<commit_message>
Created scaled variables, insert chart for macroeconomic variables into paper. Fixed rate variables by dividing by 100.
</commit_message>
<xml_diff>
--- a/word-styles-reference-01.docx
+++ b/word-styles-reference-01.docx
@@ -1,6 +1,6 @@
 
 <file path=word/document.xml><?xml version="1.0" encoding="utf-8"?>
-<w:document xmlns:wpc="http://schemas.microsoft.com/office/word/2010/wordprocessingCanvas" xmlns:cx="http://schemas.microsoft.com/office/drawing/2014/chartex" xmlns:cx1="http://schemas.microsoft.com/office/drawing/2015/9/8/chartex" xmlns:cx2="http://schemas.microsoft.com/office/drawing/2015/10/21/chartex" xmlns:cx3="http://schemas.microsoft.com/office/drawing/2016/5/9/chartex" xmlns:cx4="http://schemas.microsoft.com/office/drawing/2016/5/10/chartex" xmlns:cx5="http://schemas.microsoft.com/office/drawing/2016/5/11/chartex" xmlns:cx6="http://schemas.microsoft.com/office/drawing/2016/5/12/chartex" xmlns:cx7="http://schemas.microsoft.com/office/drawing/2016/5/13/chartex" xmlns:cx8="http://schemas.microsoft.com/office/drawing/2016/5/14/chartex" xmlns:mc="http://schemas.openxmlformats.org/markup-compatibility/2006" xmlns:aink="http://schemas.microsoft.com/office/drawing/2016/ink" xmlns:am3d="http://schemas.microsoft.com/office/drawing/2017/model3d" xmlns:o="urn:schemas-microsoft-com:office:office" xmlns:r="http://schemas.openxmlformats.org/officeDocument/2006/relationships" xmlns:m="http://schemas.openxmlformats.org/officeDocument/2006/math" xmlns:v="urn:schemas-microsoft-com:vml" xmlns:wp14="http://schemas.microsoft.com/office/word/2010/wordprocessingDrawing" xmlns:wp="http://schemas.openxmlformats.org/drawingml/2006/wordprocessingDrawing" xmlns:w10="urn:schemas-microsoft-com:office:word" xmlns:w="http://schemas.openxmlformats.org/wordprocessingml/2006/main" xmlns:w14="http://schemas.microsoft.com/office/word/2010/wordml" xmlns:w15="http://schemas.microsoft.com/office/word/2012/wordml" xmlns:w16cex="http://schemas.microsoft.com/office/word/2018/wordml/cex" xmlns:w16cid="http://schemas.microsoft.com/office/word/2016/wordml/cid" xmlns:w16="http://schemas.microsoft.com/office/word/2018/wordml" xmlns:w16sdtdh="http://schemas.microsoft.com/office/word/2020/wordml/sdtdatahash" xmlns:w16se="http://schemas.microsoft.com/office/word/2015/wordml/symex" xmlns:wpg="http://schemas.microsoft.com/office/word/2010/wordprocessingGroup" xmlns:wpi="http://schemas.microsoft.com/office/word/2010/wordprocessingInk" xmlns:wne="http://schemas.microsoft.com/office/word/2006/wordml" xmlns:wps="http://schemas.microsoft.com/office/word/2010/wordprocessingShape" mc:Ignorable="w14 w15 w16se w16cid w16 w16cex w16sdtdh wp14">
+<w:document xmlns:wpc="http://schemas.microsoft.com/office/word/2010/wordprocessingCanvas" xmlns:cx="http://schemas.microsoft.com/office/drawing/2014/chartex" xmlns:cx1="http://schemas.microsoft.com/office/drawing/2015/9/8/chartex" xmlns:cx2="http://schemas.microsoft.com/office/drawing/2015/10/21/chartex" xmlns:cx3="http://schemas.microsoft.com/office/drawing/2016/5/9/chartex" xmlns:cx4="http://schemas.microsoft.com/office/drawing/2016/5/10/chartex" xmlns:cx5="http://schemas.microsoft.com/office/drawing/2016/5/11/chartex" xmlns:cx6="http://schemas.microsoft.com/office/drawing/2016/5/12/chartex" xmlns:cx7="http://schemas.microsoft.com/office/drawing/2016/5/13/chartex" xmlns:cx8="http://schemas.microsoft.com/office/drawing/2016/5/14/chartex" xmlns:mc="http://schemas.openxmlformats.org/markup-compatibility/2006" xmlns:aink="http://schemas.microsoft.com/office/drawing/2016/ink" xmlns:am3d="http://schemas.microsoft.com/office/drawing/2017/model3d" xmlns:o="urn:schemas-microsoft-com:office:office" xmlns:r="http://schemas.openxmlformats.org/officeDocument/2006/relationships" xmlns:m="http://schemas.openxmlformats.org/officeDocument/2006/math" xmlns:v="urn:schemas-microsoft-com:vml" xmlns:wp14="http://schemas.microsoft.com/office/word/2010/wordprocessingDrawing" xmlns:wp="http://schemas.openxmlformats.org/drawingml/2006/wordprocessingDrawing" xmlns:w10="urn:schemas-microsoft-com:office:word" xmlns:w="http://schemas.openxmlformats.org/wordprocessingml/2006/main" xmlns:w14="http://schemas.microsoft.com/office/word/2010/wordml" xmlns:w15="http://schemas.microsoft.com/office/word/2012/wordml" xmlns:w16cex="http://schemas.microsoft.com/office/word/2018/wordml/cex" xmlns:w16cid="http://schemas.microsoft.com/office/word/2016/wordml/cid" xmlns:w16="http://schemas.microsoft.com/office/word/2018/wordml" xmlns:w16se="http://schemas.microsoft.com/office/word/2015/wordml/symex" xmlns:wpg="http://schemas.microsoft.com/office/word/2010/wordprocessingGroup" xmlns:wpi="http://schemas.microsoft.com/office/word/2010/wordprocessingInk" xmlns:wne="http://schemas.microsoft.com/office/word/2006/wordml" xmlns:wps="http://schemas.microsoft.com/office/word/2010/wordprocessingShape" mc:Ignorable="w14 w15 w16se w16cid w16 w16cex wp14">
   <w:body>
     <w:p>
       <w:pPr>
@@ -91,26 +91,330 @@
         <w:t>Royal Dutch Shell (RDS) segments revenue streams by region. Those being the United States, Europe, Other Americas, and Asia/Oceania/Africa. In 2019, the distribution</w:t>
       </w:r>
       <w:r>
-        <w:t xml:space="preserve"> of revenues were: 24% in the US, 29% in Europe, 7% in Other Americas, and 41% in Asia/Oceania/Africa. See below for a table of revenues by region:</w:t>
+        <w:t xml:space="preserve"> of revenues were: 24% in the US, 29% in Europe, 7% in Other Americas, and 41% in Asia/Oceania/Africa. See below for a chart of revenues by region:</w:t>
       </w:r>
     </w:p>
     <w:p>
       <w:pPr>
         <w:pStyle w:val="BodyText"/>
       </w:pPr>
+    </w:p>
+    <w:p>
+      <w:pPr>
+        <w:pStyle w:val="BodyText"/>
+      </w:pPr>
+      <w:r>
+        <w:rPr>
+          <w:noProof/>
+        </w:rPr>
+        <w:lastRenderedPageBreak/>
+        <w:drawing>
+          <wp:inline distT="0" distB="0" distL="0" distR="0" wp14:anchorId="6F9B5C69" wp14:editId="6F9B5C6A">
+            <wp:extent cx="5943600" cy="4457700"/>
+            <wp:effectExtent l="0" t="0" r="0" b="0"/>
+            <wp:docPr id="1" name="Picture"/>
+            <wp:cNvGraphicFramePr/>
+            <a:graphic xmlns:a="http://schemas.openxmlformats.org/drawingml/2006/main">
+              <a:graphicData uri="http://schemas.openxmlformats.org/drawingml/2006/picture">
+                <pic:pic xmlns:pic="http://schemas.openxmlformats.org/drawingml/2006/picture">
+                  <pic:nvPicPr>
+                    <pic:cNvPr id="0" name="Picture" descr="Royal-Dutch-Shell-Draft1_files/figure-docx/Regional%20Rev%20Chart-1.png"/>
+                    <pic:cNvPicPr>
+                      <a:picLocks noChangeAspect="1" noChangeArrowheads="1"/>
+                    </pic:cNvPicPr>
+                  </pic:nvPicPr>
+                  <pic:blipFill>
+                    <a:blip r:embed="rId7"/>
+                    <a:stretch>
+                      <a:fillRect/>
+                    </a:stretch>
+                  </pic:blipFill>
+                  <pic:spPr bwMode="auto">
+                    <a:xfrm>
+                      <a:off x="0" y="0"/>
+                      <a:ext cx="5943600" cy="4457700"/>
+                    </a:xfrm>
+                    <a:prstGeom prst="rect">
+                      <a:avLst/>
+                    </a:prstGeom>
+                    <a:noFill/>
+                    <a:ln w="9525">
+                      <a:noFill/>
+                      <a:headEnd/>
+                      <a:tailEnd/>
+                    </a:ln>
+                  </pic:spPr>
+                </pic:pic>
+              </a:graphicData>
+            </a:graphic>
+          </wp:inline>
+        </w:drawing>
+      </w:r>
+    </w:p>
+    <w:p>
+      <w:pPr>
+        <w:pStyle w:val="BodyText"/>
+      </w:pPr>
+    </w:p>
+    <w:p>
+      <w:pPr>
+        <w:pStyle w:val="BodyText"/>
+      </w:pPr>
+      <w:r>
+        <w:t>As evidenced in the chart above, revenue streams are subject to large deviations, moreso in some regions</w:t>
+      </w:r>
+      <w:r>
+        <w:t xml:space="preserve"> than others. Royal Dutch Shell is also experiencing a changing market with revenues during this period decreasing in non-US Americas and Europe yet increasing revenues in the US and Asia/Oceania/Africa. The chart below displays how the regional percent of</w:t>
+      </w:r>
+      <w:r>
+        <w:t xml:space="preserve"> total revenues has changed during this period.</w:t>
+      </w:r>
+    </w:p>
+    <w:p>
+      <w:pPr>
+        <w:pStyle w:val="BodyText"/>
+      </w:pPr>
+    </w:p>
+    <w:p>
+      <w:pPr>
+        <w:pStyle w:val="BodyText"/>
+      </w:pPr>
+      <w:r>
+        <w:rPr>
+          <w:noProof/>
+        </w:rPr>
+        <w:lastRenderedPageBreak/>
+        <w:drawing>
+          <wp:inline distT="0" distB="0" distL="0" distR="0" wp14:anchorId="6F9B5C6B" wp14:editId="6F9B5C6C">
+            <wp:extent cx="5943600" cy="4457700"/>
+            <wp:effectExtent l="0" t="0" r="0" b="0"/>
+            <wp:docPr id="2" name="Picture"/>
+            <wp:cNvGraphicFramePr/>
+            <a:graphic xmlns:a="http://schemas.openxmlformats.org/drawingml/2006/main">
+              <a:graphicData uri="http://schemas.openxmlformats.org/drawingml/2006/picture">
+                <pic:pic xmlns:pic="http://schemas.openxmlformats.org/drawingml/2006/picture">
+                  <pic:nvPicPr>
+                    <pic:cNvPr id="0" name="Picture" descr="Royal-Dutch-Shell-Draft1_files/figure-docx/Regional%20Percent%20Rev%20Chart-1.png"/>
+                    <pic:cNvPicPr>
+                      <a:picLocks noChangeAspect="1" noChangeArrowheads="1"/>
+                    </pic:cNvPicPr>
+                  </pic:nvPicPr>
+                  <pic:blipFill>
+                    <a:blip r:embed="rId8"/>
+                    <a:stretch>
+                      <a:fillRect/>
+                    </a:stretch>
+                  </pic:blipFill>
+                  <pic:spPr bwMode="auto">
+                    <a:xfrm>
+                      <a:off x="0" y="0"/>
+                      <a:ext cx="5943600" cy="4457700"/>
+                    </a:xfrm>
+                    <a:prstGeom prst="rect">
+                      <a:avLst/>
+                    </a:prstGeom>
+                    <a:noFill/>
+                    <a:ln w="9525">
+                      <a:noFill/>
+                      <a:headEnd/>
+                      <a:tailEnd/>
+                    </a:ln>
+                  </pic:spPr>
+                </pic:pic>
+              </a:graphicData>
+            </a:graphic>
+          </wp:inline>
+        </w:drawing>
+      </w:r>
+    </w:p>
+    <w:p>
+      <w:pPr>
+        <w:pStyle w:val="Heading4"/>
+      </w:pPr>
+      <w:bookmarkStart w:id="2" w:name="objectives"/>
+      <w:bookmarkEnd w:id="1"/>
+      <w:r>
+        <w:t>Objectives</w:t>
+      </w:r>
+    </w:p>
+    <w:p>
+      <w:pPr>
+        <w:pStyle w:val="FirstParagraph"/>
+      </w:pPr>
+      <w:r>
+        <w:t>This report will cover the major macroeconomic indicators and how they impact Royal Dutch Shell. An analysis of specific measures to mitigate this risk will be compared with the goal of maximizi</w:t>
+      </w:r>
+      <w:r>
+        <w:t>ng revenues. By evaluating the sensitivity, or elasticity, of these indicators, Royal Dutch shell will be able to quantify the risks of a changing macroeconomy. Using these elasticities, a strategy to mitigate these risks will be developed.</w:t>
+      </w:r>
+    </w:p>
+    <w:p>
+      <w:pPr>
+        <w:pStyle w:val="BodyText"/>
+      </w:pPr>
+      <w:r>
+        <w:t>The macroeconom</w:t>
+      </w:r>
+      <w:r>
+        <w:t xml:space="preserve">ics indicators that will be considered are changes in real GDP, consumption, industrial production, nominal interest rate, inflation, unemployment rate, exchange rate, and natural gas and oil prices. All data is retrieved from the World Bank. The national </w:t>
+      </w:r>
+      <w:r>
+        <w:t xml:space="preserve">values for GDP, consumption, and industrial production within a region are summed by year to calculate </w:t>
+      </w:r>
+      <w:r>
+        <w:lastRenderedPageBreak/>
+        <w:t xml:space="preserve">the total regional values. The nominal interest rates and inflation rates are averaged for each nation using the nation’s GDP as a weight. Likewise, the </w:t>
+      </w:r>
+      <w:r>
+        <w:t>unemployment rate for each nation in a region is averaged using each nation’s population as a weight.</w:t>
+      </w:r>
+    </w:p>
+    <w:p>
+      <w:pPr>
+        <w:pStyle w:val="Heading2"/>
+      </w:pPr>
+      <w:bookmarkStart w:id="3" w:name="literature-review"/>
+      <w:bookmarkEnd w:id="2"/>
+      <w:r>
+        <w:t>Literature Review</w:t>
+      </w:r>
+    </w:p>
+    <w:p>
+      <w:pPr>
+        <w:pStyle w:val="Heading4"/>
+      </w:pPr>
+      <w:bookmarkStart w:id="4" w:name="X60e632af8ad95bc2206a534b11dbcc6702d9fec"/>
+      <w:r>
+        <w:t>Determinants of price of oil and natural gas.</w:t>
+      </w:r>
+    </w:p>
+    <w:p>
+      <w:pPr>
+        <w:pStyle w:val="Heading4"/>
+      </w:pPr>
+      <w:bookmarkStart w:id="5" w:name="X531c9bbd28edca86ab448502f905e0cb8d19031"/>
+      <w:bookmarkEnd w:id="4"/>
+      <w:r>
+        <w:t>Correlation of price of oil/LNG with macroeconomic indicators.</w:t>
+      </w:r>
+    </w:p>
+    <w:p>
+      <w:pPr>
+        <w:pStyle w:val="Heading4"/>
+      </w:pPr>
+      <w:bookmarkStart w:id="6" w:name="X79907107ae1d23e1028e338008cd2975e9fa9f9"/>
+      <w:bookmarkEnd w:id="5"/>
+      <w:r>
+        <w:t>Limiting exchange rate risk</w:t>
+      </w:r>
+      <w:r>
+        <w:t xml:space="preserve"> of international corporations.</w:t>
+      </w:r>
+    </w:p>
+    <w:p>
+      <w:pPr>
+        <w:pStyle w:val="Heading4"/>
+      </w:pPr>
+      <w:bookmarkStart w:id="7" w:name="Xc3b986e2324bf9a97597db428933cd04280f01b"/>
+      <w:bookmarkEnd w:id="6"/>
+      <w:r>
+        <w:t>Microeconomics of Fossil Fuel industry to maximize revenues.</w:t>
+      </w:r>
+    </w:p>
+    <w:p>
+      <w:pPr>
+        <w:pStyle w:val="Heading2"/>
+      </w:pPr>
+      <w:bookmarkStart w:id="8" w:name="method-of-analysis"/>
+      <w:bookmarkEnd w:id="7"/>
+      <w:bookmarkEnd w:id="3"/>
+      <w:r>
+        <w:t>Method of Analysis</w:t>
+      </w:r>
+    </w:p>
+    <w:p>
+      <w:pPr>
+        <w:pStyle w:val="Heading4"/>
+      </w:pPr>
+      <w:bookmarkStart w:id="9" w:name="scope"/>
+      <w:r>
+        <w:t>Scope</w:t>
+      </w:r>
+    </w:p>
+    <w:p>
+      <w:pPr>
+        <w:pStyle w:val="FirstParagraph"/>
+      </w:pPr>
+      <w:r>
+        <w:t>By means of a log-log model with regional revenues as the dependent variable and macroeconomics indicators as the independent variables, t</w:t>
+      </w:r>
+      <w:r>
+        <w:t>he elasticities of each of these indicators can be evaluated. However, given that available revenue data only trace back to 2004, this approach is severely limited in the vigor necessary for some of the claims that must be met. As such, a laxed approach mu</w:t>
+      </w:r>
+      <w:r>
+        <w:t>st be considered as long as the empirical results do not counter economic theory.</w:t>
+      </w:r>
+    </w:p>
+    <w:p>
+      <w:pPr>
+        <w:pStyle w:val="BodyText"/>
+      </w:pPr>
+      <w:r>
+        <w:t>The evaluated elasticities enable the ability to determine which macroeconomic variables impact revenues the greatest. Knowing these sensitivies will indicate where to allocate resources to hedge this risk.</w:t>
+      </w:r>
+    </w:p>
+    <w:p>
+      <w:pPr>
+        <w:pStyle w:val="Heading4"/>
+      </w:pPr>
+      <w:bookmarkStart w:id="10" w:name="log-log-model-evaluation"/>
+      <w:bookmarkEnd w:id="9"/>
+      <w:r>
+        <w:t>Log-Log model evaluation</w:t>
+      </w:r>
+    </w:p>
+    <w:p>
+      <w:pPr>
+        <w:pStyle w:val="FirstParagraph"/>
+      </w:pPr>
+      <w:r>
+        <w:t>The following tables are</w:t>
+      </w:r>
+      <w:r>
+        <w:t xml:space="preserve"> the output of this model for each region. The “dlog()” encapsulating each variable is a function that returns the first difference of the natural log of the variable.</w:t>
+      </w:r>
+    </w:p>
+    <w:p>
+      <w:pPr>
+        <w:pStyle w:val="Heading4"/>
+      </w:pPr>
+      <w:bookmarkStart w:id="11" w:name="asiaoceaniaafrica"/>
+      <w:bookmarkEnd w:id="10"/>
+      <w:r>
+        <w:lastRenderedPageBreak/>
+        <w:t>Asia/Oceania/Africa:</w:t>
+      </w:r>
+    </w:p>
+    <w:p>
+      <w:pPr>
+        <w:pStyle w:val="TableCaption"/>
+      </w:pPr>
+      <w:r>
+        <w:t>Asia/Oceania/Africa Log-Log Model.</w:t>
+      </w:r>
     </w:p>
     <w:tbl>
       <w:tblPr>
         <w:tblStyle w:val="Table"/>
-        <w:tblW w:w="4722" w:type="pct"/>
+        <w:tblW w:w="0" w:type="pct"/>
         <w:tblLook w:val="0020" w:firstRow="1" w:lastRow="0" w:firstColumn="0" w:lastColumn="0" w:noHBand="0" w:noVBand="0"/>
       </w:tblPr>
       <w:tblGrid>
-        <w:gridCol w:w="914"/>
-        <w:gridCol w:w="2291"/>
-        <w:gridCol w:w="2859"/>
-        <w:gridCol w:w="1467"/>
-        <w:gridCol w:w="1309"/>
+        <w:gridCol w:w="2722"/>
+        <w:gridCol w:w="1056"/>
+        <w:gridCol w:w="636"/>
+        <w:gridCol w:w="1136"/>
+        <w:gridCol w:w="1003"/>
       </w:tblGrid>
       <w:tr>
         <w:trPr>
@@ -123,66 +427,68 @@
           <w:p>
             <w:pPr>
               <w:pStyle w:val="Compact"/>
-              <w:jc w:val="center"/>
-            </w:pPr>
-            <w:r>
-              <w:t>Year</w:t>
-            </w:r>
-          </w:p>
-        </w:tc>
-        <w:tc>
-          <w:tcPr>
-            <w:tcW w:w="0" w:type="auto"/>
-          </w:tcPr>
-          <w:p>
-            <w:pPr>
-              <w:pStyle w:val="Compact"/>
-              <w:jc w:val="center"/>
-            </w:pPr>
-            <w:r>
-              <w:t>Americas.Other</w:t>
-            </w:r>
-          </w:p>
-        </w:tc>
-        <w:tc>
-          <w:tcPr>
-            <w:tcW w:w="0" w:type="auto"/>
-          </w:tcPr>
-          <w:p>
-            <w:pPr>
-              <w:pStyle w:val="Compact"/>
-              <w:jc w:val="center"/>
-            </w:pPr>
-            <w:r>
-              <w:t>Asia.Oceania.Africa</w:t>
-            </w:r>
-          </w:p>
-        </w:tc>
-        <w:tc>
-          <w:tcPr>
-            <w:tcW w:w="0" w:type="auto"/>
-          </w:tcPr>
-          <w:p>
-            <w:pPr>
-              <w:pStyle w:val="Compact"/>
-              <w:jc w:val="center"/>
-            </w:pPr>
-            <w:r>
-              <w:t>Europe</w:t>
-            </w:r>
-          </w:p>
-        </w:tc>
-        <w:tc>
-          <w:tcPr>
-            <w:tcW w:w="0" w:type="auto"/>
-          </w:tcPr>
-          <w:p>
-            <w:pPr>
-              <w:pStyle w:val="Compact"/>
-              <w:jc w:val="center"/>
-            </w:pPr>
-            <w:r>
-              <w:t>US</w:t>
+            </w:pPr>
+            <w:r>
+              <w:t>Predictor</w:t>
+            </w:r>
+          </w:p>
+        </w:tc>
+        <w:tc>
+          <w:tcPr>
+            <w:tcW w:w="0" w:type="auto"/>
+          </w:tcPr>
+          <w:p>
+            <w:pPr>
+              <w:pStyle w:val="Compact"/>
+              <w:jc w:val="right"/>
+            </w:pPr>
+            <w:r>
+              <w:t>Estimate</w:t>
+            </w:r>
+          </w:p>
+        </w:tc>
+        <w:tc>
+          <w:tcPr>
+            <w:tcW w:w="0" w:type="auto"/>
+          </w:tcPr>
+          <w:p>
+            <w:pPr>
+              <w:pStyle w:val="Compact"/>
+              <w:jc w:val="right"/>
+            </w:pPr>
+            <w:r>
+              <w:t>SE</w:t>
+            </w:r>
+          </w:p>
+        </w:tc>
+        <w:tc>
+          <w:tcPr>
+            <w:tcW w:w="0" w:type="auto"/>
+          </w:tcPr>
+          <w:p>
+            <w:pPr>
+              <w:pStyle w:val="Compact"/>
+              <w:jc w:val="right"/>
+            </w:pPr>
+            <w:r>
+              <w:t>t-Statisti</w:t>
+            </w:r>
+            <w:r>
+              <w:t>c</w:t>
+            </w:r>
+          </w:p>
+        </w:tc>
+        <w:tc>
+          <w:tcPr>
+            <w:tcW w:w="0" w:type="auto"/>
+          </w:tcPr>
+          <w:p>
+            <w:pPr>
+              <w:pStyle w:val="Compact"/>
+              <w:jc w:val="right"/>
+            </w:pPr>
+            <w:r>
+              <w:t>P-Value</w:t>
             </w:r>
           </w:p>
         </w:tc>
@@ -195,66 +501,65 @@
           <w:p>
             <w:pPr>
               <w:pStyle w:val="Compact"/>
-              <w:jc w:val="center"/>
-            </w:pPr>
-            <w:r>
-              <w:t>2010</w:t>
-            </w:r>
-          </w:p>
-        </w:tc>
-        <w:tc>
-          <w:tcPr>
-            <w:tcW w:w="0" w:type="auto"/>
-          </w:tcPr>
-          <w:p>
-            <w:pPr>
-              <w:pStyle w:val="Compact"/>
-              <w:jc w:val="center"/>
-            </w:pPr>
-            <w:r>
-              <w:t>$42,082</w:t>
-            </w:r>
-          </w:p>
-        </w:tc>
-        <w:tc>
-          <w:tcPr>
-            <w:tcW w:w="0" w:type="auto"/>
-          </w:tcPr>
-          <w:p>
-            <w:pPr>
-              <w:pStyle w:val="Compact"/>
-              <w:jc w:val="center"/>
-            </w:pPr>
-            <w:r>
-              <w:t>$110,955</w:t>
-            </w:r>
-          </w:p>
-        </w:tc>
-        <w:tc>
-          <w:tcPr>
-            <w:tcW w:w="0" w:type="auto"/>
-          </w:tcPr>
-          <w:p>
-            <w:pPr>
-              <w:pStyle w:val="Compact"/>
-              <w:jc w:val="center"/>
-            </w:pPr>
-            <w:r>
-              <w:t>$137,359</w:t>
-            </w:r>
-          </w:p>
-        </w:tc>
-        <w:tc>
-          <w:tcPr>
-            <w:tcW w:w="0" w:type="auto"/>
-          </w:tcPr>
-          <w:p>
-            <w:pPr>
-              <w:pStyle w:val="Compact"/>
-              <w:jc w:val="center"/>
-            </w:pPr>
-            <w:r>
-              <w:t>$77,660</w:t>
+            </w:pPr>
+            <w:r>
+              <w:t>(Intercept)</w:t>
+            </w:r>
+          </w:p>
+        </w:tc>
+        <w:tc>
+          <w:tcPr>
+            <w:tcW w:w="0" w:type="auto"/>
+          </w:tcPr>
+          <w:p>
+            <w:pPr>
+              <w:pStyle w:val="Compact"/>
+              <w:jc w:val="right"/>
+            </w:pPr>
+            <w:r>
+              <w:t>-0.35</w:t>
+            </w:r>
+          </w:p>
+        </w:tc>
+        <w:tc>
+          <w:tcPr>
+            <w:tcW w:w="0" w:type="auto"/>
+          </w:tcPr>
+          <w:p>
+            <w:pPr>
+              <w:pStyle w:val="Compact"/>
+              <w:jc w:val="right"/>
+            </w:pPr>
+            <w:r>
+              <w:t>0.17</w:t>
+            </w:r>
+          </w:p>
+        </w:tc>
+        <w:tc>
+          <w:tcPr>
+            <w:tcW w:w="0" w:type="auto"/>
+          </w:tcPr>
+          <w:p>
+            <w:pPr>
+              <w:pStyle w:val="Compact"/>
+              <w:jc w:val="right"/>
+            </w:pPr>
+            <w:r>
+              <w:t>-1.99</w:t>
+            </w:r>
+          </w:p>
+        </w:tc>
+        <w:tc>
+          <w:tcPr>
+            <w:tcW w:w="0" w:type="auto"/>
+          </w:tcPr>
+          <w:p>
+            <w:pPr>
+              <w:pStyle w:val="Compact"/>
+              <w:jc w:val="right"/>
+            </w:pPr>
+            <w:r>
+              <w:t>0.10</w:t>
             </w:r>
           </w:p>
         </w:tc>
@@ -267,66 +572,65 @@
           <w:p>
             <w:pPr>
               <w:pStyle w:val="Compact"/>
-              <w:jc w:val="center"/>
-            </w:pPr>
-            <w:r>
-              <w:t>2011</w:t>
-            </w:r>
-          </w:p>
-        </w:tc>
-        <w:tc>
-          <w:tcPr>
-            <w:tcW w:w="0" w:type="auto"/>
-          </w:tcPr>
-          <w:p>
-            <w:pPr>
-              <w:pStyle w:val="Compact"/>
-              <w:jc w:val="center"/>
-            </w:pPr>
-            <w:r>
-              <w:t>$42,467</w:t>
-            </w:r>
-          </w:p>
-        </w:tc>
-        <w:tc>
-          <w:tcPr>
-            <w:tcW w:w="0" w:type="auto"/>
-          </w:tcPr>
-          <w:p>
-            <w:pPr>
-              <w:pStyle w:val="Compact"/>
-              <w:jc w:val="center"/>
-            </w:pPr>
-            <w:r>
-              <w:t>$148,260</w:t>
-            </w:r>
-          </w:p>
-        </w:tc>
-        <w:tc>
-          <w:tcPr>
-            <w:tcW w:w="0" w:type="auto"/>
-          </w:tcPr>
-          <w:p>
-            <w:pPr>
-              <w:pStyle w:val="Compact"/>
-              <w:jc w:val="center"/>
-            </w:pPr>
-            <w:r>
-              <w:t>$187,498</w:t>
-            </w:r>
-          </w:p>
-        </w:tc>
-        <w:tc>
-          <w:tcPr>
-            <w:tcW w:w="0" w:type="auto"/>
-          </w:tcPr>
-          <w:p>
-            <w:pPr>
-              <w:pStyle w:val="Compact"/>
-              <w:jc w:val="center"/>
-            </w:pPr>
-            <w:r>
-              <w:t>$91,946</w:t>
+            </w:pPr>
+            <w:r>
+              <w:t>dlog(consumption)</w:t>
+            </w:r>
+          </w:p>
+        </w:tc>
+        <w:tc>
+          <w:tcPr>
+            <w:tcW w:w="0" w:type="auto"/>
+          </w:tcPr>
+          <w:p>
+            <w:pPr>
+              <w:pStyle w:val="Compact"/>
+              <w:jc w:val="right"/>
+            </w:pPr>
+            <w:r>
+              <w:t>6.23</w:t>
+            </w:r>
+          </w:p>
+        </w:tc>
+        <w:tc>
+          <w:tcPr>
+            <w:tcW w:w="0" w:type="auto"/>
+          </w:tcPr>
+          <w:p>
+            <w:pPr>
+              <w:pStyle w:val="Compact"/>
+              <w:jc w:val="right"/>
+            </w:pPr>
+            <w:r>
+              <w:t>5.24</w:t>
+            </w:r>
+          </w:p>
+        </w:tc>
+        <w:tc>
+          <w:tcPr>
+            <w:tcW w:w="0" w:type="auto"/>
+          </w:tcPr>
+          <w:p>
+            <w:pPr>
+              <w:pStyle w:val="Compact"/>
+              <w:jc w:val="right"/>
+            </w:pPr>
+            <w:r>
+              <w:t>1.19</w:t>
+            </w:r>
+          </w:p>
+        </w:tc>
+        <w:tc>
+          <w:tcPr>
+            <w:tcW w:w="0" w:type="auto"/>
+          </w:tcPr>
+          <w:p>
+            <w:pPr>
+              <w:pStyle w:val="Compact"/>
+              <w:jc w:val="right"/>
+            </w:pPr>
+            <w:r>
+              <w:t>0.29</w:t>
             </w:r>
           </w:p>
         </w:tc>
@@ -339,66 +643,65 @@
           <w:p>
             <w:pPr>
               <w:pStyle w:val="Compact"/>
-              <w:jc w:val="center"/>
-            </w:pPr>
-            <w:r>
-              <w:t>2012</w:t>
-            </w:r>
-          </w:p>
-        </w:tc>
-        <w:tc>
-          <w:tcPr>
-            <w:tcW w:w="0" w:type="auto"/>
-          </w:tcPr>
-          <w:p>
-            <w:pPr>
-              <w:pStyle w:val="Compact"/>
-              <w:jc w:val="center"/>
-            </w:pPr>
-            <w:r>
-              <w:t>$35,049</w:t>
-            </w:r>
-          </w:p>
-        </w:tc>
-        <w:tc>
-          <w:tcPr>
-            <w:tcW w:w="0" w:type="auto"/>
-          </w:tcPr>
-          <w:p>
-            <w:pPr>
-              <w:pStyle w:val="Compact"/>
-              <w:jc w:val="center"/>
-            </w:pPr>
-            <w:r>
-              <w:t>$156,310</w:t>
-            </w:r>
-          </w:p>
-        </w:tc>
-        <w:tc>
-          <w:tcPr>
-            <w:tcW w:w="0" w:type="auto"/>
-          </w:tcPr>
-          <w:p>
-            <w:pPr>
-              <w:pStyle w:val="Compact"/>
-              <w:jc w:val="center"/>
-            </w:pPr>
-            <w:r>
-              <w:t>$184,223</w:t>
-            </w:r>
-          </w:p>
-        </w:tc>
-        <w:tc>
-          <w:tcPr>
-            <w:tcW w:w="0" w:type="auto"/>
-          </w:tcPr>
-          <w:p>
-            <w:pPr>
-              <w:pStyle w:val="Compact"/>
-              <w:jc w:val="center"/>
-            </w:pPr>
-            <w:r>
-              <w:t>$91,571</w:t>
+            </w:pPr>
+            <w:r>
+              <w:t>dlog(gdp)</w:t>
+            </w:r>
+          </w:p>
+        </w:tc>
+        <w:tc>
+          <w:tcPr>
+            <w:tcW w:w="0" w:type="auto"/>
+          </w:tcPr>
+          <w:p>
+            <w:pPr>
+              <w:pStyle w:val="Compact"/>
+              <w:jc w:val="right"/>
+            </w:pPr>
+            <w:r>
+              <w:t>6.14</w:t>
+            </w:r>
+          </w:p>
+        </w:tc>
+        <w:tc>
+          <w:tcPr>
+            <w:tcW w:w="0" w:type="auto"/>
+          </w:tcPr>
+          <w:p>
+            <w:pPr>
+              <w:pStyle w:val="Compact"/>
+              <w:jc w:val="right"/>
+            </w:pPr>
+            <w:r>
+              <w:t>5.00</w:t>
+            </w:r>
+          </w:p>
+        </w:tc>
+        <w:tc>
+          <w:tcPr>
+            <w:tcW w:w="0" w:type="auto"/>
+          </w:tcPr>
+          <w:p>
+            <w:pPr>
+              <w:pStyle w:val="Compact"/>
+              <w:jc w:val="right"/>
+            </w:pPr>
+            <w:r>
+              <w:t>1.23</w:t>
+            </w:r>
+          </w:p>
+        </w:tc>
+        <w:tc>
+          <w:tcPr>
+            <w:tcW w:w="0" w:type="auto"/>
+          </w:tcPr>
+          <w:p>
+            <w:pPr>
+              <w:pStyle w:val="Compact"/>
+              <w:jc w:val="right"/>
+            </w:pPr>
+            <w:r>
+              <w:t>0.27</w:t>
             </w:r>
           </w:p>
         </w:tc>
@@ -411,66 +714,65 @@
           <w:p>
             <w:pPr>
               <w:pStyle w:val="Compact"/>
-              <w:jc w:val="center"/>
-            </w:pPr>
-            <w:r>
-              <w:t>2013</w:t>
-            </w:r>
-          </w:p>
-        </w:tc>
-        <w:tc>
-          <w:tcPr>
-            <w:tcW w:w="0" w:type="auto"/>
-          </w:tcPr>
-          <w:p>
-            <w:pPr>
-              <w:pStyle w:val="Compact"/>
-              <w:jc w:val="center"/>
-            </w:pPr>
-            <w:r>
-              <w:t>$45,426</w:t>
-            </w:r>
-          </w:p>
-        </w:tc>
-        <w:tc>
-          <w:tcPr>
-            <w:tcW w:w="0" w:type="auto"/>
-          </w:tcPr>
-          <w:p>
-            <w:pPr>
-              <w:pStyle w:val="Compact"/>
-              <w:jc w:val="center"/>
-            </w:pPr>
-            <w:r>
-              <w:t>$157,673</w:t>
-            </w:r>
-          </w:p>
-        </w:tc>
-        <w:tc>
-          <w:tcPr>
-            <w:tcW w:w="0" w:type="auto"/>
-          </w:tcPr>
-          <w:p>
-            <w:pPr>
-              <w:pStyle w:val="Compact"/>
-              <w:jc w:val="center"/>
-            </w:pPr>
-            <w:r>
-              <w:t>$175,584</w:t>
-            </w:r>
-          </w:p>
-        </w:tc>
-        <w:tc>
-          <w:tcPr>
-            <w:tcW w:w="0" w:type="auto"/>
-          </w:tcPr>
-          <w:p>
-            <w:pPr>
-              <w:pStyle w:val="Compact"/>
-              <w:jc w:val="center"/>
-            </w:pPr>
-            <w:r>
-              <w:t>$72,552</w:t>
+            </w:pPr>
+            <w:r>
+              <w:t>dlog(indust.production)</w:t>
+            </w:r>
+          </w:p>
+        </w:tc>
+        <w:tc>
+          <w:tcPr>
+            <w:tcW w:w="0" w:type="auto"/>
+          </w:tcPr>
+          <w:p>
+            <w:pPr>
+              <w:pStyle w:val="Compact"/>
+              <w:jc w:val="right"/>
+            </w:pPr>
+            <w:r>
+              <w:t>-3.56</w:t>
+            </w:r>
+          </w:p>
+        </w:tc>
+        <w:tc>
+          <w:tcPr>
+            <w:tcW w:w="0" w:type="auto"/>
+          </w:tcPr>
+          <w:p>
+            <w:pPr>
+              <w:pStyle w:val="Compact"/>
+              <w:jc w:val="right"/>
+            </w:pPr>
+            <w:r>
+              <w:t>1.98</w:t>
+            </w:r>
+          </w:p>
+        </w:tc>
+        <w:tc>
+          <w:tcPr>
+            <w:tcW w:w="0" w:type="auto"/>
+          </w:tcPr>
+          <w:p>
+            <w:pPr>
+              <w:pStyle w:val="Compact"/>
+              <w:jc w:val="right"/>
+            </w:pPr>
+            <w:r>
+              <w:t>-1.80</w:t>
+            </w:r>
+          </w:p>
+        </w:tc>
+        <w:tc>
+          <w:tcPr>
+            <w:tcW w:w="0" w:type="auto"/>
+          </w:tcPr>
+          <w:p>
+            <w:pPr>
+              <w:pStyle w:val="Compact"/>
+              <w:jc w:val="right"/>
+            </w:pPr>
+            <w:r>
+              <w:t>0.13</w:t>
             </w:r>
           </w:p>
         </w:tc>
@@ -483,66 +785,65 @@
           <w:p>
             <w:pPr>
               <w:pStyle w:val="Compact"/>
-              <w:jc w:val="center"/>
-            </w:pPr>
-            <w:r>
-              <w:t>2014</w:t>
-            </w:r>
-          </w:p>
-        </w:tc>
-        <w:tc>
-          <w:tcPr>
-            <w:tcW w:w="0" w:type="auto"/>
-          </w:tcPr>
-          <w:p>
-            <w:pPr>
-              <w:pStyle w:val="Compact"/>
-              <w:jc w:val="center"/>
-            </w:pPr>
-            <w:r>
-              <w:t>$45,714</w:t>
-            </w:r>
-          </w:p>
-        </w:tc>
-        <w:tc>
-          <w:tcPr>
-            <w:tcW w:w="0" w:type="auto"/>
-          </w:tcPr>
-          <w:p>
-            <w:pPr>
-              <w:pStyle w:val="Compact"/>
-              <w:jc w:val="center"/>
-            </w:pPr>
-            <w:r>
-              <w:t>$149,869</w:t>
-            </w:r>
-          </w:p>
-        </w:tc>
-        <w:tc>
-          <w:tcPr>
-            <w:tcW w:w="0" w:type="auto"/>
-          </w:tcPr>
-          <w:p>
-            <w:pPr>
-              <w:pStyle w:val="Compact"/>
-              <w:jc w:val="center"/>
-            </w:pPr>
-            <w:r>
-              <w:t>$154,709</w:t>
-            </w:r>
-          </w:p>
-        </w:tc>
-        <w:tc>
-          <w:tcPr>
-            <w:tcW w:w="0" w:type="auto"/>
-          </w:tcPr>
-          <w:p>
-            <w:pPr>
-              <w:pStyle w:val="Compact"/>
-              <w:jc w:val="center"/>
-            </w:pPr>
-            <w:r>
-              <w:t>$70,813</w:t>
+            </w:pPr>
+            <w:r>
+              <w:t>dlog(cpi)</w:t>
+            </w:r>
+          </w:p>
+        </w:tc>
+        <w:tc>
+          <w:tcPr>
+            <w:tcW w:w="0" w:type="auto"/>
+          </w:tcPr>
+          <w:p>
+            <w:pPr>
+              <w:pStyle w:val="Compact"/>
+              <w:jc w:val="right"/>
+            </w:pPr>
+            <w:r>
+              <w:t>-0.05</w:t>
+            </w:r>
+          </w:p>
+        </w:tc>
+        <w:tc>
+          <w:tcPr>
+            <w:tcW w:w="0" w:type="auto"/>
+          </w:tcPr>
+          <w:p>
+            <w:pPr>
+              <w:pStyle w:val="Compact"/>
+              <w:jc w:val="right"/>
+            </w:pPr>
+            <w:r>
+              <w:t>0.33</w:t>
+            </w:r>
+          </w:p>
+        </w:tc>
+        <w:tc>
+          <w:tcPr>
+            <w:tcW w:w="0" w:type="auto"/>
+          </w:tcPr>
+          <w:p>
+            <w:pPr>
+              <w:pStyle w:val="Compact"/>
+              <w:jc w:val="right"/>
+            </w:pPr>
+            <w:r>
+              <w:t>-0.16</w:t>
+            </w:r>
+          </w:p>
+        </w:tc>
+        <w:tc>
+          <w:tcPr>
+            <w:tcW w:w="0" w:type="auto"/>
+          </w:tcPr>
+          <w:p>
+            <w:pPr>
+              <w:pStyle w:val="Compact"/>
+              <w:jc w:val="right"/>
+            </w:pPr>
+            <w:r>
+              <w:t>0.88</w:t>
             </w:r>
           </w:p>
         </w:tc>
@@ -555,66 +856,65 @@
           <w:p>
             <w:pPr>
               <w:pStyle w:val="Compact"/>
-              <w:jc w:val="center"/>
-            </w:pPr>
-            <w:r>
-              <w:t>2015</w:t>
-            </w:r>
-          </w:p>
-        </w:tc>
-        <w:tc>
-          <w:tcPr>
-            <w:tcW w:w="0" w:type="auto"/>
-          </w:tcPr>
-          <w:p>
-            <w:pPr>
-              <w:pStyle w:val="Compact"/>
-              <w:jc w:val="center"/>
-            </w:pPr>
-            <w:r>
-              <w:t>$23,179</w:t>
-            </w:r>
-          </w:p>
-        </w:tc>
-        <w:tc>
-          <w:tcPr>
-            <w:tcW w:w="0" w:type="auto"/>
-          </w:tcPr>
-          <w:p>
-            <w:pPr>
-              <w:pStyle w:val="Compact"/>
-              <w:jc w:val="center"/>
-            </w:pPr>
-            <w:r>
-              <w:t>$95,892</w:t>
-            </w:r>
-          </w:p>
-        </w:tc>
-        <w:tc>
-          <w:tcPr>
-            <w:tcW w:w="0" w:type="auto"/>
-          </w:tcPr>
-          <w:p>
-            <w:pPr>
-              <w:pStyle w:val="Compact"/>
-              <w:jc w:val="center"/>
-            </w:pPr>
-            <w:r>
-              <w:t>$95,223</w:t>
-            </w:r>
-          </w:p>
-        </w:tc>
-        <w:tc>
-          <w:tcPr>
-            <w:tcW w:w="0" w:type="auto"/>
-          </w:tcPr>
-          <w:p>
-            <w:pPr>
-              <w:pStyle w:val="Compact"/>
-              <w:jc w:val="center"/>
-            </w:pPr>
-            <w:r>
-              <w:t>$50,666</w:t>
+            </w:pPr>
+            <w:r>
+              <w:t>diff(interest.nom)</w:t>
+            </w:r>
+          </w:p>
+        </w:tc>
+        <w:tc>
+          <w:tcPr>
+            <w:tcW w:w="0" w:type="auto"/>
+          </w:tcPr>
+          <w:p>
+            <w:pPr>
+              <w:pStyle w:val="Compact"/>
+              <w:jc w:val="right"/>
+            </w:pPr>
+            <w:r>
+              <w:t>-0.02</w:t>
+            </w:r>
+          </w:p>
+        </w:tc>
+        <w:tc>
+          <w:tcPr>
+            <w:tcW w:w="0" w:type="auto"/>
+          </w:tcPr>
+          <w:p>
+            <w:pPr>
+              <w:pStyle w:val="Compact"/>
+              <w:jc w:val="right"/>
+            </w:pPr>
+            <w:r>
+              <w:t>0.03</w:t>
+            </w:r>
+          </w:p>
+        </w:tc>
+        <w:tc>
+          <w:tcPr>
+            <w:tcW w:w="0" w:type="auto"/>
+          </w:tcPr>
+          <w:p>
+            <w:pPr>
+              <w:pStyle w:val="Compact"/>
+              <w:jc w:val="right"/>
+            </w:pPr>
+            <w:r>
+              <w:t>-0.85</w:t>
+            </w:r>
+          </w:p>
+        </w:tc>
+        <w:tc>
+          <w:tcPr>
+            <w:tcW w:w="0" w:type="auto"/>
+          </w:tcPr>
+          <w:p>
+            <w:pPr>
+              <w:pStyle w:val="Compact"/>
+              <w:jc w:val="right"/>
+            </w:pPr>
+            <w:r>
+              <w:t>0.44</w:t>
             </w:r>
           </w:p>
         </w:tc>
@@ -627,66 +927,65 @@
           <w:p>
             <w:pPr>
               <w:pStyle w:val="Compact"/>
-              <w:jc w:val="center"/>
-            </w:pPr>
-            <w:r>
-              <w:t>2016</w:t>
-            </w:r>
-          </w:p>
-        </w:tc>
-        <w:tc>
-          <w:tcPr>
-            <w:tcW w:w="0" w:type="auto"/>
-          </w:tcPr>
-          <w:p>
-            <w:pPr>
-              <w:pStyle w:val="Compact"/>
-              <w:jc w:val="center"/>
-            </w:pPr>
-            <w:r>
-              <w:t>$19,768</w:t>
-            </w:r>
-          </w:p>
-        </w:tc>
-        <w:tc>
-          <w:tcPr>
-            <w:tcW w:w="0" w:type="auto"/>
-          </w:tcPr>
-          <w:p>
-            <w:pPr>
-              <w:pStyle w:val="Compact"/>
-              <w:jc w:val="center"/>
-            </w:pPr>
-            <w:r>
-              <w:t>$83,103</w:t>
-            </w:r>
-          </w:p>
-        </w:tc>
-        <w:tc>
-          <w:tcPr>
-            <w:tcW w:w="0" w:type="auto"/>
-          </w:tcPr>
-          <w:p>
-            <w:pPr>
-              <w:pStyle w:val="Compact"/>
-              <w:jc w:val="center"/>
-            </w:pPr>
-            <w:r>
-              <w:t>$81,573</w:t>
-            </w:r>
-          </w:p>
-        </w:tc>
-        <w:tc>
-          <w:tcPr>
-            <w:tcW w:w="0" w:type="auto"/>
-          </w:tcPr>
-          <w:p>
-            <w:pPr>
-              <w:pStyle w:val="Compact"/>
-              <w:jc w:val="center"/>
-            </w:pPr>
-            <w:r>
-              <w:t>$49,147</w:t>
+            </w:pPr>
+            <w:r>
+              <w:t>dlog(oil.price)</w:t>
+            </w:r>
+          </w:p>
+        </w:tc>
+        <w:tc>
+          <w:tcPr>
+            <w:tcW w:w="0" w:type="auto"/>
+          </w:tcPr>
+          <w:p>
+            <w:pPr>
+              <w:pStyle w:val="Compact"/>
+              <w:jc w:val="right"/>
+            </w:pPr>
+            <w:r>
+              <w:t>0.71</w:t>
+            </w:r>
+          </w:p>
+        </w:tc>
+        <w:tc>
+          <w:tcPr>
+            <w:tcW w:w="0" w:type="auto"/>
+          </w:tcPr>
+          <w:p>
+            <w:pPr>
+              <w:pStyle w:val="Compact"/>
+              <w:jc w:val="right"/>
+            </w:pPr>
+            <w:r>
+              <w:t>0.13</w:t>
+            </w:r>
+          </w:p>
+        </w:tc>
+        <w:tc>
+          <w:tcPr>
+            <w:tcW w:w="0" w:type="auto"/>
+          </w:tcPr>
+          <w:p>
+            <w:pPr>
+              <w:pStyle w:val="Compact"/>
+              <w:jc w:val="right"/>
+            </w:pPr>
+            <w:r>
+              <w:t>5.53</w:t>
+            </w:r>
+          </w:p>
+        </w:tc>
+        <w:tc>
+          <w:tcPr>
+            <w:tcW w:w="0" w:type="auto"/>
+          </w:tcPr>
+          <w:p>
+            <w:pPr>
+              <w:pStyle w:val="Compact"/>
+              <w:jc w:val="right"/>
+            </w:pPr>
+            <w:r>
+              <w:t>0.00</w:t>
             </w:r>
           </w:p>
         </w:tc>
@@ -699,66 +998,65 @@
           <w:p>
             <w:pPr>
               <w:pStyle w:val="Compact"/>
-              <w:jc w:val="center"/>
-            </w:pPr>
-            <w:r>
-              <w:t>2017</w:t>
-            </w:r>
-          </w:p>
-        </w:tc>
-        <w:tc>
-          <w:tcPr>
-            <w:tcW w:w="0" w:type="auto"/>
-          </w:tcPr>
-          <w:p>
-            <w:pPr>
-              <w:pStyle w:val="Compact"/>
-              <w:jc w:val="center"/>
-            </w:pPr>
-            <w:r>
-              <w:t>$23,033</w:t>
-            </w:r>
-          </w:p>
-        </w:tc>
-        <w:tc>
-          <w:tcPr>
-            <w:tcW w:w="0" w:type="auto"/>
-          </w:tcPr>
-          <w:p>
-            <w:pPr>
-              <w:pStyle w:val="Compact"/>
-              <w:jc w:val="center"/>
-            </w:pPr>
-            <w:r>
-              <w:t>$114,683</w:t>
-            </w:r>
-          </w:p>
-        </w:tc>
-        <w:tc>
-          <w:tcPr>
-            <w:tcW w:w="0" w:type="auto"/>
-          </w:tcPr>
-          <w:p>
-            <w:pPr>
-              <w:pStyle w:val="Compact"/>
-              <w:jc w:val="center"/>
-            </w:pPr>
-            <w:r>
-              <w:t>$100,609</w:t>
-            </w:r>
-          </w:p>
-        </w:tc>
-        <w:tc>
-          <w:tcPr>
-            <w:tcW w:w="0" w:type="auto"/>
-          </w:tcPr>
-          <w:p>
-            <w:pPr>
-              <w:pStyle w:val="Compact"/>
-              <w:jc w:val="center"/>
-            </w:pPr>
-            <w:r>
-              <w:t>$66,854</w:t>
+            </w:pPr>
+            <w:r>
+              <w:t>diff(unemployment.rate)</w:t>
+            </w:r>
+          </w:p>
+        </w:tc>
+        <w:tc>
+          <w:tcPr>
+            <w:tcW w:w="0" w:type="auto"/>
+          </w:tcPr>
+          <w:p>
+            <w:pPr>
+              <w:pStyle w:val="Compact"/>
+              <w:jc w:val="right"/>
+            </w:pPr>
+            <w:r>
+              <w:t>-0.52</w:t>
+            </w:r>
+          </w:p>
+        </w:tc>
+        <w:tc>
+          <w:tcPr>
+            <w:tcW w:w="0" w:type="auto"/>
+          </w:tcPr>
+          <w:p>
+            <w:pPr>
+              <w:pStyle w:val="Compact"/>
+              <w:jc w:val="right"/>
+            </w:pPr>
+            <w:r>
+              <w:t>0.47</w:t>
+            </w:r>
+          </w:p>
+        </w:tc>
+        <w:tc>
+          <w:tcPr>
+            <w:tcW w:w="0" w:type="auto"/>
+          </w:tcPr>
+          <w:p>
+            <w:pPr>
+              <w:pStyle w:val="Compact"/>
+              <w:jc w:val="right"/>
+            </w:pPr>
+            <w:r>
+              <w:t>-1.10</w:t>
+            </w:r>
+          </w:p>
+        </w:tc>
+        <w:tc>
+          <w:tcPr>
+            <w:tcW w:w="0" w:type="auto"/>
+          </w:tcPr>
+          <w:p>
+            <w:pPr>
+              <w:pStyle w:val="Compact"/>
+              <w:jc w:val="right"/>
+            </w:pPr>
+            <w:r>
+              <w:t>0.32</w:t>
             </w:r>
           </w:p>
         </w:tc>
@@ -771,138 +1069,65 @@
           <w:p>
             <w:pPr>
               <w:pStyle w:val="Compact"/>
-              <w:jc w:val="center"/>
-            </w:pPr>
-            <w:r>
-              <w:t>2018</w:t>
-            </w:r>
-          </w:p>
-        </w:tc>
-        <w:tc>
-          <w:tcPr>
-            <w:tcW w:w="0" w:type="auto"/>
-          </w:tcPr>
-          <w:p>
-            <w:pPr>
-              <w:pStyle w:val="Compact"/>
-              <w:jc w:val="center"/>
-            </w:pPr>
-            <w:r>
-              <w:t>$25,827</w:t>
-            </w:r>
-          </w:p>
-        </w:tc>
-        <w:tc>
-          <w:tcPr>
-            <w:tcW w:w="0" w:type="auto"/>
-          </w:tcPr>
-          <w:p>
-            <w:pPr>
-              <w:pStyle w:val="Compact"/>
-              <w:jc w:val="center"/>
-            </w:pPr>
-            <w:r>
-              <w:t>$153,716</w:t>
-            </w:r>
-          </w:p>
-        </w:tc>
-        <w:tc>
-          <w:tcPr>
-            <w:tcW w:w="0" w:type="auto"/>
-          </w:tcPr>
-          <w:p>
-            <w:pPr>
-              <w:pStyle w:val="Compact"/>
-              <w:jc w:val="center"/>
-            </w:pPr>
-            <w:r>
-              <w:t>$118,960</w:t>
-            </w:r>
-          </w:p>
-        </w:tc>
-        <w:tc>
-          <w:tcPr>
-            <w:tcW w:w="0" w:type="auto"/>
-          </w:tcPr>
-          <w:p>
-            <w:pPr>
-              <w:pStyle w:val="Compact"/>
-              <w:jc w:val="center"/>
-            </w:pPr>
-            <w:r>
-              <w:t>$89,876</w:t>
-            </w:r>
-          </w:p>
-        </w:tc>
-      </w:tr>
-      <w:tr>
-        <w:tc>
-          <w:tcPr>
-            <w:tcW w:w="0" w:type="auto"/>
-          </w:tcPr>
-          <w:p>
-            <w:pPr>
-              <w:pStyle w:val="Compact"/>
-              <w:jc w:val="center"/>
-            </w:pPr>
-            <w:r>
-              <w:t>2019</w:t>
-            </w:r>
-          </w:p>
-        </w:tc>
-        <w:tc>
-          <w:tcPr>
-            <w:tcW w:w="0" w:type="auto"/>
-          </w:tcPr>
-          <w:p>
-            <w:pPr>
-              <w:pStyle w:val="Compact"/>
-              <w:jc w:val="center"/>
-            </w:pPr>
-            <w:r>
-              <w:t>$23,294</w:t>
-            </w:r>
-          </w:p>
-        </w:tc>
-        <w:tc>
-          <w:tcPr>
-            <w:tcW w:w="0" w:type="auto"/>
-          </w:tcPr>
-          <w:p>
-            <w:pPr>
-              <w:pStyle w:val="Compact"/>
-              <w:jc w:val="center"/>
-            </w:pPr>
-            <w:r>
-              <w:t>$139,916</w:t>
-            </w:r>
-          </w:p>
-        </w:tc>
-        <w:tc>
-          <w:tcPr>
-            <w:tcW w:w="0" w:type="auto"/>
-          </w:tcPr>
-          <w:p>
-            <w:pPr>
-              <w:pStyle w:val="Compact"/>
-              <w:jc w:val="center"/>
-            </w:pPr>
-            <w:r>
-              <w:t>$98,455</w:t>
-            </w:r>
-          </w:p>
-        </w:tc>
-        <w:tc>
-          <w:tcPr>
-            <w:tcW w:w="0" w:type="auto"/>
-          </w:tcPr>
-          <w:p>
-            <w:pPr>
-              <w:pStyle w:val="Compact"/>
-              <w:jc w:val="center"/>
-            </w:pPr>
-            <w:r>
-              <w:t>$83,212</w:t>
+            </w:pPr>
+            <w:r>
+              <w:t>dlog(exchange.rate.index)</w:t>
+            </w:r>
+          </w:p>
+        </w:tc>
+        <w:tc>
+          <w:tcPr>
+            <w:tcW w:w="0" w:type="auto"/>
+          </w:tcPr>
+          <w:p>
+            <w:pPr>
+              <w:pStyle w:val="Compact"/>
+              <w:jc w:val="right"/>
+            </w:pPr>
+            <w:r>
+              <w:t>0.47</w:t>
+            </w:r>
+          </w:p>
+        </w:tc>
+        <w:tc>
+          <w:tcPr>
+            <w:tcW w:w="0" w:type="auto"/>
+          </w:tcPr>
+          <w:p>
+            <w:pPr>
+              <w:pStyle w:val="Compact"/>
+              <w:jc w:val="right"/>
+            </w:pPr>
+            <w:r>
+              <w:t>0.82</w:t>
+            </w:r>
+          </w:p>
+        </w:tc>
+        <w:tc>
+          <w:tcPr>
+            <w:tcW w:w="0" w:type="auto"/>
+          </w:tcPr>
+          <w:p>
+            <w:pPr>
+              <w:pStyle w:val="Compact"/>
+              <w:jc w:val="right"/>
+            </w:pPr>
+            <w:r>
+              <w:t>0.57</w:t>
+            </w:r>
+          </w:p>
+        </w:tc>
+        <w:tc>
+          <w:tcPr>
+            <w:tcW w:w="0" w:type="auto"/>
+          </w:tcPr>
+          <w:p>
+            <w:pPr>
+              <w:pStyle w:val="Compact"/>
+              <w:jc w:val="right"/>
+            </w:pPr>
+            <w:r>
+              <w:t>0.60</w:t>
             </w:r>
           </w:p>
         </w:tc>
@@ -913,923 +1138,6 @@
         <w:pStyle w:val="BodyText"/>
       </w:pPr>
     </w:p>
-    <w:p>
-      <w:pPr>
-        <w:pStyle w:val="Heading4"/>
-      </w:pPr>
-      <w:bookmarkStart w:id="2" w:name="objectives"/>
-      <w:bookmarkEnd w:id="1"/>
-      <w:r>
-        <w:lastRenderedPageBreak/>
-        <w:t>Objectives</w:t>
-      </w:r>
-    </w:p>
-    <w:p>
-      <w:pPr>
-        <w:pStyle w:val="FirstParagraph"/>
-      </w:pPr>
-      <w:r>
-        <w:t xml:space="preserve">This report will cover the major macroeconomic indicators and how they impact Royal Dutch Shell. An analysis of specific measures to mitigate this risk will be compared with the goal of maximizing revenues. By evaluating the sensitivity, or elasticity, of </w:t>
-      </w:r>
-      <w:r>
-        <w:t>these indicators, Royal Dutch shell will be able to quantify the risks of a changing macroeconomy. Using these elasticities, a strategy to mitigate these risks will be developed.</w:t>
-      </w:r>
-    </w:p>
-    <w:p>
-      <w:pPr>
-        <w:pStyle w:val="Heading2"/>
-      </w:pPr>
-      <w:bookmarkStart w:id="3" w:name="literature-review"/>
-      <w:bookmarkEnd w:id="2"/>
-      <w:r>
-        <w:t>Literature Review</w:t>
-      </w:r>
-    </w:p>
-    <w:p>
-      <w:pPr>
-        <w:pStyle w:val="Heading4"/>
-      </w:pPr>
-      <w:bookmarkStart w:id="4" w:name="X60e632af8ad95bc2206a534b11dbcc6702d9fec"/>
-      <w:r>
-        <w:t>Determinants of price of oil and natural gas.</w:t>
-      </w:r>
-    </w:p>
-    <w:p>
-      <w:pPr>
-        <w:pStyle w:val="Heading4"/>
-      </w:pPr>
-      <w:bookmarkStart w:id="5" w:name="X531c9bbd28edca86ab448502f905e0cb8d19031"/>
-      <w:bookmarkEnd w:id="4"/>
-      <w:r>
-        <w:t>Correlation o</w:t>
-      </w:r>
-      <w:r>
-        <w:t>f price of oil/LNG with macroeconomic indicators.</w:t>
-      </w:r>
-    </w:p>
-    <w:p>
-      <w:pPr>
-        <w:pStyle w:val="Heading4"/>
-      </w:pPr>
-      <w:bookmarkStart w:id="6" w:name="X79907107ae1d23e1028e338008cd2975e9fa9f9"/>
-      <w:bookmarkEnd w:id="5"/>
-      <w:r>
-        <w:t>Limiting exchange rate risk of international corporations.</w:t>
-      </w:r>
-    </w:p>
-    <w:p>
-      <w:pPr>
-        <w:pStyle w:val="Heading4"/>
-      </w:pPr>
-      <w:bookmarkStart w:id="7" w:name="Xc3b986e2324bf9a97597db428933cd04280f01b"/>
-      <w:bookmarkEnd w:id="6"/>
-      <w:r>
-        <w:t>Microeconomics of Fossil Fuel industry to maximize revenues.</w:t>
-      </w:r>
-    </w:p>
-    <w:p>
-      <w:pPr>
-        <w:pStyle w:val="Heading2"/>
-      </w:pPr>
-      <w:bookmarkStart w:id="8" w:name="method-of-analysis"/>
-      <w:bookmarkEnd w:id="3"/>
-      <w:bookmarkEnd w:id="7"/>
-      <w:r>
-        <w:t>Method of Analysis</w:t>
-      </w:r>
-    </w:p>
-    <w:p>
-      <w:pPr>
-        <w:pStyle w:val="Heading4"/>
-      </w:pPr>
-      <w:bookmarkStart w:id="9" w:name="scope"/>
-      <w:r>
-        <w:t>Scope</w:t>
-      </w:r>
-    </w:p>
-    <w:p>
-      <w:pPr>
-        <w:pStyle w:val="FirstParagraph"/>
-      </w:pPr>
-      <w:r>
-        <w:t>By means of a log-log model with regional revenues as the dep</w:t>
-      </w:r>
-      <w:r>
-        <w:t>endent variable and macroeconomics indicators as the independent variables, the elasticities of each of these indicators can be evaluated. However, given that available revenue data only trace back to 2004, this approach is severely limited in the vigor ne</w:t>
-      </w:r>
-      <w:r>
-        <w:t>cessary for some of the claims that must be met. As such, a laxed approach must be considered as long as the empirical results do not counter economic theory.</w:t>
-      </w:r>
-    </w:p>
-    <w:p>
-      <w:pPr>
-        <w:pStyle w:val="BodyText"/>
-      </w:pPr>
-      <w:r>
-        <w:lastRenderedPageBreak/>
-        <w:t>The evaluated elasticities enable the ability to determine which macroeconomic variables impact r</w:t>
-      </w:r>
-      <w:r>
-        <w:t>evenues the greatest. Knowing these sensitivies will indicate where to allocate resources to hedge this risk.</w:t>
-      </w:r>
-    </w:p>
-    <w:p>
-      <w:pPr>
-        <w:pStyle w:val="Heading4"/>
-      </w:pPr>
-      <w:bookmarkStart w:id="10" w:name="log-log-model-evaluation"/>
-      <w:bookmarkEnd w:id="9"/>
-      <w:r>
-        <w:t>Log-Log model evaluation</w:t>
-      </w:r>
-    </w:p>
-    <w:p>
-      <w:pPr>
-        <w:pStyle w:val="FirstParagraph"/>
-      </w:pPr>
-      <w:r>
-        <w:t>The following tables are the output of this model for each region. The “dlog()” encapsulating each variable is a function that returns the first difference of the natural log of the variable.</w:t>
-      </w:r>
-    </w:p>
-    <w:p>
-      <w:pPr>
-        <w:pStyle w:val="Heading4"/>
-      </w:pPr>
-      <w:bookmarkStart w:id="11" w:name="asiaoceaniaafrica"/>
-      <w:bookmarkEnd w:id="10"/>
-      <w:r>
-        <w:t>Asia/Oceania/Africa:</w:t>
-      </w:r>
-    </w:p>
-    <w:p>
-      <w:pPr>
-        <w:pStyle w:val="TableCaption"/>
-        <w:ind w:left="720"/>
-      </w:pPr>
-      <w:r>
-        <w:t>Asia/Oceania/Africa Log-Log Model.</w:t>
-      </w:r>
-    </w:p>
-    <w:tbl>
-      <w:tblPr>
-        <w:tblStyle w:val="Table"/>
-        <w:tblW w:w="3422" w:type="pct"/>
-        <w:jc w:val="center"/>
-        <w:tblLook w:val="0020" w:firstRow="1" w:lastRow="0" w:firstColumn="0" w:lastColumn="0" w:noHBand="0" w:noVBand="0"/>
-        <w:tblCaption w:val="Asia/Oceania/Africa Log-Log Model."/>
-      </w:tblPr>
-      <w:tblGrid>
-        <w:gridCol w:w="2722"/>
-        <w:gridCol w:w="1056"/>
-        <w:gridCol w:w="636"/>
-        <w:gridCol w:w="1076"/>
-        <w:gridCol w:w="916"/>
-      </w:tblGrid>
-      <w:tr>
-        <w:trPr>
-          <w:cnfStyle w:val="100000000000" w:firstRow="1" w:lastRow="0" w:firstColumn="0" w:lastColumn="0" w:oddVBand="0" w:evenVBand="0" w:oddHBand="0" w:evenHBand="0" w:firstRowFirstColumn="0" w:firstRowLastColumn="0" w:lastRowFirstColumn="0" w:lastRowLastColumn="0"/>
-          <w:jc w:val="center"/>
-        </w:trPr>
-        <w:tc>
-          <w:tcPr>
-            <w:tcW w:w="0" w:type="auto"/>
-          </w:tcPr>
-          <w:p>
-            <w:pPr>
-              <w:pStyle w:val="Compact"/>
-            </w:pPr>
-            <w:r>
-              <w:t>Predicto</w:t>
-            </w:r>
-            <w:r>
-              <w:t>r</w:t>
-            </w:r>
-          </w:p>
-        </w:tc>
-        <w:tc>
-          <w:tcPr>
-            <w:tcW w:w="0" w:type="auto"/>
-          </w:tcPr>
-          <w:p>
-            <w:pPr>
-              <w:pStyle w:val="Compact"/>
-              <w:jc w:val="right"/>
-            </w:pPr>
-            <w:r>
-              <w:t>Estimate</w:t>
-            </w:r>
-          </w:p>
-        </w:tc>
-        <w:tc>
-          <w:tcPr>
-            <w:tcW w:w="0" w:type="auto"/>
-          </w:tcPr>
-          <w:p>
-            <w:pPr>
-              <w:pStyle w:val="Compact"/>
-              <w:jc w:val="right"/>
-            </w:pPr>
-            <w:r>
-              <w:t>SE</w:t>
-            </w:r>
-          </w:p>
-        </w:tc>
-        <w:tc>
-          <w:tcPr>
-            <w:tcW w:w="0" w:type="auto"/>
-          </w:tcPr>
-          <w:p>
-            <w:pPr>
-              <w:pStyle w:val="Compact"/>
-              <w:jc w:val="right"/>
-            </w:pPr>
-            <w:r>
-              <w:t>t-Statistic</w:t>
-            </w:r>
-          </w:p>
-        </w:tc>
-        <w:tc>
-          <w:tcPr>
-            <w:tcW w:w="0" w:type="auto"/>
-          </w:tcPr>
-          <w:p>
-            <w:pPr>
-              <w:pStyle w:val="Compact"/>
-              <w:jc w:val="right"/>
-            </w:pPr>
-            <w:r>
-              <w:t>P-Value</w:t>
-            </w:r>
-          </w:p>
-        </w:tc>
-      </w:tr>
-      <w:tr>
-        <w:trPr>
-          <w:jc w:val="center"/>
-        </w:trPr>
-        <w:tc>
-          <w:tcPr>
-            <w:tcW w:w="0" w:type="auto"/>
-          </w:tcPr>
-          <w:p>
-            <w:pPr>
-              <w:pStyle w:val="Compact"/>
-            </w:pPr>
-            <w:r>
-              <w:t>(Intercept)</w:t>
-            </w:r>
-          </w:p>
-        </w:tc>
-        <w:tc>
-          <w:tcPr>
-            <w:tcW w:w="0" w:type="auto"/>
-          </w:tcPr>
-          <w:p>
-            <w:pPr>
-              <w:pStyle w:val="Compact"/>
-              <w:jc w:val="right"/>
-            </w:pPr>
-            <w:r>
-              <w:t>-0.35</w:t>
-            </w:r>
-          </w:p>
-        </w:tc>
-        <w:tc>
-          <w:tcPr>
-            <w:tcW w:w="0" w:type="auto"/>
-          </w:tcPr>
-          <w:p>
-            <w:pPr>
-              <w:pStyle w:val="Compact"/>
-              <w:jc w:val="right"/>
-            </w:pPr>
-            <w:r>
-              <w:t>0.17</w:t>
-            </w:r>
-          </w:p>
-        </w:tc>
-        <w:tc>
-          <w:tcPr>
-            <w:tcW w:w="0" w:type="auto"/>
-          </w:tcPr>
-          <w:p>
-            <w:pPr>
-              <w:pStyle w:val="Compact"/>
-              <w:jc w:val="right"/>
-            </w:pPr>
-            <w:r>
-              <w:t>-1.99</w:t>
-            </w:r>
-          </w:p>
-        </w:tc>
-        <w:tc>
-          <w:tcPr>
-            <w:tcW w:w="0" w:type="auto"/>
-          </w:tcPr>
-          <w:p>
-            <w:pPr>
-              <w:pStyle w:val="Compact"/>
-              <w:jc w:val="right"/>
-            </w:pPr>
-            <w:r>
-              <w:t>0.10</w:t>
-            </w:r>
-          </w:p>
-        </w:tc>
-      </w:tr>
-      <w:tr>
-        <w:trPr>
-          <w:jc w:val="center"/>
-        </w:trPr>
-        <w:tc>
-          <w:tcPr>
-            <w:tcW w:w="0" w:type="auto"/>
-          </w:tcPr>
-          <w:p>
-            <w:pPr>
-              <w:pStyle w:val="Compact"/>
-            </w:pPr>
-            <w:r>
-              <w:t>dlog(consumption)</w:t>
-            </w:r>
-          </w:p>
-        </w:tc>
-        <w:tc>
-          <w:tcPr>
-            <w:tcW w:w="0" w:type="auto"/>
-          </w:tcPr>
-          <w:p>
-            <w:pPr>
-              <w:pStyle w:val="Compact"/>
-              <w:jc w:val="right"/>
-            </w:pPr>
-            <w:r>
-              <w:t>6.23</w:t>
-            </w:r>
-          </w:p>
-        </w:tc>
-        <w:tc>
-          <w:tcPr>
-            <w:tcW w:w="0" w:type="auto"/>
-          </w:tcPr>
-          <w:p>
-            <w:pPr>
-              <w:pStyle w:val="Compact"/>
-              <w:jc w:val="right"/>
-            </w:pPr>
-            <w:r>
-              <w:t>5.24</w:t>
-            </w:r>
-          </w:p>
-        </w:tc>
-        <w:tc>
-          <w:tcPr>
-            <w:tcW w:w="0" w:type="auto"/>
-          </w:tcPr>
-          <w:p>
-            <w:pPr>
-              <w:pStyle w:val="Compact"/>
-              <w:jc w:val="right"/>
-            </w:pPr>
-            <w:r>
-              <w:t>1.19</w:t>
-            </w:r>
-          </w:p>
-        </w:tc>
-        <w:tc>
-          <w:tcPr>
-            <w:tcW w:w="0" w:type="auto"/>
-          </w:tcPr>
-          <w:p>
-            <w:pPr>
-              <w:pStyle w:val="Compact"/>
-              <w:jc w:val="right"/>
-            </w:pPr>
-            <w:r>
-              <w:t>0.29</w:t>
-            </w:r>
-          </w:p>
-        </w:tc>
-      </w:tr>
-      <w:tr>
-        <w:trPr>
-          <w:jc w:val="center"/>
-        </w:trPr>
-        <w:tc>
-          <w:tcPr>
-            <w:tcW w:w="0" w:type="auto"/>
-          </w:tcPr>
-          <w:p>
-            <w:pPr>
-              <w:pStyle w:val="Compact"/>
-            </w:pPr>
-            <w:r>
-              <w:t>dlog(gdp)</w:t>
-            </w:r>
-          </w:p>
-        </w:tc>
-        <w:tc>
-          <w:tcPr>
-            <w:tcW w:w="0" w:type="auto"/>
-          </w:tcPr>
-          <w:p>
-            <w:pPr>
-              <w:pStyle w:val="Compact"/>
-              <w:jc w:val="right"/>
-            </w:pPr>
-            <w:r>
-              <w:t>6.14</w:t>
-            </w:r>
-          </w:p>
-        </w:tc>
-        <w:tc>
-          <w:tcPr>
-            <w:tcW w:w="0" w:type="auto"/>
-          </w:tcPr>
-          <w:p>
-            <w:pPr>
-              <w:pStyle w:val="Compact"/>
-              <w:jc w:val="right"/>
-            </w:pPr>
-            <w:r>
-              <w:t>5.00</w:t>
-            </w:r>
-          </w:p>
-        </w:tc>
-        <w:tc>
-          <w:tcPr>
-            <w:tcW w:w="0" w:type="auto"/>
-          </w:tcPr>
-          <w:p>
-            <w:pPr>
-              <w:pStyle w:val="Compact"/>
-              <w:jc w:val="right"/>
-            </w:pPr>
-            <w:r>
-              <w:t>1.23</w:t>
-            </w:r>
-          </w:p>
-        </w:tc>
-        <w:tc>
-          <w:tcPr>
-            <w:tcW w:w="0" w:type="auto"/>
-          </w:tcPr>
-          <w:p>
-            <w:pPr>
-              <w:pStyle w:val="Compact"/>
-              <w:jc w:val="right"/>
-            </w:pPr>
-            <w:r>
-              <w:t>0.27</w:t>
-            </w:r>
-          </w:p>
-        </w:tc>
-      </w:tr>
-      <w:tr>
-        <w:trPr>
-          <w:jc w:val="center"/>
-        </w:trPr>
-        <w:tc>
-          <w:tcPr>
-            <w:tcW w:w="0" w:type="auto"/>
-          </w:tcPr>
-          <w:p>
-            <w:pPr>
-              <w:pStyle w:val="Compact"/>
-            </w:pPr>
-            <w:r>
-              <w:t>dlog(indust.production)</w:t>
-            </w:r>
-          </w:p>
-        </w:tc>
-        <w:tc>
-          <w:tcPr>
-            <w:tcW w:w="0" w:type="auto"/>
-          </w:tcPr>
-          <w:p>
-            <w:pPr>
-              <w:pStyle w:val="Compact"/>
-              <w:jc w:val="right"/>
-            </w:pPr>
-            <w:r>
-              <w:t>-3.56</w:t>
-            </w:r>
-          </w:p>
-        </w:tc>
-        <w:tc>
-          <w:tcPr>
-            <w:tcW w:w="0" w:type="auto"/>
-          </w:tcPr>
-          <w:p>
-            <w:pPr>
-              <w:pStyle w:val="Compact"/>
-              <w:jc w:val="right"/>
-            </w:pPr>
-            <w:r>
-              <w:t>1.98</w:t>
-            </w:r>
-          </w:p>
-        </w:tc>
-        <w:tc>
-          <w:tcPr>
-            <w:tcW w:w="0" w:type="auto"/>
-          </w:tcPr>
-          <w:p>
-            <w:pPr>
-              <w:pStyle w:val="Compact"/>
-              <w:jc w:val="right"/>
-            </w:pPr>
-            <w:r>
-              <w:t>-1.80</w:t>
-            </w:r>
-          </w:p>
-        </w:tc>
-        <w:tc>
-          <w:tcPr>
-            <w:tcW w:w="0" w:type="auto"/>
-          </w:tcPr>
-          <w:p>
-            <w:pPr>
-              <w:pStyle w:val="Compact"/>
-              <w:jc w:val="right"/>
-            </w:pPr>
-            <w:r>
-              <w:t>0.13</w:t>
-            </w:r>
-          </w:p>
-        </w:tc>
-      </w:tr>
-      <w:tr>
-        <w:trPr>
-          <w:jc w:val="center"/>
-        </w:trPr>
-        <w:tc>
-          <w:tcPr>
-            <w:tcW w:w="0" w:type="auto"/>
-          </w:tcPr>
-          <w:p>
-            <w:pPr>
-              <w:pStyle w:val="Compact"/>
-            </w:pPr>
-            <w:r>
-              <w:t>dlog(cpi)</w:t>
-            </w:r>
-          </w:p>
-        </w:tc>
-        <w:tc>
-          <w:tcPr>
-            <w:tcW w:w="0" w:type="auto"/>
-          </w:tcPr>
-          <w:p>
-            <w:pPr>
-              <w:pStyle w:val="Compact"/>
-              <w:jc w:val="right"/>
-            </w:pPr>
-            <w:r>
-              <w:t>-0.05</w:t>
-            </w:r>
-          </w:p>
-        </w:tc>
-        <w:tc>
-          <w:tcPr>
-            <w:tcW w:w="0" w:type="auto"/>
-          </w:tcPr>
-          <w:p>
-            <w:pPr>
-              <w:pStyle w:val="Compact"/>
-              <w:jc w:val="right"/>
-            </w:pPr>
-            <w:r>
-              <w:t>0.33</w:t>
-            </w:r>
-          </w:p>
-        </w:tc>
-        <w:tc>
-          <w:tcPr>
-            <w:tcW w:w="0" w:type="auto"/>
-          </w:tcPr>
-          <w:p>
-            <w:pPr>
-              <w:pStyle w:val="Compact"/>
-              <w:jc w:val="right"/>
-            </w:pPr>
-            <w:r>
-              <w:t>-0.16</w:t>
-            </w:r>
-          </w:p>
-        </w:tc>
-        <w:tc>
-          <w:tcPr>
-            <w:tcW w:w="0" w:type="auto"/>
-          </w:tcPr>
-          <w:p>
-            <w:pPr>
-              <w:pStyle w:val="Compact"/>
-              <w:jc w:val="right"/>
-            </w:pPr>
-            <w:r>
-              <w:t>0.88</w:t>
-            </w:r>
-          </w:p>
-        </w:tc>
-      </w:tr>
-      <w:tr>
-        <w:trPr>
-          <w:jc w:val="center"/>
-        </w:trPr>
-        <w:tc>
-          <w:tcPr>
-            <w:tcW w:w="0" w:type="auto"/>
-          </w:tcPr>
-          <w:p>
-            <w:pPr>
-              <w:pStyle w:val="Compact"/>
-            </w:pPr>
-            <w:r>
-              <w:t>diff(interest.nom)</w:t>
-            </w:r>
-          </w:p>
-        </w:tc>
-        <w:tc>
-          <w:tcPr>
-            <w:tcW w:w="0" w:type="auto"/>
-          </w:tcPr>
-          <w:p>
-            <w:pPr>
-              <w:pStyle w:val="Compact"/>
-              <w:jc w:val="right"/>
-            </w:pPr>
-            <w:r>
-              <w:t>-0.02</w:t>
-            </w:r>
-          </w:p>
-        </w:tc>
-        <w:tc>
-          <w:tcPr>
-            <w:tcW w:w="0" w:type="auto"/>
-          </w:tcPr>
-          <w:p>
-            <w:pPr>
-              <w:pStyle w:val="Compact"/>
-              <w:jc w:val="right"/>
-            </w:pPr>
-            <w:r>
-              <w:t>0.03</w:t>
-            </w:r>
-          </w:p>
-        </w:tc>
-        <w:tc>
-          <w:tcPr>
-            <w:tcW w:w="0" w:type="auto"/>
-          </w:tcPr>
-          <w:p>
-            <w:pPr>
-              <w:pStyle w:val="Compact"/>
-              <w:jc w:val="right"/>
-            </w:pPr>
-            <w:r>
-              <w:t>-0.85</w:t>
-            </w:r>
-          </w:p>
-        </w:tc>
-        <w:tc>
-          <w:tcPr>
-            <w:tcW w:w="0" w:type="auto"/>
-          </w:tcPr>
-          <w:p>
-            <w:pPr>
-              <w:pStyle w:val="Compact"/>
-              <w:jc w:val="right"/>
-            </w:pPr>
-            <w:r>
-              <w:t>0.44</w:t>
-            </w:r>
-          </w:p>
-        </w:tc>
-      </w:tr>
-      <w:tr>
-        <w:trPr>
-          <w:jc w:val="center"/>
-        </w:trPr>
-        <w:tc>
-          <w:tcPr>
-            <w:tcW w:w="0" w:type="auto"/>
-          </w:tcPr>
-          <w:p>
-            <w:pPr>
-              <w:pStyle w:val="Compact"/>
-            </w:pPr>
-            <w:r>
-              <w:t>dlog(oil.price)</w:t>
-            </w:r>
-          </w:p>
-        </w:tc>
-        <w:tc>
-          <w:tcPr>
-            <w:tcW w:w="0" w:type="auto"/>
-          </w:tcPr>
-          <w:p>
-            <w:pPr>
-              <w:pStyle w:val="Compact"/>
-              <w:jc w:val="right"/>
-            </w:pPr>
-            <w:r>
-              <w:t>0.71</w:t>
-            </w:r>
-          </w:p>
-        </w:tc>
-        <w:tc>
-          <w:tcPr>
-            <w:tcW w:w="0" w:type="auto"/>
-          </w:tcPr>
-          <w:p>
-            <w:pPr>
-              <w:pStyle w:val="Compact"/>
-              <w:jc w:val="right"/>
-            </w:pPr>
-            <w:r>
-              <w:t>0.13</w:t>
-            </w:r>
-          </w:p>
-        </w:tc>
-        <w:tc>
-          <w:tcPr>
-            <w:tcW w:w="0" w:type="auto"/>
-          </w:tcPr>
-          <w:p>
-            <w:pPr>
-              <w:pStyle w:val="Compact"/>
-              <w:jc w:val="right"/>
-            </w:pPr>
-            <w:r>
-              <w:t>5.53</w:t>
-            </w:r>
-          </w:p>
-        </w:tc>
-        <w:tc>
-          <w:tcPr>
-            <w:tcW w:w="0" w:type="auto"/>
-          </w:tcPr>
-          <w:p>
-            <w:pPr>
-              <w:pStyle w:val="Compact"/>
-              <w:jc w:val="right"/>
-            </w:pPr>
-            <w:r>
-              <w:t>0.00</w:t>
-            </w:r>
-          </w:p>
-        </w:tc>
-      </w:tr>
-      <w:tr>
-        <w:trPr>
-          <w:jc w:val="center"/>
-        </w:trPr>
-        <w:tc>
-          <w:tcPr>
-            <w:tcW w:w="0" w:type="auto"/>
-          </w:tcPr>
-          <w:p>
-            <w:pPr>
-              <w:pStyle w:val="Compact"/>
-            </w:pPr>
-            <w:r>
-              <w:t>diff(unemployment.rate)</w:t>
-            </w:r>
-          </w:p>
-        </w:tc>
-        <w:tc>
-          <w:tcPr>
-            <w:tcW w:w="0" w:type="auto"/>
-          </w:tcPr>
-          <w:p>
-            <w:pPr>
-              <w:pStyle w:val="Compact"/>
-              <w:jc w:val="right"/>
-            </w:pPr>
-            <w:r>
-              <w:t>-0.52</w:t>
-            </w:r>
-          </w:p>
-        </w:tc>
-        <w:tc>
-          <w:tcPr>
-            <w:tcW w:w="0" w:type="auto"/>
-          </w:tcPr>
-          <w:p>
-            <w:pPr>
-              <w:pStyle w:val="Compact"/>
-              <w:jc w:val="right"/>
-            </w:pPr>
-            <w:r>
-              <w:t>0.47</w:t>
-            </w:r>
-          </w:p>
-        </w:tc>
-        <w:tc>
-          <w:tcPr>
-            <w:tcW w:w="0" w:type="auto"/>
-          </w:tcPr>
-          <w:p>
-            <w:pPr>
-              <w:pStyle w:val="Compact"/>
-              <w:jc w:val="right"/>
-            </w:pPr>
-            <w:r>
-              <w:t>-1.10</w:t>
-            </w:r>
-          </w:p>
-        </w:tc>
-        <w:tc>
-          <w:tcPr>
-            <w:tcW w:w="0" w:type="auto"/>
-          </w:tcPr>
-          <w:p>
-            <w:pPr>
-              <w:pStyle w:val="Compact"/>
-              <w:jc w:val="right"/>
-            </w:pPr>
-            <w:r>
-              <w:t>0.32</w:t>
-            </w:r>
-          </w:p>
-        </w:tc>
-      </w:tr>
-      <w:tr>
-        <w:trPr>
-          <w:jc w:val="center"/>
-        </w:trPr>
-        <w:tc>
-          <w:tcPr>
-            <w:tcW w:w="0" w:type="auto"/>
-          </w:tcPr>
-          <w:p>
-            <w:pPr>
-              <w:pStyle w:val="Compact"/>
-            </w:pPr>
-            <w:r>
-              <w:t>dlog(exchange.rate.index)</w:t>
-            </w:r>
-          </w:p>
-        </w:tc>
-        <w:tc>
-          <w:tcPr>
-            <w:tcW w:w="0" w:type="auto"/>
-          </w:tcPr>
-          <w:p>
-            <w:pPr>
-              <w:pStyle w:val="Compact"/>
-              <w:jc w:val="right"/>
-            </w:pPr>
-            <w:r>
-              <w:t>0.47</w:t>
-            </w:r>
-          </w:p>
-        </w:tc>
-        <w:tc>
-          <w:tcPr>
-            <w:tcW w:w="0" w:type="auto"/>
-          </w:tcPr>
-          <w:p>
-            <w:pPr>
-              <w:pStyle w:val="Compact"/>
-              <w:jc w:val="right"/>
-            </w:pPr>
-            <w:r>
-              <w:t>0.82</w:t>
-            </w:r>
-          </w:p>
-        </w:tc>
-        <w:tc>
-          <w:tcPr>
-            <w:tcW w:w="0" w:type="auto"/>
-          </w:tcPr>
-          <w:p>
-            <w:pPr>
-              <w:pStyle w:val="Compact"/>
-              <w:jc w:val="right"/>
-            </w:pPr>
-            <w:r>
-              <w:t>0.57</w:t>
-            </w:r>
-          </w:p>
-        </w:tc>
-        <w:tc>
-          <w:tcPr>
-            <w:tcW w:w="0" w:type="auto"/>
-          </w:tcPr>
-          <w:p>
-            <w:pPr>
-              <w:pStyle w:val="Compact"/>
-              <w:jc w:val="right"/>
-            </w:pPr>
-            <w:r>
-              <w:t>0.60</w:t>
-            </w:r>
-          </w:p>
-        </w:tc>
-      </w:tr>
-    </w:tbl>
     <w:p>
       <w:pPr>
         <w:pStyle w:val="Heading4"/>
@@ -1852,9 +1160,7 @@
       <w:tblPr>
         <w:tblStyle w:val="Table"/>
         <w:tblW w:w="0" w:type="pct"/>
-        <w:jc w:val="center"/>
         <w:tblLook w:val="0020" w:firstRow="1" w:lastRow="0" w:firstColumn="0" w:lastColumn="0" w:noHBand="0" w:noVBand="0"/>
-        <w:tblCaption w:val="Europe Log-Log Model."/>
       </w:tblPr>
       <w:tblGrid>
         <w:gridCol w:w="2722"/>
@@ -1866,7 +1172,6 @@
       <w:tr>
         <w:trPr>
           <w:cnfStyle w:val="100000000000" w:firstRow="1" w:lastRow="0" w:firstColumn="0" w:lastColumn="0" w:oddVBand="0" w:evenVBand="0" w:oddHBand="0" w:evenHBand="0" w:firstRowFirstColumn="0" w:firstRowLastColumn="0" w:lastRowFirstColumn="0" w:lastRowLastColumn="0"/>
-          <w:jc w:val="center"/>
         </w:trPr>
         <w:tc>
           <w:tcPr>
@@ -1939,9 +1244,6 @@
         </w:tc>
       </w:tr>
       <w:tr>
-        <w:trPr>
-          <w:jc w:val="center"/>
-        </w:trPr>
         <w:tc>
           <w:tcPr>
             <w:tcW w:w="0" w:type="auto"/>
@@ -2013,9 +1315,6 @@
         </w:tc>
       </w:tr>
       <w:tr>
-        <w:trPr>
-          <w:jc w:val="center"/>
-        </w:trPr>
         <w:tc>
           <w:tcPr>
             <w:tcW w:w="0" w:type="auto"/>
@@ -2087,9 +1386,6 @@
         </w:tc>
       </w:tr>
       <w:tr>
-        <w:trPr>
-          <w:jc w:val="center"/>
-        </w:trPr>
         <w:tc>
           <w:tcPr>
             <w:tcW w:w="0" w:type="auto"/>
@@ -2161,9 +1457,6 @@
         </w:tc>
       </w:tr>
       <w:tr>
-        <w:trPr>
-          <w:jc w:val="center"/>
-        </w:trPr>
         <w:tc>
           <w:tcPr>
             <w:tcW w:w="0" w:type="auto"/>
@@ -2235,9 +1528,6 @@
         </w:tc>
       </w:tr>
       <w:tr>
-        <w:trPr>
-          <w:jc w:val="center"/>
-        </w:trPr>
         <w:tc>
           <w:tcPr>
             <w:tcW w:w="0" w:type="auto"/>
@@ -2309,9 +1599,6 @@
         </w:tc>
       </w:tr>
       <w:tr>
-        <w:trPr>
-          <w:jc w:val="center"/>
-        </w:trPr>
         <w:tc>
           <w:tcPr>
             <w:tcW w:w="0" w:type="auto"/>
@@ -2383,9 +1670,6 @@
         </w:tc>
       </w:tr>
       <w:tr>
-        <w:trPr>
-          <w:jc w:val="center"/>
-        </w:trPr>
         <w:tc>
           <w:tcPr>
             <w:tcW w:w="0" w:type="auto"/>
@@ -2457,9 +1741,6 @@
         </w:tc>
       </w:tr>
       <w:tr>
-        <w:trPr>
-          <w:jc w:val="center"/>
-        </w:trPr>
         <w:tc>
           <w:tcPr>
             <w:tcW w:w="0" w:type="auto"/>
@@ -2531,19 +1812,15 @@
         </w:tc>
       </w:tr>
       <w:tr>
-        <w:trPr>
-          <w:jc w:val="center"/>
-        </w:trPr>
-        <w:tc>
-          <w:tcPr>
-            <w:tcW w:w="0" w:type="auto"/>
-          </w:tcPr>
-          <w:p>
-            <w:pPr>
-              <w:pStyle w:val="Compact"/>
-            </w:pPr>
-            <w:r>
-              <w:lastRenderedPageBreak/>
+        <w:tc>
+          <w:tcPr>
+            <w:tcW w:w="0" w:type="auto"/>
+          </w:tcPr>
+          <w:p>
+            <w:pPr>
+              <w:pStyle w:val="Compact"/>
+            </w:pPr>
+            <w:r>
               <w:t>dlog(exchange.rate.index)</w:t>
             </w:r>
           </w:p>
@@ -2606,6 +1883,11 @@
         </w:tc>
       </w:tr>
     </w:tbl>
+    <w:p>
+      <w:pPr>
+        <w:pStyle w:val="BodyText"/>
+      </w:pPr>
+    </w:p>
     <w:p>
       <w:pPr>
         <w:pStyle w:val="Heading4"/>
@@ -2628,9 +1910,7 @@
       <w:tblPr>
         <w:tblStyle w:val="Table"/>
         <w:tblW w:w="0" w:type="pct"/>
-        <w:jc w:val="center"/>
         <w:tblLook w:val="0020" w:firstRow="1" w:lastRow="0" w:firstColumn="0" w:lastColumn="0" w:noHBand="0" w:noVBand="0"/>
-        <w:tblCaption w:val="US Log-Log Model."/>
       </w:tblPr>
       <w:tblGrid>
         <w:gridCol w:w="2722"/>
@@ -2642,7 +1922,6 @@
       <w:tr>
         <w:trPr>
           <w:cnfStyle w:val="100000000000" w:firstRow="1" w:lastRow="0" w:firstColumn="0" w:lastColumn="0" w:oddVBand="0" w:evenVBand="0" w:oddHBand="0" w:evenHBand="0" w:firstRowFirstColumn="0" w:firstRowLastColumn="0" w:lastRowFirstColumn="0" w:lastRowLastColumn="0"/>
-          <w:jc w:val="center"/>
         </w:trPr>
         <w:tc>
           <w:tcPr>
@@ -2715,9 +1994,6 @@
         </w:tc>
       </w:tr>
       <w:tr>
-        <w:trPr>
-          <w:jc w:val="center"/>
-        </w:trPr>
         <w:tc>
           <w:tcPr>
             <w:tcW w:w="0" w:type="auto"/>
@@ -2789,9 +2065,6 @@
         </w:tc>
       </w:tr>
       <w:tr>
-        <w:trPr>
-          <w:jc w:val="center"/>
-        </w:trPr>
         <w:tc>
           <w:tcPr>
             <w:tcW w:w="0" w:type="auto"/>
@@ -2863,9 +2136,6 @@
         </w:tc>
       </w:tr>
       <w:tr>
-        <w:trPr>
-          <w:jc w:val="center"/>
-        </w:trPr>
         <w:tc>
           <w:tcPr>
             <w:tcW w:w="0" w:type="auto"/>
@@ -2937,9 +2207,6 @@
         </w:tc>
       </w:tr>
       <w:tr>
-        <w:trPr>
-          <w:jc w:val="center"/>
-        </w:trPr>
         <w:tc>
           <w:tcPr>
             <w:tcW w:w="0" w:type="auto"/>
@@ -3011,18 +2278,16 @@
         </w:tc>
       </w:tr>
       <w:tr>
-        <w:trPr>
-          <w:jc w:val="center"/>
-        </w:trPr>
-        <w:tc>
-          <w:tcPr>
-            <w:tcW w:w="0" w:type="auto"/>
-          </w:tcPr>
-          <w:p>
-            <w:pPr>
-              <w:pStyle w:val="Compact"/>
-            </w:pPr>
-            <w:r>
+        <w:tc>
+          <w:tcPr>
+            <w:tcW w:w="0" w:type="auto"/>
+          </w:tcPr>
+          <w:p>
+            <w:pPr>
+              <w:pStyle w:val="Compact"/>
+            </w:pPr>
+            <w:r>
+              <w:lastRenderedPageBreak/>
               <w:t>dlog(cpi)</w:t>
             </w:r>
           </w:p>
@@ -3085,9 +2350,6 @@
         </w:tc>
       </w:tr>
       <w:tr>
-        <w:trPr>
-          <w:jc w:val="center"/>
-        </w:trPr>
         <w:tc>
           <w:tcPr>
             <w:tcW w:w="0" w:type="auto"/>
@@ -3159,9 +2421,6 @@
         </w:tc>
       </w:tr>
       <w:tr>
-        <w:trPr>
-          <w:jc w:val="center"/>
-        </w:trPr>
         <w:tc>
           <w:tcPr>
             <w:tcW w:w="0" w:type="auto"/>
@@ -3233,9 +2492,6 @@
         </w:tc>
       </w:tr>
       <w:tr>
-        <w:trPr>
-          <w:jc w:val="center"/>
-        </w:trPr>
         <w:tc>
           <w:tcPr>
             <w:tcW w:w="0" w:type="auto"/>
@@ -3307,9 +2563,6 @@
         </w:tc>
       </w:tr>
       <w:tr>
-        <w:trPr>
-          <w:jc w:val="center"/>
-        </w:trPr>
         <w:tc>
           <w:tcPr>
             <w:tcW w:w="0" w:type="auto"/>
@@ -3381,6 +2634,11 @@
         </w:tc>
       </w:tr>
     </w:tbl>
+    <w:p>
+      <w:pPr>
+        <w:pStyle w:val="BodyText"/>
+      </w:pPr>
+    </w:p>
     <w:p>
       <w:pPr>
         <w:pStyle w:val="Heading4"/>
@@ -3403,9 +2661,7 @@
       <w:tblPr>
         <w:tblStyle w:val="Table"/>
         <w:tblW w:w="0" w:type="pct"/>
-        <w:jc w:val="center"/>
         <w:tblLook w:val="0020" w:firstRow="1" w:lastRow="0" w:firstColumn="0" w:lastColumn="0" w:noHBand="0" w:noVBand="0"/>
-        <w:tblCaption w:val="Other Americas Log-Log Model."/>
       </w:tblPr>
       <w:tblGrid>
         <w:gridCol w:w="2722"/>
@@ -3417,7 +2673,6 @@
       <w:tr>
         <w:trPr>
           <w:cnfStyle w:val="100000000000" w:firstRow="1" w:lastRow="0" w:firstColumn="0" w:lastColumn="0" w:oddVBand="0" w:evenVBand="0" w:oddHBand="0" w:evenHBand="0" w:firstRowFirstColumn="0" w:firstRowLastColumn="0" w:lastRowFirstColumn="0" w:lastRowLastColumn="0"/>
-          <w:jc w:val="center"/>
         </w:trPr>
         <w:tc>
           <w:tcPr>
@@ -3490,9 +2745,6 @@
         </w:tc>
       </w:tr>
       <w:tr>
-        <w:trPr>
-          <w:jc w:val="center"/>
-        </w:trPr>
         <w:tc>
           <w:tcPr>
             <w:tcW w:w="0" w:type="auto"/>
@@ -3564,9 +2816,6 @@
         </w:tc>
       </w:tr>
       <w:tr>
-        <w:trPr>
-          <w:jc w:val="center"/>
-        </w:trPr>
         <w:tc>
           <w:tcPr>
             <w:tcW w:w="0" w:type="auto"/>
@@ -3638,9 +2887,6 @@
         </w:tc>
       </w:tr>
       <w:tr>
-        <w:trPr>
-          <w:jc w:val="center"/>
-        </w:trPr>
         <w:tc>
           <w:tcPr>
             <w:tcW w:w="0" w:type="auto"/>
@@ -3712,9 +2958,6 @@
         </w:tc>
       </w:tr>
       <w:tr>
-        <w:trPr>
-          <w:jc w:val="center"/>
-        </w:trPr>
         <w:tc>
           <w:tcPr>
             <w:tcW w:w="0" w:type="auto"/>
@@ -3786,9 +3029,6 @@
         </w:tc>
       </w:tr>
       <w:tr>
-        <w:trPr>
-          <w:jc w:val="center"/>
-        </w:trPr>
         <w:tc>
           <w:tcPr>
             <w:tcW w:w="0" w:type="auto"/>
@@ -3860,9 +3100,6 @@
         </w:tc>
       </w:tr>
       <w:tr>
-        <w:trPr>
-          <w:jc w:val="center"/>
-        </w:trPr>
         <w:tc>
           <w:tcPr>
             <w:tcW w:w="0" w:type="auto"/>
@@ -3934,9 +3171,6 @@
         </w:tc>
       </w:tr>
       <w:tr>
-        <w:trPr>
-          <w:jc w:val="center"/>
-        </w:trPr>
         <w:tc>
           <w:tcPr>
             <w:tcW w:w="0" w:type="auto"/>
@@ -4008,9 +3242,6 @@
         </w:tc>
       </w:tr>
       <w:tr>
-        <w:trPr>
-          <w:jc w:val="center"/>
-        </w:trPr>
         <w:tc>
           <w:tcPr>
             <w:tcW w:w="0" w:type="auto"/>
@@ -4082,9 +3313,6 @@
         </w:tc>
       </w:tr>
       <w:tr>
-        <w:trPr>
-          <w:jc w:val="center"/>
-        </w:trPr>
         <w:tc>
           <w:tcPr>
             <w:tcW w:w="0" w:type="auto"/>
@@ -4158,6 +3386,11 @@
     </w:tbl>
     <w:p>
       <w:pPr>
+        <w:pStyle w:val="BodyText"/>
+      </w:pPr>
+    </w:p>
+    <w:p>
+      <w:pPr>
         <w:pStyle w:val="Heading4"/>
       </w:pPr>
       <w:bookmarkStart w:id="15" w:name="hedging-risk-of-elasticities"/>
@@ -4192,8 +3425,8 @@
         <w:pStyle w:val="Heading2"/>
       </w:pPr>
       <w:bookmarkStart w:id="18" w:name="results-discussion"/>
+      <w:bookmarkEnd w:id="17"/>
       <w:bookmarkEnd w:id="8"/>
-      <w:bookmarkEnd w:id="17"/>
       <w:r>
         <w:t>Results &amp; Discussion</w:t>
       </w:r>
@@ -4245,8 +3478,8 @@
         <w:pStyle w:val="Heading2"/>
       </w:pPr>
       <w:bookmarkStart w:id="23" w:name="conclusion"/>
+      <w:bookmarkEnd w:id="22"/>
       <w:bookmarkEnd w:id="18"/>
-      <w:bookmarkEnd w:id="22"/>
       <w:r>
         <w:t>Conclusion</w:t>
       </w:r>
@@ -4279,12 +3512,12 @@
       <w:r>
         <w:t>Discussion of variability outside of scope</w:t>
       </w:r>
-      <w:bookmarkEnd w:id="0"/>
-      <w:bookmarkEnd w:id="23"/>
-      <w:bookmarkEnd w:id="26"/>
-    </w:p>
+    </w:p>
+    <w:bookmarkEnd w:id="26"/>
+    <w:bookmarkEnd w:id="23"/>
+    <w:bookmarkEnd w:id="0"/>
     <w:sectPr>
-      <w:headerReference w:type="default" r:id="rId7"/>
+      <w:headerReference w:type="default" r:id="rId9"/>
       <w:pgSz w:w="12240" w:h="15840"/>
       <w:pgMar w:top="1440" w:right="1440" w:bottom="1440" w:left="1440" w:header="720" w:footer="720" w:gutter="0"/>
       <w:cols w:space="720"/>
@@ -4294,7 +3527,7 @@
 </file>
 
 <file path=word/endnotes.xml><?xml version="1.0" encoding="utf-8"?>
-<w:endnotes xmlns:wpc="http://schemas.microsoft.com/office/word/2010/wordprocessingCanvas" xmlns:cx="http://schemas.microsoft.com/office/drawing/2014/chartex" xmlns:cx1="http://schemas.microsoft.com/office/drawing/2015/9/8/chartex" xmlns:cx2="http://schemas.microsoft.com/office/drawing/2015/10/21/chartex" xmlns:cx3="http://schemas.microsoft.com/office/drawing/2016/5/9/chartex" xmlns:cx4="http://schemas.microsoft.com/office/drawing/2016/5/10/chartex" xmlns:cx5="http://schemas.microsoft.com/office/drawing/2016/5/11/chartex" xmlns:cx6="http://schemas.microsoft.com/office/drawing/2016/5/12/chartex" xmlns:cx7="http://schemas.microsoft.com/office/drawing/2016/5/13/chartex" xmlns:cx8="http://schemas.microsoft.com/office/drawing/2016/5/14/chartex" xmlns:mc="http://schemas.openxmlformats.org/markup-compatibility/2006" xmlns:aink="http://schemas.microsoft.com/office/drawing/2016/ink" xmlns:am3d="http://schemas.microsoft.com/office/drawing/2017/model3d" xmlns:o="urn:schemas-microsoft-com:office:office" xmlns:r="http://schemas.openxmlformats.org/officeDocument/2006/relationships" xmlns:m="http://schemas.openxmlformats.org/officeDocument/2006/math" xmlns:v="urn:schemas-microsoft-com:vml" xmlns:wp14="http://schemas.microsoft.com/office/word/2010/wordprocessingDrawing" xmlns:wp="http://schemas.openxmlformats.org/drawingml/2006/wordprocessingDrawing" xmlns:w10="urn:schemas-microsoft-com:office:word" xmlns:w="http://schemas.openxmlformats.org/wordprocessingml/2006/main" xmlns:w14="http://schemas.microsoft.com/office/word/2010/wordml" xmlns:w15="http://schemas.microsoft.com/office/word/2012/wordml" xmlns:w16cex="http://schemas.microsoft.com/office/word/2018/wordml/cex" xmlns:w16cid="http://schemas.microsoft.com/office/word/2016/wordml/cid" xmlns:w16="http://schemas.microsoft.com/office/word/2018/wordml" xmlns:w16sdtdh="http://schemas.microsoft.com/office/word/2020/wordml/sdtdatahash" xmlns:w16se="http://schemas.microsoft.com/office/word/2015/wordml/symex" xmlns:wpg="http://schemas.microsoft.com/office/word/2010/wordprocessingGroup" xmlns:wpi="http://schemas.microsoft.com/office/word/2010/wordprocessingInk" xmlns:wne="http://schemas.microsoft.com/office/word/2006/wordml" xmlns:wps="http://schemas.microsoft.com/office/word/2010/wordprocessingShape" mc:Ignorable="w14 w15 w16se w16cid w16 w16cex w16sdtdh wp14">
+<w:endnotes xmlns:wpc="http://schemas.microsoft.com/office/word/2010/wordprocessingCanvas" xmlns:cx="http://schemas.microsoft.com/office/drawing/2014/chartex" xmlns:cx1="http://schemas.microsoft.com/office/drawing/2015/9/8/chartex" xmlns:cx2="http://schemas.microsoft.com/office/drawing/2015/10/21/chartex" xmlns:cx3="http://schemas.microsoft.com/office/drawing/2016/5/9/chartex" xmlns:cx4="http://schemas.microsoft.com/office/drawing/2016/5/10/chartex" xmlns:cx5="http://schemas.microsoft.com/office/drawing/2016/5/11/chartex" xmlns:cx6="http://schemas.microsoft.com/office/drawing/2016/5/12/chartex" xmlns:cx7="http://schemas.microsoft.com/office/drawing/2016/5/13/chartex" xmlns:cx8="http://schemas.microsoft.com/office/drawing/2016/5/14/chartex" xmlns:mc="http://schemas.openxmlformats.org/markup-compatibility/2006" xmlns:aink="http://schemas.microsoft.com/office/drawing/2016/ink" xmlns:am3d="http://schemas.microsoft.com/office/drawing/2017/model3d" xmlns:o="urn:schemas-microsoft-com:office:office" xmlns:r="http://schemas.openxmlformats.org/officeDocument/2006/relationships" xmlns:m="http://schemas.openxmlformats.org/officeDocument/2006/math" xmlns:v="urn:schemas-microsoft-com:vml" xmlns:wp14="http://schemas.microsoft.com/office/word/2010/wordprocessingDrawing" xmlns:wp="http://schemas.openxmlformats.org/drawingml/2006/wordprocessingDrawing" xmlns:w10="urn:schemas-microsoft-com:office:word" xmlns:w="http://schemas.openxmlformats.org/wordprocessingml/2006/main" xmlns:w14="http://schemas.microsoft.com/office/word/2010/wordml" xmlns:w15="http://schemas.microsoft.com/office/word/2012/wordml" xmlns:w16cex="http://schemas.microsoft.com/office/word/2018/wordml/cex" xmlns:w16cid="http://schemas.microsoft.com/office/word/2016/wordml/cid" xmlns:w16="http://schemas.microsoft.com/office/word/2018/wordml" xmlns:w16se="http://schemas.microsoft.com/office/word/2015/wordml/symex" xmlns:wpg="http://schemas.microsoft.com/office/word/2010/wordprocessingGroup" xmlns:wpi="http://schemas.microsoft.com/office/word/2010/wordprocessingInk" xmlns:wne="http://schemas.microsoft.com/office/word/2006/wordml" xmlns:wps="http://schemas.microsoft.com/office/word/2010/wordprocessingShape" mc:Ignorable="w14 w15 w16se w16cid w16 w16cex wp14">
   <w:endnote w:type="separator" w:id="-1">
     <w:p>
       <w:pPr>
@@ -4319,7 +3552,7 @@
 </file>
 
 <file path=word/footnotes.xml><?xml version="1.0" encoding="utf-8"?>
-<w:footnotes xmlns:wpc="http://schemas.microsoft.com/office/word/2010/wordprocessingCanvas" xmlns:cx="http://schemas.microsoft.com/office/drawing/2014/chartex" xmlns:cx1="http://schemas.microsoft.com/office/drawing/2015/9/8/chartex" xmlns:cx2="http://schemas.microsoft.com/office/drawing/2015/10/21/chartex" xmlns:cx3="http://schemas.microsoft.com/office/drawing/2016/5/9/chartex" xmlns:cx4="http://schemas.microsoft.com/office/drawing/2016/5/10/chartex" xmlns:cx5="http://schemas.microsoft.com/office/drawing/2016/5/11/chartex" xmlns:cx6="http://schemas.microsoft.com/office/drawing/2016/5/12/chartex" xmlns:cx7="http://schemas.microsoft.com/office/drawing/2016/5/13/chartex" xmlns:cx8="http://schemas.microsoft.com/office/drawing/2016/5/14/chartex" xmlns:mc="http://schemas.openxmlformats.org/markup-compatibility/2006" xmlns:aink="http://schemas.microsoft.com/office/drawing/2016/ink" xmlns:am3d="http://schemas.microsoft.com/office/drawing/2017/model3d" xmlns:o="urn:schemas-microsoft-com:office:office" xmlns:r="http://schemas.openxmlformats.org/officeDocument/2006/relationships" xmlns:m="http://schemas.openxmlformats.org/officeDocument/2006/math" xmlns:v="urn:schemas-microsoft-com:vml" xmlns:wp14="http://schemas.microsoft.com/office/word/2010/wordprocessingDrawing" xmlns:wp="http://schemas.openxmlformats.org/drawingml/2006/wordprocessingDrawing" xmlns:w10="urn:schemas-microsoft-com:office:word" xmlns:w="http://schemas.openxmlformats.org/wordprocessingml/2006/main" xmlns:w14="http://schemas.microsoft.com/office/word/2010/wordml" xmlns:w15="http://schemas.microsoft.com/office/word/2012/wordml" xmlns:w16cex="http://schemas.microsoft.com/office/word/2018/wordml/cex" xmlns:w16cid="http://schemas.microsoft.com/office/word/2016/wordml/cid" xmlns:w16="http://schemas.microsoft.com/office/word/2018/wordml" xmlns:w16sdtdh="http://schemas.microsoft.com/office/word/2020/wordml/sdtdatahash" xmlns:w16se="http://schemas.microsoft.com/office/word/2015/wordml/symex" xmlns:wpg="http://schemas.microsoft.com/office/word/2010/wordprocessingGroup" xmlns:wpi="http://schemas.microsoft.com/office/word/2010/wordprocessingInk" xmlns:wne="http://schemas.microsoft.com/office/word/2006/wordml" xmlns:wps="http://schemas.microsoft.com/office/word/2010/wordprocessingShape" mc:Ignorable="w14 w15 w16se w16cid w16 w16cex w16sdtdh wp14">
+<w:footnotes xmlns:wpc="http://schemas.microsoft.com/office/word/2010/wordprocessingCanvas" xmlns:cx="http://schemas.microsoft.com/office/drawing/2014/chartex" xmlns:cx1="http://schemas.microsoft.com/office/drawing/2015/9/8/chartex" xmlns:cx2="http://schemas.microsoft.com/office/drawing/2015/10/21/chartex" xmlns:cx3="http://schemas.microsoft.com/office/drawing/2016/5/9/chartex" xmlns:cx4="http://schemas.microsoft.com/office/drawing/2016/5/10/chartex" xmlns:cx5="http://schemas.microsoft.com/office/drawing/2016/5/11/chartex" xmlns:cx6="http://schemas.microsoft.com/office/drawing/2016/5/12/chartex" xmlns:cx7="http://schemas.microsoft.com/office/drawing/2016/5/13/chartex" xmlns:cx8="http://schemas.microsoft.com/office/drawing/2016/5/14/chartex" xmlns:mc="http://schemas.openxmlformats.org/markup-compatibility/2006" xmlns:aink="http://schemas.microsoft.com/office/drawing/2016/ink" xmlns:am3d="http://schemas.microsoft.com/office/drawing/2017/model3d" xmlns:o="urn:schemas-microsoft-com:office:office" xmlns:r="http://schemas.openxmlformats.org/officeDocument/2006/relationships" xmlns:m="http://schemas.openxmlformats.org/officeDocument/2006/math" xmlns:v="urn:schemas-microsoft-com:vml" xmlns:wp14="http://schemas.microsoft.com/office/word/2010/wordprocessingDrawing" xmlns:wp="http://schemas.openxmlformats.org/drawingml/2006/wordprocessingDrawing" xmlns:w10="urn:schemas-microsoft-com:office:word" xmlns:w="http://schemas.openxmlformats.org/wordprocessingml/2006/main" xmlns:w14="http://schemas.microsoft.com/office/word/2010/wordml" xmlns:w15="http://schemas.microsoft.com/office/word/2012/wordml" xmlns:w16cex="http://schemas.microsoft.com/office/word/2018/wordml/cex" xmlns:w16cid="http://schemas.microsoft.com/office/word/2016/wordml/cid" xmlns:w16="http://schemas.microsoft.com/office/word/2018/wordml" xmlns:w16se="http://schemas.microsoft.com/office/word/2015/wordml/symex" xmlns:wpg="http://schemas.microsoft.com/office/word/2010/wordprocessingGroup" xmlns:wpi="http://schemas.microsoft.com/office/word/2010/wordprocessingInk" xmlns:wne="http://schemas.microsoft.com/office/word/2006/wordml" xmlns:wps="http://schemas.microsoft.com/office/word/2010/wordprocessingShape" mc:Ignorable="w14 w15 w16se w16cid w16 w16cex wp14">
   <w:footnote w:type="separator" w:id="-1">
     <w:p>
       <w:r>
@@ -4338,7 +3571,7 @@
 </file>
 
 <file path=word/header1.xml><?xml version="1.0" encoding="utf-8"?>
-<w:hdr xmlns:wpc="http://schemas.microsoft.com/office/word/2010/wordprocessingCanvas" xmlns:cx="http://schemas.microsoft.com/office/drawing/2014/chartex" xmlns:cx1="http://schemas.microsoft.com/office/drawing/2015/9/8/chartex" xmlns:cx2="http://schemas.microsoft.com/office/drawing/2015/10/21/chartex" xmlns:cx3="http://schemas.microsoft.com/office/drawing/2016/5/9/chartex" xmlns:cx4="http://schemas.microsoft.com/office/drawing/2016/5/10/chartex" xmlns:cx5="http://schemas.microsoft.com/office/drawing/2016/5/11/chartex" xmlns:cx6="http://schemas.microsoft.com/office/drawing/2016/5/12/chartex" xmlns:cx7="http://schemas.microsoft.com/office/drawing/2016/5/13/chartex" xmlns:cx8="http://schemas.microsoft.com/office/drawing/2016/5/14/chartex" xmlns:mc="http://schemas.openxmlformats.org/markup-compatibility/2006" xmlns:aink="http://schemas.microsoft.com/office/drawing/2016/ink" xmlns:am3d="http://schemas.microsoft.com/office/drawing/2017/model3d" xmlns:o="urn:schemas-microsoft-com:office:office" xmlns:r="http://schemas.openxmlformats.org/officeDocument/2006/relationships" xmlns:m="http://schemas.openxmlformats.org/officeDocument/2006/math" xmlns:v="urn:schemas-microsoft-com:vml" xmlns:wp14="http://schemas.microsoft.com/office/word/2010/wordprocessingDrawing" xmlns:wp="http://schemas.openxmlformats.org/drawingml/2006/wordprocessingDrawing" xmlns:w10="urn:schemas-microsoft-com:office:word" xmlns:w="http://schemas.openxmlformats.org/wordprocessingml/2006/main" xmlns:w14="http://schemas.microsoft.com/office/word/2010/wordml" xmlns:w15="http://schemas.microsoft.com/office/word/2012/wordml" xmlns:w16cex="http://schemas.microsoft.com/office/word/2018/wordml/cex" xmlns:w16cid="http://schemas.microsoft.com/office/word/2016/wordml/cid" xmlns:w16="http://schemas.microsoft.com/office/word/2018/wordml" xmlns:w16sdtdh="http://schemas.microsoft.com/office/word/2020/wordml/sdtdatahash" xmlns:w16se="http://schemas.microsoft.com/office/word/2015/wordml/symex" xmlns:wpg="http://schemas.microsoft.com/office/word/2010/wordprocessingGroup" xmlns:wpi="http://schemas.microsoft.com/office/word/2010/wordprocessingInk" xmlns:wne="http://schemas.microsoft.com/office/word/2006/wordml" xmlns:wps="http://schemas.microsoft.com/office/word/2010/wordprocessingShape" mc:Ignorable="w14 w15 w16se w16cid w16 w16cex w16sdtdh wp14">
+<w:hdr xmlns:wpc="http://schemas.microsoft.com/office/word/2010/wordprocessingCanvas" xmlns:cx="http://schemas.microsoft.com/office/drawing/2014/chartex" xmlns:cx1="http://schemas.microsoft.com/office/drawing/2015/9/8/chartex" xmlns:cx2="http://schemas.microsoft.com/office/drawing/2015/10/21/chartex" xmlns:cx3="http://schemas.microsoft.com/office/drawing/2016/5/9/chartex" xmlns:cx4="http://schemas.microsoft.com/office/drawing/2016/5/10/chartex" xmlns:cx5="http://schemas.microsoft.com/office/drawing/2016/5/11/chartex" xmlns:cx6="http://schemas.microsoft.com/office/drawing/2016/5/12/chartex" xmlns:cx7="http://schemas.microsoft.com/office/drawing/2016/5/13/chartex" xmlns:cx8="http://schemas.microsoft.com/office/drawing/2016/5/14/chartex" xmlns:mc="http://schemas.openxmlformats.org/markup-compatibility/2006" xmlns:aink="http://schemas.microsoft.com/office/drawing/2016/ink" xmlns:am3d="http://schemas.microsoft.com/office/drawing/2017/model3d" xmlns:o="urn:schemas-microsoft-com:office:office" xmlns:r="http://schemas.openxmlformats.org/officeDocument/2006/relationships" xmlns:m="http://schemas.openxmlformats.org/officeDocument/2006/math" xmlns:v="urn:schemas-microsoft-com:vml" xmlns:wp14="http://schemas.microsoft.com/office/word/2010/wordprocessingDrawing" xmlns:wp="http://schemas.openxmlformats.org/drawingml/2006/wordprocessingDrawing" xmlns:w10="urn:schemas-microsoft-com:office:word" xmlns:w="http://schemas.openxmlformats.org/wordprocessingml/2006/main" xmlns:w14="http://schemas.microsoft.com/office/word/2010/wordml" xmlns:w15="http://schemas.microsoft.com/office/word/2012/wordml" xmlns:w16cex="http://schemas.microsoft.com/office/word/2018/wordml/cex" xmlns:w16cid="http://schemas.microsoft.com/office/word/2016/wordml/cid" xmlns:w16="http://schemas.microsoft.com/office/word/2018/wordml" xmlns:w16se="http://schemas.microsoft.com/office/word/2015/wordml/symex" xmlns:wpg="http://schemas.microsoft.com/office/word/2010/wordprocessingGroup" xmlns:wpi="http://schemas.microsoft.com/office/word/2010/wordprocessingInk" xmlns:wne="http://schemas.microsoft.com/office/word/2006/wordml" xmlns:wps="http://schemas.microsoft.com/office/word/2010/wordprocessingShape" mc:Ignorable="w14 w15 w16se w16cid w16 w16cex wp14">
   <w:sdt>
     <w:sdtPr>
       <w:id w:val="-940758914"/>
@@ -4391,11 +3624,11 @@
 </file>
 
 <file path=word/numbering.xml><?xml version="1.0" encoding="utf-8"?>
-<w:numbering xmlns:wpc="http://schemas.microsoft.com/office/word/2010/wordprocessingCanvas" xmlns:cx="http://schemas.microsoft.com/office/drawing/2014/chartex" xmlns:cx1="http://schemas.microsoft.com/office/drawing/2015/9/8/chartex" xmlns:cx2="http://schemas.microsoft.com/office/drawing/2015/10/21/chartex" xmlns:cx3="http://schemas.microsoft.com/office/drawing/2016/5/9/chartex" xmlns:cx4="http://schemas.microsoft.com/office/drawing/2016/5/10/chartex" xmlns:cx5="http://schemas.microsoft.com/office/drawing/2016/5/11/chartex" xmlns:cx6="http://schemas.microsoft.com/office/drawing/2016/5/12/chartex" xmlns:cx7="http://schemas.microsoft.com/office/drawing/2016/5/13/chartex" xmlns:cx8="http://schemas.microsoft.com/office/drawing/2016/5/14/chartex" xmlns:mc="http://schemas.openxmlformats.org/markup-compatibility/2006" xmlns:aink="http://schemas.microsoft.com/office/drawing/2016/ink" xmlns:am3d="http://schemas.microsoft.com/office/drawing/2017/model3d" xmlns:o="urn:schemas-microsoft-com:office:office" xmlns:r="http://schemas.openxmlformats.org/officeDocument/2006/relationships" xmlns:m="http://schemas.openxmlformats.org/officeDocument/2006/math" xmlns:v="urn:schemas-microsoft-com:vml" xmlns:wp14="http://schemas.microsoft.com/office/word/2010/wordprocessingDrawing" xmlns:wp="http://schemas.openxmlformats.org/drawingml/2006/wordprocessingDrawing" xmlns:w10="urn:schemas-microsoft-com:office:word" xmlns:w="http://schemas.openxmlformats.org/wordprocessingml/2006/main" xmlns:w14="http://schemas.microsoft.com/office/word/2010/wordml" xmlns:w15="http://schemas.microsoft.com/office/word/2012/wordml" xmlns:w16cex="http://schemas.microsoft.com/office/word/2018/wordml/cex" xmlns:w16cid="http://schemas.microsoft.com/office/word/2016/wordml/cid" xmlns:w16="http://schemas.microsoft.com/office/word/2018/wordml" xmlns:w16sdtdh="http://schemas.microsoft.com/office/word/2020/wordml/sdtdatahash" xmlns:w16se="http://schemas.microsoft.com/office/word/2015/wordml/symex" xmlns:wpg="http://schemas.microsoft.com/office/word/2010/wordprocessingGroup" xmlns:wpi="http://schemas.microsoft.com/office/word/2010/wordprocessingInk" xmlns:wne="http://schemas.microsoft.com/office/word/2006/wordml" xmlns:wps="http://schemas.microsoft.com/office/word/2010/wordprocessingShape" mc:Ignorable="w14 w15 w16se w16cid w16 w16cex w16sdtdh wp14">
+<w:numbering xmlns:wpc="http://schemas.microsoft.com/office/word/2010/wordprocessingCanvas" xmlns:cx="http://schemas.microsoft.com/office/drawing/2014/chartex" xmlns:cx1="http://schemas.microsoft.com/office/drawing/2015/9/8/chartex" xmlns:cx2="http://schemas.microsoft.com/office/drawing/2015/10/21/chartex" xmlns:cx3="http://schemas.microsoft.com/office/drawing/2016/5/9/chartex" xmlns:cx4="http://schemas.microsoft.com/office/drawing/2016/5/10/chartex" xmlns:cx5="http://schemas.microsoft.com/office/drawing/2016/5/11/chartex" xmlns:cx6="http://schemas.microsoft.com/office/drawing/2016/5/12/chartex" xmlns:cx7="http://schemas.microsoft.com/office/drawing/2016/5/13/chartex" xmlns:cx8="http://schemas.microsoft.com/office/drawing/2016/5/14/chartex" xmlns:mc="http://schemas.openxmlformats.org/markup-compatibility/2006" xmlns:aink="http://schemas.microsoft.com/office/drawing/2016/ink" xmlns:am3d="http://schemas.microsoft.com/office/drawing/2017/model3d" xmlns:o="urn:schemas-microsoft-com:office:office" xmlns:r="http://schemas.openxmlformats.org/officeDocument/2006/relationships" xmlns:m="http://schemas.openxmlformats.org/officeDocument/2006/math" xmlns:v="urn:schemas-microsoft-com:vml" xmlns:wp14="http://schemas.microsoft.com/office/word/2010/wordprocessingDrawing" xmlns:wp="http://schemas.openxmlformats.org/drawingml/2006/wordprocessingDrawing" xmlns:w10="urn:schemas-microsoft-com:office:word" xmlns:w="http://schemas.openxmlformats.org/wordprocessingml/2006/main" xmlns:w14="http://schemas.microsoft.com/office/word/2010/wordml" xmlns:w15="http://schemas.microsoft.com/office/word/2012/wordml" xmlns:w16cex="http://schemas.microsoft.com/office/word/2018/wordml/cex" xmlns:w16cid="http://schemas.microsoft.com/office/word/2016/wordml/cid" xmlns:w16="http://schemas.microsoft.com/office/word/2018/wordml" xmlns:w16se="http://schemas.microsoft.com/office/word/2015/wordml/symex" xmlns:wpg="http://schemas.microsoft.com/office/word/2010/wordprocessingGroup" xmlns:wpi="http://schemas.microsoft.com/office/word/2010/wordprocessingInk" xmlns:wne="http://schemas.microsoft.com/office/word/2006/wordml" xmlns:wps="http://schemas.microsoft.com/office/word/2010/wordprocessingShape" mc:Ignorable="w14 w15 w16se w16cid w16 w16cex wp14">
   <w:abstractNum w:abstractNumId="0" w15:restartNumberingAfterBreak="0">
     <w:nsid w:val="FFFFFF7C"/>
     <w:multiLevelType w:val="singleLevel"/>
-    <w:tmpl w:val="406AA5AA"/>
+    <w:tmpl w:val="10D88E16"/>
     <w:lvl w:ilvl="0">
       <w:start w:val="1"/>
       <w:numFmt w:val="decimal"/>
@@ -4412,7 +3645,7 @@
   <w:abstractNum w:abstractNumId="1" w15:restartNumberingAfterBreak="0">
     <w:nsid w:val="FFFFFF7D"/>
     <w:multiLevelType w:val="singleLevel"/>
-    <w:tmpl w:val="168A0A38"/>
+    <w:tmpl w:val="DDFCA2D4"/>
     <w:lvl w:ilvl="0">
       <w:start w:val="1"/>
       <w:numFmt w:val="decimal"/>
@@ -4429,7 +3662,7 @@
   <w:abstractNum w:abstractNumId="2" w15:restartNumberingAfterBreak="0">
     <w:nsid w:val="FFFFFF7E"/>
     <w:multiLevelType w:val="singleLevel"/>
-    <w:tmpl w:val="E8803A7C"/>
+    <w:tmpl w:val="D410FCE0"/>
     <w:lvl w:ilvl="0">
       <w:start w:val="1"/>
       <w:numFmt w:val="decimal"/>
@@ -4446,7 +3679,7 @@
   <w:abstractNum w:abstractNumId="3" w15:restartNumberingAfterBreak="0">
     <w:nsid w:val="FFFFFF7F"/>
     <w:multiLevelType w:val="singleLevel"/>
-    <w:tmpl w:val="481EFEA6"/>
+    <w:tmpl w:val="4EFEC178"/>
     <w:lvl w:ilvl="0">
       <w:start w:val="1"/>
       <w:numFmt w:val="decimal"/>
@@ -4463,7 +3696,7 @@
   <w:abstractNum w:abstractNumId="4" w15:restartNumberingAfterBreak="0">
     <w:nsid w:val="FFFFFF80"/>
     <w:multiLevelType w:val="singleLevel"/>
-    <w:tmpl w:val="CF94DA24"/>
+    <w:tmpl w:val="A1F0059E"/>
     <w:lvl w:ilvl="0">
       <w:start w:val="1"/>
       <w:numFmt w:val="bullet"/>
@@ -4483,7 +3716,7 @@
   <w:abstractNum w:abstractNumId="5" w15:restartNumberingAfterBreak="0">
     <w:nsid w:val="FFFFFF81"/>
     <w:multiLevelType w:val="singleLevel"/>
-    <w:tmpl w:val="D038A566"/>
+    <w:tmpl w:val="E06E7276"/>
     <w:lvl w:ilvl="0">
       <w:start w:val="1"/>
       <w:numFmt w:val="bullet"/>
@@ -4503,7 +3736,7 @@
   <w:abstractNum w:abstractNumId="6" w15:restartNumberingAfterBreak="0">
     <w:nsid w:val="FFFFFF82"/>
     <w:multiLevelType w:val="singleLevel"/>
-    <w:tmpl w:val="E7ECC7A0"/>
+    <w:tmpl w:val="D67CEB34"/>
     <w:lvl w:ilvl="0">
       <w:start w:val="1"/>
       <w:numFmt w:val="bullet"/>
@@ -4523,7 +3756,7 @@
   <w:abstractNum w:abstractNumId="7" w15:restartNumberingAfterBreak="0">
     <w:nsid w:val="FFFFFF83"/>
     <w:multiLevelType w:val="singleLevel"/>
-    <w:tmpl w:val="B49E9C7C"/>
+    <w:tmpl w:val="FA24DA42"/>
     <w:lvl w:ilvl="0">
       <w:start w:val="1"/>
       <w:numFmt w:val="bullet"/>
@@ -4543,7 +3776,7 @@
   <w:abstractNum w:abstractNumId="8" w15:restartNumberingAfterBreak="0">
     <w:nsid w:val="FFFFFF88"/>
     <w:multiLevelType w:val="singleLevel"/>
-    <w:tmpl w:val="1D2C6208"/>
+    <w:tmpl w:val="D9F07628"/>
     <w:lvl w:ilvl="0">
       <w:start w:val="1"/>
       <w:numFmt w:val="decimal"/>
@@ -4560,7 +3793,7 @@
   <w:abstractNum w:abstractNumId="9" w15:restartNumberingAfterBreak="0">
     <w:nsid w:val="FFFFFF89"/>
     <w:multiLevelType w:val="singleLevel"/>
-    <w:tmpl w:val="97681B46"/>
+    <w:tmpl w:val="F7C86BD2"/>
     <w:lvl w:ilvl="0">
       <w:start w:val="1"/>
       <w:numFmt w:val="bullet"/>
@@ -4696,11 +3929,14 @@
   <w:num w:numId="14">
     <w:abstractNumId w:val="10"/>
   </w:num>
+  <w:num w:numId="15">
+    <w:abstractNumId w:val="10"/>
+  </w:num>
 </w:numbering>
 </file>
 
 <file path=word/styles.xml><?xml version="1.0" encoding="utf-8"?>
-<w:styles xmlns:mc="http://schemas.openxmlformats.org/markup-compatibility/2006" xmlns:r="http://schemas.openxmlformats.org/officeDocument/2006/relationships" xmlns:w="http://schemas.openxmlformats.org/wordprocessingml/2006/main" xmlns:w14="http://schemas.microsoft.com/office/word/2010/wordml" xmlns:w15="http://schemas.microsoft.com/office/word/2012/wordml" xmlns:w16cex="http://schemas.microsoft.com/office/word/2018/wordml/cex" xmlns:w16cid="http://schemas.microsoft.com/office/word/2016/wordml/cid" xmlns:w16="http://schemas.microsoft.com/office/word/2018/wordml" xmlns:w16sdtdh="http://schemas.microsoft.com/office/word/2020/wordml/sdtdatahash" xmlns:w16se="http://schemas.microsoft.com/office/word/2015/wordml/symex" mc:Ignorable="w14 w15 w16se w16cid w16 w16cex w16sdtdh">
+<w:styles xmlns:mc="http://schemas.openxmlformats.org/markup-compatibility/2006" xmlns:r="http://schemas.openxmlformats.org/officeDocument/2006/relationships" xmlns:w="http://schemas.openxmlformats.org/wordprocessingml/2006/main" xmlns:w14="http://schemas.microsoft.com/office/word/2010/wordml" xmlns:w15="http://schemas.microsoft.com/office/word/2012/wordml" xmlns:w16cex="http://schemas.microsoft.com/office/word/2018/wordml/cex" xmlns:w16cid="http://schemas.microsoft.com/office/word/2016/wordml/cid" xmlns:w16="http://schemas.microsoft.com/office/word/2018/wordml" xmlns:w16se="http://schemas.microsoft.com/office/word/2015/wordml/symex" mc:Ignorable="w14 w15 w16se w16cid w16 w16cex">
   <w:docDefaults>
     <w:rPrDefault>
       <w:rPr>
@@ -5088,7 +4324,7 @@
     <w:uiPriority w:val="9"/>
     <w:unhideWhenUsed/>
     <w:qFormat/>
-    <w:rsid w:val="00C16C42"/>
+    <w:rsid w:val="002668CA"/>
     <w:pPr>
       <w:keepNext/>
       <w:keepLines/>
@@ -5130,11 +4366,11 @@
     <w:uiPriority w:val="9"/>
     <w:unhideWhenUsed/>
     <w:qFormat/>
-    <w:rsid w:val="00C16C42"/>
+    <w:rsid w:val="002668CA"/>
     <w:pPr>
       <w:keepNext/>
       <w:keepLines/>
-      <w:spacing w:beforeAutospacing="1" w:after="0" w:line="480" w:lineRule="auto"/>
+      <w:spacing w:after="0" w:line="480" w:lineRule="auto"/>
       <w:outlineLvl w:val="3"/>
     </w:pPr>
     <w:rPr>
@@ -5267,7 +4503,7 @@
     <w:basedOn w:val="Normal"/>
     <w:link w:val="BodyTextChar"/>
     <w:qFormat/>
-    <w:rsid w:val="00C16C42"/>
+    <w:rsid w:val="002668CA"/>
     <w:pPr>
       <w:spacing w:after="0" w:line="480" w:lineRule="auto"/>
     </w:pPr>
@@ -5280,10 +4516,7 @@
     <w:basedOn w:val="BodyText"/>
     <w:next w:val="BodyText"/>
     <w:qFormat/>
-    <w:rsid w:val="00C16C42"/>
-    <w:pPr>
-      <w:spacing w:after="100" w:afterAutospacing="1"/>
-    </w:pPr>
+    <w:rsid w:val="002668CA"/>
   </w:style>
   <w:style w:type="paragraph" w:customStyle="1" w:styleId="Compact">
     <w:name w:val="Compact"/>
@@ -5863,7 +5096,7 @@
     <w:name w:val="Body Text Char"/>
     <w:basedOn w:val="DefaultParagraphFont"/>
     <w:link w:val="BodyText"/>
-    <w:rsid w:val="00C16C42"/>
+    <w:rsid w:val="002668CA"/>
     <w:rPr>
       <w:rFonts w:ascii="Times New Roman" w:hAnsi="Times New Roman"/>
     </w:rPr>

</xml_diff>

<commit_message>
Not uploading. May have missed commit.
</commit_message>
<xml_diff>
--- a/word-styles-reference-01.docx
+++ b/word-styles-reference-01.docx
@@ -1,6 +1,6 @@
 
 <file path=word/document.xml><?xml version="1.0" encoding="utf-8"?>
-<w:document xmlns:wpc="http://schemas.microsoft.com/office/word/2010/wordprocessingCanvas" xmlns:cx="http://schemas.microsoft.com/office/drawing/2014/chartex" xmlns:cx1="http://schemas.microsoft.com/office/drawing/2015/9/8/chartex" xmlns:cx2="http://schemas.microsoft.com/office/drawing/2015/10/21/chartex" xmlns:cx3="http://schemas.microsoft.com/office/drawing/2016/5/9/chartex" xmlns:cx4="http://schemas.microsoft.com/office/drawing/2016/5/10/chartex" xmlns:cx5="http://schemas.microsoft.com/office/drawing/2016/5/11/chartex" xmlns:cx6="http://schemas.microsoft.com/office/drawing/2016/5/12/chartex" xmlns:cx7="http://schemas.microsoft.com/office/drawing/2016/5/13/chartex" xmlns:cx8="http://schemas.microsoft.com/office/drawing/2016/5/14/chartex" xmlns:mc="http://schemas.openxmlformats.org/markup-compatibility/2006" xmlns:aink="http://schemas.microsoft.com/office/drawing/2016/ink" xmlns:am3d="http://schemas.microsoft.com/office/drawing/2017/model3d" xmlns:o="urn:schemas-microsoft-com:office:office" xmlns:r="http://schemas.openxmlformats.org/officeDocument/2006/relationships" xmlns:m="http://schemas.openxmlformats.org/officeDocument/2006/math" xmlns:v="urn:schemas-microsoft-com:vml" xmlns:wp14="http://schemas.microsoft.com/office/word/2010/wordprocessingDrawing" xmlns:wp="http://schemas.openxmlformats.org/drawingml/2006/wordprocessingDrawing" xmlns:w10="urn:schemas-microsoft-com:office:word" xmlns:w="http://schemas.openxmlformats.org/wordprocessingml/2006/main" xmlns:w14="http://schemas.microsoft.com/office/word/2010/wordml" xmlns:w15="http://schemas.microsoft.com/office/word/2012/wordml" xmlns:w16cex="http://schemas.microsoft.com/office/word/2018/wordml/cex" xmlns:w16cid="http://schemas.microsoft.com/office/word/2016/wordml/cid" xmlns:w16="http://schemas.microsoft.com/office/word/2018/wordml" xmlns:w16se="http://schemas.microsoft.com/office/word/2015/wordml/symex" xmlns:wpg="http://schemas.microsoft.com/office/word/2010/wordprocessingGroup" xmlns:wpi="http://schemas.microsoft.com/office/word/2010/wordprocessingInk" xmlns:wne="http://schemas.microsoft.com/office/word/2006/wordml" xmlns:wps="http://schemas.microsoft.com/office/word/2010/wordprocessingShape" mc:Ignorable="w14 w15 w16se w16cid w16 w16cex wp14">
+<w:document xmlns:wpc="http://schemas.microsoft.com/office/word/2010/wordprocessingCanvas" xmlns:cx="http://schemas.microsoft.com/office/drawing/2014/chartex" xmlns:cx1="http://schemas.microsoft.com/office/drawing/2015/9/8/chartex" xmlns:cx2="http://schemas.microsoft.com/office/drawing/2015/10/21/chartex" xmlns:cx3="http://schemas.microsoft.com/office/drawing/2016/5/9/chartex" xmlns:cx4="http://schemas.microsoft.com/office/drawing/2016/5/10/chartex" xmlns:cx5="http://schemas.microsoft.com/office/drawing/2016/5/11/chartex" xmlns:cx6="http://schemas.microsoft.com/office/drawing/2016/5/12/chartex" xmlns:cx7="http://schemas.microsoft.com/office/drawing/2016/5/13/chartex" xmlns:cx8="http://schemas.microsoft.com/office/drawing/2016/5/14/chartex" xmlns:mc="http://schemas.openxmlformats.org/markup-compatibility/2006" xmlns:aink="http://schemas.microsoft.com/office/drawing/2016/ink" xmlns:am3d="http://schemas.microsoft.com/office/drawing/2017/model3d" xmlns:o="urn:schemas-microsoft-com:office:office" xmlns:r="http://schemas.openxmlformats.org/officeDocument/2006/relationships" xmlns:m="http://schemas.openxmlformats.org/officeDocument/2006/math" xmlns:v="urn:schemas-microsoft-com:vml" xmlns:wp14="http://schemas.microsoft.com/office/word/2010/wordprocessingDrawing" xmlns:wp="http://schemas.openxmlformats.org/drawingml/2006/wordprocessingDrawing" xmlns:w10="urn:schemas-microsoft-com:office:word" xmlns:w="http://schemas.openxmlformats.org/wordprocessingml/2006/main" xmlns:w14="http://schemas.microsoft.com/office/word/2010/wordml" xmlns:w15="http://schemas.microsoft.com/office/word/2012/wordml" xmlns:w16cex="http://schemas.microsoft.com/office/word/2018/wordml/cex" xmlns:w16cid="http://schemas.microsoft.com/office/word/2016/wordml/cid" xmlns:w16="http://schemas.microsoft.com/office/word/2018/wordml" xmlns:w16sdtdh="http://schemas.microsoft.com/office/word/2020/wordml/sdtdatahash" xmlns:w16se="http://schemas.microsoft.com/office/word/2015/wordml/symex" xmlns:wpg="http://schemas.microsoft.com/office/word/2010/wordprocessingGroup" xmlns:wpi="http://schemas.microsoft.com/office/word/2010/wordprocessingInk" xmlns:wne="http://schemas.microsoft.com/office/word/2006/wordml" xmlns:wps="http://schemas.microsoft.com/office/word/2010/wordprocessingShape" mc:Ignorable="w14 w15 w16se w16cid w16 w16cex w16sdtdh wp14">
   <w:body>
     <w:p>
       <w:pPr>
@@ -107,10 +107,9 @@
         <w:rPr>
           <w:noProof/>
         </w:rPr>
-        <w:lastRenderedPageBreak/>
         <w:drawing>
-          <wp:inline distT="0" distB="0" distL="0" distR="0" wp14:anchorId="6F9B5C69" wp14:editId="6F9B5C6A">
-            <wp:extent cx="5943600" cy="4457700"/>
+          <wp:inline distT="0" distB="0" distL="0" distR="0" wp14:anchorId="67BDD7FA" wp14:editId="7913789E">
+            <wp:extent cx="5943600" cy="2971800"/>
             <wp:effectExtent l="0" t="0" r="0" b="0"/>
             <wp:docPr id="1" name="Picture"/>
             <wp:cNvGraphicFramePr/>
@@ -124,7 +123,7 @@
                     </pic:cNvPicPr>
                   </pic:nvPicPr>
                   <pic:blipFill>
-                    <a:blip r:embed="rId7"/>
+                    <a:blip r:embed="rId8"/>
                     <a:stretch>
                       <a:fillRect/>
                     </a:stretch>
@@ -132,7 +131,7 @@
                   <pic:spPr bwMode="auto">
                     <a:xfrm>
                       <a:off x="0" y="0"/>
-                      <a:ext cx="5943600" cy="4457700"/>
+                      <a:ext cx="5943600" cy="2971800"/>
                     </a:xfrm>
                     <a:prstGeom prst="rect">
                       <a:avLst/>
@@ -164,10 +163,10 @@
         <w:t>As evidenced in the chart above, revenue streams are subject to large deviations, moreso in some regions</w:t>
       </w:r>
       <w:r>
-        <w:t xml:space="preserve"> than others. Royal Dutch Shell is also experiencing a changing market with revenues during this period decreasing in non-US Americas and Europe yet increasing revenues in the US and Asia/Oceania/Africa. The chart below displays how the regional percent of</w:t>
-      </w:r>
-      <w:r>
-        <w:t xml:space="preserve"> total revenues has changed during this period.</w:t>
+        <w:t xml:space="preserve"> than others. Royal Dutch Shell is also experiencing a changing market with decreasing revenues in non-US Americas and Europe yet increasing revenues in the US and Asia/Oceania/Africa. The chart below displays how the regional percent of total revenues has</w:t>
+      </w:r>
+      <w:r>
+        <w:t xml:space="preserve"> changed during the period from 2008 to 2019.</w:t>
       </w:r>
     </w:p>
     <w:p>
@@ -183,10 +182,9 @@
         <w:rPr>
           <w:noProof/>
         </w:rPr>
-        <w:lastRenderedPageBreak/>
         <w:drawing>
-          <wp:inline distT="0" distB="0" distL="0" distR="0" wp14:anchorId="6F9B5C6B" wp14:editId="6F9B5C6C">
-            <wp:extent cx="5943600" cy="4457700"/>
+          <wp:inline distT="0" distB="0" distL="0" distR="0" wp14:anchorId="7B074DB1" wp14:editId="623C68B9">
+            <wp:extent cx="5943600" cy="2971800"/>
             <wp:effectExtent l="0" t="0" r="0" b="0"/>
             <wp:docPr id="2" name="Picture"/>
             <wp:cNvGraphicFramePr/>
@@ -200,7 +198,7 @@
                     </pic:cNvPicPr>
                   </pic:nvPicPr>
                   <pic:blipFill>
-                    <a:blip r:embed="rId8"/>
+                    <a:blip r:embed="rId9"/>
                     <a:stretch>
                       <a:fillRect/>
                     </a:stretch>
@@ -208,7 +206,7 @@
                   <pic:spPr bwMode="auto">
                     <a:xfrm>
                       <a:off x="0" y="0"/>
-                      <a:ext cx="5943600" cy="4457700"/>
+                      <a:ext cx="5943600" cy="2971800"/>
                     </a:xfrm>
                     <a:prstGeom prst="rect">
                       <a:avLst/>
@@ -242,10 +240,10 @@
         <w:pStyle w:val="FirstParagraph"/>
       </w:pPr>
       <w:r>
-        <w:t>This report will cover the major macroeconomic indicators and how they impact Royal Dutch Shell. An analysis of specific measures to mitigate this risk will be compared with the goal of maximizi</w:t>
-      </w:r>
-      <w:r>
-        <w:t>ng revenues. By evaluating the sensitivity, or elasticity, of these indicators, Royal Dutch shell will be able to quantify the risks of a changing macroeconomy. Using these elasticities, a strategy to mitigate these risks will be developed.</w:t>
+        <w:t>This report will cover some major macroeconomic indicators and how they impact Royal Dutch Shell. An analysis of specific measures to mitigate this risk will be compared with the goal of maximizin</w:t>
+      </w:r>
+      <w:r>
+        <w:t>g revenues. By evaluating the sensitivity, or elasticity, of these indicators, Royal Dutch shell will be able to quantify the risks of a changing macroeconomy. With these elasticities, a strategy to mitigate these risks will be developed.</w:t>
       </w:r>
     </w:p>
     <w:p>
@@ -253,20 +251,23 @@
         <w:pStyle w:val="BodyText"/>
       </w:pPr>
       <w:r>
-        <w:t>The macroeconom</w:t>
-      </w:r>
-      <w:r>
-        <w:t xml:space="preserve">ics indicators that will be considered are changes in real GDP, consumption, industrial production, nominal interest rate, inflation, unemployment rate, exchange rate, and natural gas and oil prices. All data is retrieved from the World Bank. The national </w:t>
-      </w:r>
-      <w:r>
-        <w:t xml:space="preserve">values for GDP, consumption, and industrial production within a region are summed by year to calculate </w:t>
+        <w:t>The macroeconomic</w:t>
+      </w:r>
+      <w:r>
+        <w:t xml:space="preserve">s indicators that will be considered are changes in real GDP, consumption, industrial production, nominal interest rate, inflation, unemployment rate, </w:t>
       </w:r>
       <w:r>
         <w:lastRenderedPageBreak/>
-        <w:t xml:space="preserve">the total regional values. The nominal interest rates and inflation rates are averaged for each nation using the nation’s GDP as a weight. Likewise, the </w:t>
-      </w:r>
-      <w:r>
-        <w:t>unemployment rate for each nation in a region is averaged using each nation’s population as a weight.</w:t>
+        <w:t>exchange rate, and natural gas and oil prices. All data is retrieved from the World Bank. The national va</w:t>
+      </w:r>
+      <w:r>
+        <w:t>lues for GDP, consumption, and industrial production within a region are summed by year to calculate the total regional values. The nominal interest rates and inflation rates are averaged for each nation using the nation’s GDP as a weight. Likewise, the un</w:t>
+      </w:r>
+      <w:r>
+        <w:t>employment rate for each nation in a region is averaged using each nation’s population as a weight. The exchange rate used is an index provided by the World Bank. The exchange rate for each region is set to the exchange rate for the largest national econom</w:t>
+      </w:r>
+      <w:r>
+        <w:t>y, as measured in GDP, in 2019.</w:t>
       </w:r>
     </w:p>
     <w:p>
@@ -305,10 +306,7 @@
       <w:bookmarkStart w:id="6" w:name="X79907107ae1d23e1028e338008cd2975e9fa9f9"/>
       <w:bookmarkEnd w:id="5"/>
       <w:r>
-        <w:t>Limiting exchange rate risk</w:t>
-      </w:r>
-      <w:r>
-        <w:t xml:space="preserve"> of international corporations.</w:t>
+        <w:t>Limiting exchange rate risk of international corporations.</w:t>
       </w:r>
     </w:p>
     <w:p>
@@ -318,7 +316,10 @@
       <w:bookmarkStart w:id="7" w:name="Xc3b986e2324bf9a97597db428933cd04280f01b"/>
       <w:bookmarkEnd w:id="6"/>
       <w:r>
-        <w:t>Microeconomics of Fossil Fuel industry to maximize revenues.</w:t>
+        <w:t>Microeconomics of Fossil Fuel industry</w:t>
+      </w:r>
+      <w:r>
+        <w:t xml:space="preserve"> to maximize revenues.</w:t>
       </w:r>
     </w:p>
     <w:p>
@@ -326,8 +327,8 @@
         <w:pStyle w:val="Heading2"/>
       </w:pPr>
       <w:bookmarkStart w:id="8" w:name="method-of-analysis"/>
+      <w:bookmarkEnd w:id="3"/>
       <w:bookmarkEnd w:id="7"/>
-      <w:bookmarkEnd w:id="3"/>
       <w:r>
         <w:t>Method of Analysis</w:t>
       </w:r>
@@ -346,13 +347,13 @@
         <w:pStyle w:val="FirstParagraph"/>
       </w:pPr>
       <w:r>
-        <w:t>By means of a log-log model with regional revenues as the dependent variable and macroeconomics indicators as the independent variables, t</w:t>
-      </w:r>
-      <w:r>
-        <w:t>he elasticities of each of these indicators can be evaluated. However, given that available revenue data only trace back to 2004, this approach is severely limited in the vigor necessary for some of the claims that must be met. As such, a laxed approach mu</w:t>
-      </w:r>
-      <w:r>
-        <w:t>st be considered as long as the empirical results do not counter economic theory.</w:t>
+        <w:t>By means of a log-log model with regional revenues as the dependent variable and macroeconomics indicators as the independent variables, the elasticities of each of these indicators can be evaluated. However,</w:t>
+      </w:r>
+      <w:r>
+        <w:t xml:space="preserve"> given that available revenue data only trace back to 2004, this approach is severely limited in the vigor necessary for some of the claims that must be met. Therefore, a laxed approach must be considered such that the empirical results do not counter econ</w:t>
+      </w:r>
+      <w:r>
+        <w:t>omic theory.</w:t>
       </w:r>
     </w:p>
     <w:p>
@@ -360,16 +361,749 @@
         <w:pStyle w:val="BodyText"/>
       </w:pPr>
       <w:r>
-        <w:t>The evaluated elasticities enable the ability to determine which macroeconomic variables impact revenues the greatest. Knowing these sensitivies will indicate where to allocate resources to hedge this risk.</w:t>
+        <w:t>We begin by visually inspecting the included macroeconomic variables with RDS revenues by region. As the exact amounts of these variables are not as important as the correlation to revenues, each of the variables for each region will be scaled and centered</w:t>
+      </w:r>
+      <w:r>
+        <w:t xml:space="preserve"> to give a </w:t>
+      </w:r>
+      <w:r>
+        <w:lastRenderedPageBreak/>
+        <w:t>mean of zero and standard deviation of one. By doing so, each variable may be visually analyzed in comparison to the scaled and centered revenues.</w:t>
       </w:r>
     </w:p>
     <w:p>
       <w:pPr>
         <w:pStyle w:val="Heading4"/>
       </w:pPr>
-      <w:bookmarkStart w:id="10" w:name="log-log-model-evaluation"/>
+      <w:bookmarkStart w:id="10" w:name="gdp"/>
       <w:bookmarkEnd w:id="9"/>
       <w:r>
+        <w:t>GDP</w:t>
+      </w:r>
+    </w:p>
+    <w:p>
+      <w:pPr>
+        <w:pStyle w:val="FirstParagraph"/>
+      </w:pPr>
+      <w:r>
+        <w:t xml:space="preserve">Real Gross Domestic Product is monumental in the discussion of macroeconomic indicators as it </w:t>
+      </w:r>
+      <w:r>
+        <w:t xml:space="preserve">is the heartbeat of an economy, measuring the total value of goods and services produced during a period. This is relevant to Royal Dutch Shell as demand for energy will fluctuate with the economy. When an economy is expanding, the energy that it needs to </w:t>
+      </w:r>
+      <w:r>
+        <w:t>fulfill this expansion will increase. On the contrary, an economy will have a baseline energy requirement that must be met regardless of the growth of an economy.</w:t>
+      </w:r>
+    </w:p>
+    <w:p>
+      <w:pPr>
+        <w:pStyle w:val="BodyText"/>
+      </w:pPr>
+      <w:r>
+        <w:t>The charts below show little correlation between GDP and revenues, outside of non-US Americas</w:t>
+      </w:r>
+      <w:r>
+        <w:t>. Because GDP is an all-encompassing value, the impact of more specific variables could be masking the visual impact that GDP has on revenues.</w:t>
+      </w:r>
+    </w:p>
+    <w:p>
+      <w:pPr>
+        <w:pStyle w:val="BodyText"/>
+      </w:pPr>
+      <w:r>
+        <w:rPr>
+          <w:noProof/>
+        </w:rPr>
+        <w:drawing>
+          <wp:inline distT="0" distB="0" distL="0" distR="0" wp14:anchorId="428A70ED" wp14:editId="541B0744">
+            <wp:extent cx="5943600" cy="3714750"/>
+            <wp:effectExtent l="0" t="0" r="0" b="0"/>
+            <wp:docPr id="3" name="Picture"/>
+            <wp:cNvGraphicFramePr/>
+            <a:graphic xmlns:a="http://schemas.openxmlformats.org/drawingml/2006/main">
+              <a:graphicData uri="http://schemas.openxmlformats.org/drawingml/2006/picture">
+                <pic:pic xmlns:pic="http://schemas.openxmlformats.org/drawingml/2006/picture">
+                  <pic:nvPicPr>
+                    <pic:cNvPr id="0" name="Picture" descr="Royal-Dutch-Shell-Draft1_files/figure-docx/GDP%20Plot-1.png"/>
+                    <pic:cNvPicPr>
+                      <a:picLocks noChangeAspect="1" noChangeArrowheads="1"/>
+                    </pic:cNvPicPr>
+                  </pic:nvPicPr>
+                  <pic:blipFill>
+                    <a:blip r:embed="rId10"/>
+                    <a:stretch>
+                      <a:fillRect/>
+                    </a:stretch>
+                  </pic:blipFill>
+                  <pic:spPr bwMode="auto">
+                    <a:xfrm>
+                      <a:off x="0" y="0"/>
+                      <a:ext cx="5943600" cy="3714750"/>
+                    </a:xfrm>
+                    <a:prstGeom prst="rect">
+                      <a:avLst/>
+                    </a:prstGeom>
+                    <a:noFill/>
+                    <a:ln w="9525">
+                      <a:noFill/>
+                      <a:headEnd/>
+                      <a:tailEnd/>
+                    </a:ln>
+                  </pic:spPr>
+                </pic:pic>
+              </a:graphicData>
+            </a:graphic>
+          </wp:inline>
+        </w:drawing>
+      </w:r>
+    </w:p>
+    <w:p>
+      <w:pPr>
+        <w:pStyle w:val="Heading4"/>
+      </w:pPr>
+      <w:bookmarkStart w:id="11" w:name="consumption"/>
+      <w:bookmarkEnd w:id="10"/>
+      <w:r>
+        <w:lastRenderedPageBreak/>
+        <w:t>Consumption</w:t>
+      </w:r>
+    </w:p>
+    <w:p>
+      <w:pPr>
+        <w:pStyle w:val="FirstParagraph"/>
+      </w:pPr>
+      <w:r>
+        <w:t>Real Consumption is a large component of real GDP. This would reflect the actions of consumers with</w:t>
+      </w:r>
+      <w:r>
+        <w:t>in an economy. Higher consumption levels could lead to increased retail sales due to a populace commuting more or traveling. However, a visual analysis does not indicate much correlation, as shown below.</w:t>
+      </w:r>
+    </w:p>
+    <w:p>
+      <w:pPr>
+        <w:pStyle w:val="BodyText"/>
+      </w:pPr>
+      <w:r>
+        <w:rPr>
+          <w:noProof/>
+        </w:rPr>
+        <w:drawing>
+          <wp:inline distT="0" distB="0" distL="0" distR="0" wp14:anchorId="2BF2AD5F" wp14:editId="17F1DE0C">
+            <wp:extent cx="5943600" cy="3714750"/>
+            <wp:effectExtent l="0" t="0" r="0" b="0"/>
+            <wp:docPr id="4" name="Picture"/>
+            <wp:cNvGraphicFramePr/>
+            <a:graphic xmlns:a="http://schemas.openxmlformats.org/drawingml/2006/main">
+              <a:graphicData uri="http://schemas.openxmlformats.org/drawingml/2006/picture">
+                <pic:pic xmlns:pic="http://schemas.openxmlformats.org/drawingml/2006/picture">
+                  <pic:nvPicPr>
+                    <pic:cNvPr id="0" name="Picture" descr="Royal-Dutch-Shell-Draft1_files/figure-docx/Consumption%20Plot-1.png"/>
+                    <pic:cNvPicPr>
+                      <a:picLocks noChangeAspect="1" noChangeArrowheads="1"/>
+                    </pic:cNvPicPr>
+                  </pic:nvPicPr>
+                  <pic:blipFill>
+                    <a:blip r:embed="rId11"/>
+                    <a:stretch>
+                      <a:fillRect/>
+                    </a:stretch>
+                  </pic:blipFill>
+                  <pic:spPr bwMode="auto">
+                    <a:xfrm>
+                      <a:off x="0" y="0"/>
+                      <a:ext cx="5943600" cy="3714750"/>
+                    </a:xfrm>
+                    <a:prstGeom prst="rect">
+                      <a:avLst/>
+                    </a:prstGeom>
+                    <a:noFill/>
+                    <a:ln w="9525">
+                      <a:noFill/>
+                      <a:headEnd/>
+                      <a:tailEnd/>
+                    </a:ln>
+                  </pic:spPr>
+                </pic:pic>
+              </a:graphicData>
+            </a:graphic>
+          </wp:inline>
+        </w:drawing>
+      </w:r>
+    </w:p>
+    <w:p>
+      <w:pPr>
+        <w:pStyle w:val="Heading4"/>
+      </w:pPr>
+      <w:bookmarkStart w:id="12" w:name="industrial-production"/>
+      <w:bookmarkEnd w:id="11"/>
+      <w:r>
+        <w:t>Industrial Production</w:t>
+      </w:r>
+    </w:p>
+    <w:p>
+      <w:pPr>
+        <w:pStyle w:val="FirstParagraph"/>
+      </w:pPr>
+      <w:r>
+        <w:t>Industrial Production is the</w:t>
+      </w:r>
+      <w:r>
+        <w:t xml:space="preserve"> measure of output from manufacturing, mining, and utilities. Most of which are higher energy-consuming processes. There appears to be significant correlation to revenues in non-US Americas but little outside of this region. This could indicate differences</w:t>
+      </w:r>
+      <w:r>
+        <w:t xml:space="preserve"> in energy use. Economies that are more reliant on fossil fuels will have revenues more correlated to industrial production.</w:t>
+      </w:r>
+    </w:p>
+    <w:p>
+      <w:pPr>
+        <w:pStyle w:val="BodyText"/>
+      </w:pPr>
+      <w:r>
+        <w:rPr>
+          <w:noProof/>
+        </w:rPr>
+        <w:lastRenderedPageBreak/>
+        <w:drawing>
+          <wp:inline distT="0" distB="0" distL="0" distR="0" wp14:anchorId="34E01F3E" wp14:editId="151B5FCC">
+            <wp:extent cx="5943600" cy="3714750"/>
+            <wp:effectExtent l="0" t="0" r="0" b="0"/>
+            <wp:docPr id="5" name="Picture"/>
+            <wp:cNvGraphicFramePr/>
+            <a:graphic xmlns:a="http://schemas.openxmlformats.org/drawingml/2006/main">
+              <a:graphicData uri="http://schemas.openxmlformats.org/drawingml/2006/picture">
+                <pic:pic xmlns:pic="http://schemas.openxmlformats.org/drawingml/2006/picture">
+                  <pic:nvPicPr>
+                    <pic:cNvPr id="0" name="Picture" descr="Royal-Dutch-Shell-Draft1_files/figure-docx/Industrial%20Plot-1.png"/>
+                    <pic:cNvPicPr>
+                      <a:picLocks noChangeAspect="1" noChangeArrowheads="1"/>
+                    </pic:cNvPicPr>
+                  </pic:nvPicPr>
+                  <pic:blipFill>
+                    <a:blip r:embed="rId12"/>
+                    <a:stretch>
+                      <a:fillRect/>
+                    </a:stretch>
+                  </pic:blipFill>
+                  <pic:spPr bwMode="auto">
+                    <a:xfrm>
+                      <a:off x="0" y="0"/>
+                      <a:ext cx="5943600" cy="3714750"/>
+                    </a:xfrm>
+                    <a:prstGeom prst="rect">
+                      <a:avLst/>
+                    </a:prstGeom>
+                    <a:noFill/>
+                    <a:ln w="9525">
+                      <a:noFill/>
+                      <a:headEnd/>
+                      <a:tailEnd/>
+                    </a:ln>
+                  </pic:spPr>
+                </pic:pic>
+              </a:graphicData>
+            </a:graphic>
+          </wp:inline>
+        </w:drawing>
+      </w:r>
+    </w:p>
+    <w:p>
+      <w:pPr>
+        <w:pStyle w:val="Heading4"/>
+      </w:pPr>
+      <w:bookmarkStart w:id="13" w:name="inflation"/>
+      <w:bookmarkEnd w:id="12"/>
+      <w:r>
+        <w:t>Inflation</w:t>
+      </w:r>
+    </w:p>
+    <w:p>
+      <w:pPr>
+        <w:pStyle w:val="FirstParagraph"/>
+      </w:pPr>
+      <w:r>
+        <w:t>The inflation rate, as measured by the rate of growth in the Consumer Price Index, is another instrumental macroeconomi</w:t>
+      </w:r>
+      <w:r>
+        <w:t>c variable. Yet it appears to correlate with revenues very little. This could be due to mostly stable inflation rates, especially when aggregated in regions, with higher inflation areas in rare pockets across the globe.</w:t>
+      </w:r>
+    </w:p>
+    <w:p>
+      <w:pPr>
+        <w:pStyle w:val="BodyText"/>
+      </w:pPr>
+      <w:r>
+        <w:rPr>
+          <w:noProof/>
+        </w:rPr>
+        <w:lastRenderedPageBreak/>
+        <w:drawing>
+          <wp:inline distT="0" distB="0" distL="0" distR="0" wp14:anchorId="5636D985" wp14:editId="114396F1">
+            <wp:extent cx="5943600" cy="3714750"/>
+            <wp:effectExtent l="0" t="0" r="0" b="0"/>
+            <wp:docPr id="6" name="Picture"/>
+            <wp:cNvGraphicFramePr/>
+            <a:graphic xmlns:a="http://schemas.openxmlformats.org/drawingml/2006/main">
+              <a:graphicData uri="http://schemas.openxmlformats.org/drawingml/2006/picture">
+                <pic:pic xmlns:pic="http://schemas.openxmlformats.org/drawingml/2006/picture">
+                  <pic:nvPicPr>
+                    <pic:cNvPr id="0" name="Picture" descr="Royal-Dutch-Shell-Draft1_files/figure-docx/Inflation%20Plot-1.png"/>
+                    <pic:cNvPicPr>
+                      <a:picLocks noChangeAspect="1" noChangeArrowheads="1"/>
+                    </pic:cNvPicPr>
+                  </pic:nvPicPr>
+                  <pic:blipFill>
+                    <a:blip r:embed="rId13"/>
+                    <a:stretch>
+                      <a:fillRect/>
+                    </a:stretch>
+                  </pic:blipFill>
+                  <pic:spPr bwMode="auto">
+                    <a:xfrm>
+                      <a:off x="0" y="0"/>
+                      <a:ext cx="5943600" cy="3714750"/>
+                    </a:xfrm>
+                    <a:prstGeom prst="rect">
+                      <a:avLst/>
+                    </a:prstGeom>
+                    <a:noFill/>
+                    <a:ln w="9525">
+                      <a:noFill/>
+                      <a:headEnd/>
+                      <a:tailEnd/>
+                    </a:ln>
+                  </pic:spPr>
+                </pic:pic>
+              </a:graphicData>
+            </a:graphic>
+          </wp:inline>
+        </w:drawing>
+      </w:r>
+    </w:p>
+    <w:p>
+      <w:pPr>
+        <w:pStyle w:val="Heading4"/>
+      </w:pPr>
+      <w:bookmarkStart w:id="14" w:name="nominal-interest-rate"/>
+      <w:bookmarkEnd w:id="13"/>
+      <w:r>
+        <w:t>Nominal Interest Rate</w:t>
+      </w:r>
+    </w:p>
+    <w:p>
+      <w:pPr>
+        <w:pStyle w:val="FirstParagraph"/>
+      </w:pPr>
+      <w:r>
+        <w:t xml:space="preserve">The nominal </w:t>
+      </w:r>
+      <w:r>
+        <w:t>interest rate is an important variable to consider as it is the opportunity cost of holding money. Higher rates would mean that RDS is more constrained in financing projects such as research and development. This could mean that interest rates today wouldn</w:t>
+      </w:r>
+      <w:r>
+        <w:t>’t necessarily impact only revenues today but future revenues as some capital projects today would be foregone lowering future revenues.</w:t>
+      </w:r>
+    </w:p>
+    <w:p>
+      <w:pPr>
+        <w:pStyle w:val="BodyText"/>
+      </w:pPr>
+      <w:r>
+        <w:t xml:space="preserve">The graph below does seem to indicate some correlation but as past interest rates could be impacting current revenues, </w:t>
+      </w:r>
+      <w:r>
+        <w:t>a linear model will be a more appropriate measure of this correlation.</w:t>
+      </w:r>
+    </w:p>
+    <w:p>
+      <w:pPr>
+        <w:pStyle w:val="BodyText"/>
+      </w:pPr>
+      <w:r>
+        <w:rPr>
+          <w:noProof/>
+        </w:rPr>
+        <w:lastRenderedPageBreak/>
+        <w:drawing>
+          <wp:inline distT="0" distB="0" distL="0" distR="0" wp14:anchorId="690243EF" wp14:editId="16F5245C">
+            <wp:extent cx="5943600" cy="3714750"/>
+            <wp:effectExtent l="0" t="0" r="0" b="0"/>
+            <wp:docPr id="7" name="Picture"/>
+            <wp:cNvGraphicFramePr/>
+            <a:graphic xmlns:a="http://schemas.openxmlformats.org/drawingml/2006/main">
+              <a:graphicData uri="http://schemas.openxmlformats.org/drawingml/2006/picture">
+                <pic:pic xmlns:pic="http://schemas.openxmlformats.org/drawingml/2006/picture">
+                  <pic:nvPicPr>
+                    <pic:cNvPr id="0" name="Picture" descr="Royal-Dutch-Shell-Draft1_files/figure-docx/Interest%20Plot-1.png"/>
+                    <pic:cNvPicPr>
+                      <a:picLocks noChangeAspect="1" noChangeArrowheads="1"/>
+                    </pic:cNvPicPr>
+                  </pic:nvPicPr>
+                  <pic:blipFill>
+                    <a:blip r:embed="rId14"/>
+                    <a:stretch>
+                      <a:fillRect/>
+                    </a:stretch>
+                  </pic:blipFill>
+                  <pic:spPr bwMode="auto">
+                    <a:xfrm>
+                      <a:off x="0" y="0"/>
+                      <a:ext cx="5943600" cy="3714750"/>
+                    </a:xfrm>
+                    <a:prstGeom prst="rect">
+                      <a:avLst/>
+                    </a:prstGeom>
+                    <a:noFill/>
+                    <a:ln w="9525">
+                      <a:noFill/>
+                      <a:headEnd/>
+                      <a:tailEnd/>
+                    </a:ln>
+                  </pic:spPr>
+                </pic:pic>
+              </a:graphicData>
+            </a:graphic>
+          </wp:inline>
+        </w:drawing>
+      </w:r>
+    </w:p>
+    <w:p>
+      <w:pPr>
+        <w:pStyle w:val="Heading4"/>
+      </w:pPr>
+      <w:bookmarkStart w:id="15" w:name="unemployment-rate"/>
+      <w:bookmarkEnd w:id="14"/>
+      <w:r>
+        <w:t>Unemployment Rate</w:t>
+      </w:r>
+    </w:p>
+    <w:p>
+      <w:pPr>
+        <w:pStyle w:val="FirstParagraph"/>
+      </w:pPr>
+      <w:r>
+        <w:t xml:space="preserve">Another central pillar of macroeconomics, the unemployment rate will also indicate the health of an economy. RDS should expect lower revenues in regions with higher </w:t>
+      </w:r>
+      <w:r>
+        <w:t>unemployment as commutes to work, lowered consumption, among other factors would lower energy demand.</w:t>
+      </w:r>
+    </w:p>
+    <w:p>
+      <w:pPr>
+        <w:pStyle w:val="BodyText"/>
+      </w:pPr>
+      <w:r>
+        <w:t>Asia/Oceania/Africa and non-US Americas seem to follow this theory, but Europe and the US do not show much of a correlation. Again, this could be that hig</w:t>
+      </w:r>
+      <w:r>
+        <w:t>her-income nations are less reliant on fossil fuels which would limit the correlation between revenues and unemployment.</w:t>
+      </w:r>
+    </w:p>
+    <w:p>
+      <w:pPr>
+        <w:pStyle w:val="BodyText"/>
+      </w:pPr>
+      <w:r>
+        <w:rPr>
+          <w:noProof/>
+        </w:rPr>
+        <w:lastRenderedPageBreak/>
+        <w:drawing>
+          <wp:inline distT="0" distB="0" distL="0" distR="0" wp14:anchorId="55808C8D" wp14:editId="3F9CE0BA">
+            <wp:extent cx="5943600" cy="3714750"/>
+            <wp:effectExtent l="0" t="0" r="0" b="0"/>
+            <wp:docPr id="8" name="Picture"/>
+            <wp:cNvGraphicFramePr/>
+            <a:graphic xmlns:a="http://schemas.openxmlformats.org/drawingml/2006/main">
+              <a:graphicData uri="http://schemas.openxmlformats.org/drawingml/2006/picture">
+                <pic:pic xmlns:pic="http://schemas.openxmlformats.org/drawingml/2006/picture">
+                  <pic:nvPicPr>
+                    <pic:cNvPr id="0" name="Picture" descr="Royal-Dutch-Shell-Draft1_files/figure-docx/Unemployment%20Plot-1.png"/>
+                    <pic:cNvPicPr>
+                      <a:picLocks noChangeAspect="1" noChangeArrowheads="1"/>
+                    </pic:cNvPicPr>
+                  </pic:nvPicPr>
+                  <pic:blipFill>
+                    <a:blip r:embed="rId15"/>
+                    <a:stretch>
+                      <a:fillRect/>
+                    </a:stretch>
+                  </pic:blipFill>
+                  <pic:spPr bwMode="auto">
+                    <a:xfrm>
+                      <a:off x="0" y="0"/>
+                      <a:ext cx="5943600" cy="3714750"/>
+                    </a:xfrm>
+                    <a:prstGeom prst="rect">
+                      <a:avLst/>
+                    </a:prstGeom>
+                    <a:noFill/>
+                    <a:ln w="9525">
+                      <a:noFill/>
+                      <a:headEnd/>
+                      <a:tailEnd/>
+                    </a:ln>
+                  </pic:spPr>
+                </pic:pic>
+              </a:graphicData>
+            </a:graphic>
+          </wp:inline>
+        </w:drawing>
+      </w:r>
+    </w:p>
+    <w:p>
+      <w:pPr>
+        <w:pStyle w:val="Heading4"/>
+      </w:pPr>
+      <w:bookmarkStart w:id="16" w:name="exchange-rate-index"/>
+      <w:bookmarkEnd w:id="15"/>
+      <w:r>
+        <w:t>Exchange Rate Index</w:t>
+      </w:r>
+    </w:p>
+    <w:p>
+      <w:pPr>
+        <w:pStyle w:val="FirstParagraph"/>
+      </w:pPr>
+      <w:r>
+        <w:t>The exchange rate index indicates how an economy is operating relative to other economies. High-importing nations</w:t>
+      </w:r>
+      <w:r>
+        <w:t xml:space="preserve"> will generally reflect a higher exchange rate while high-exporting nations will generally have lower exchange rates. It will be a reflection of how local prices compare to foreign prices.</w:t>
+      </w:r>
+    </w:p>
+    <w:p>
+      <w:pPr>
+        <w:pStyle w:val="BodyText"/>
+      </w:pPr>
+      <w:r>
+        <w:t>There does appear to be some correlation to regional revenues. The US appears to be negatively correlated with the exchange rate while non-US Americas appears to be positively correlated.</w:t>
+      </w:r>
+    </w:p>
+    <w:p>
+      <w:pPr>
+        <w:pStyle w:val="BodyText"/>
+      </w:pPr>
+      <w:r>
+        <w:rPr>
+          <w:noProof/>
+        </w:rPr>
+        <w:lastRenderedPageBreak/>
+        <w:drawing>
+          <wp:inline distT="0" distB="0" distL="0" distR="0" wp14:anchorId="006621CE" wp14:editId="692B9454">
+            <wp:extent cx="5943600" cy="3714750"/>
+            <wp:effectExtent l="0" t="0" r="0" b="0"/>
+            <wp:docPr id="9" name="Picture"/>
+            <wp:cNvGraphicFramePr/>
+            <a:graphic xmlns:a="http://schemas.openxmlformats.org/drawingml/2006/main">
+              <a:graphicData uri="http://schemas.openxmlformats.org/drawingml/2006/picture">
+                <pic:pic xmlns:pic="http://schemas.openxmlformats.org/drawingml/2006/picture">
+                  <pic:nvPicPr>
+                    <pic:cNvPr id="0" name="Picture" descr="Royal-Dutch-Shell-Draft1_files/figure-docx/Exchange%20Rate%20Plot-1.png"/>
+                    <pic:cNvPicPr>
+                      <a:picLocks noChangeAspect="1" noChangeArrowheads="1"/>
+                    </pic:cNvPicPr>
+                  </pic:nvPicPr>
+                  <pic:blipFill>
+                    <a:blip r:embed="rId16"/>
+                    <a:stretch>
+                      <a:fillRect/>
+                    </a:stretch>
+                  </pic:blipFill>
+                  <pic:spPr bwMode="auto">
+                    <a:xfrm>
+                      <a:off x="0" y="0"/>
+                      <a:ext cx="5943600" cy="3714750"/>
+                    </a:xfrm>
+                    <a:prstGeom prst="rect">
+                      <a:avLst/>
+                    </a:prstGeom>
+                    <a:noFill/>
+                    <a:ln w="9525">
+                      <a:noFill/>
+                      <a:headEnd/>
+                      <a:tailEnd/>
+                    </a:ln>
+                  </pic:spPr>
+                </pic:pic>
+              </a:graphicData>
+            </a:graphic>
+          </wp:inline>
+        </w:drawing>
+      </w:r>
+    </w:p>
+    <w:p>
+      <w:pPr>
+        <w:pStyle w:val="Heading4"/>
+      </w:pPr>
+      <w:bookmarkStart w:id="17" w:name="oil-rents"/>
+      <w:bookmarkEnd w:id="16"/>
+      <w:r>
+        <w:t>Oil Rents</w:t>
+      </w:r>
+    </w:p>
+    <w:p>
+      <w:pPr>
+        <w:pStyle w:val="FirstParagraph"/>
+      </w:pPr>
+      <w:r>
+        <w:t>The World Bank defines oil rents as “…the difference bet</w:t>
+      </w:r>
+      <w:r>
+        <w:t>ween the value of crude oil production at world prices and total costs of production.” The data gathered was as a percent of GDP however, the chart below converts the units to dollars by multiplying each economies GDP in dollars by this percentage. This is</w:t>
+      </w:r>
+      <w:r>
+        <w:t xml:space="preserve"> extremely correlated to revenues, as expected. As the difference between value of production and cost of production increases, we should expect to see higher revenues. Including this variable within the linear modeling will act as a control of the volatil</w:t>
+      </w:r>
+      <w:r>
+        <w:t>e price of oil.</w:t>
+      </w:r>
+    </w:p>
+    <w:p>
+      <w:pPr>
+        <w:pStyle w:val="BodyText"/>
+      </w:pPr>
+      <w:r>
+        <w:rPr>
+          <w:noProof/>
+        </w:rPr>
+        <w:lastRenderedPageBreak/>
+        <w:drawing>
+          <wp:inline distT="0" distB="0" distL="0" distR="0" wp14:anchorId="47E65912" wp14:editId="6AF3E7BF">
+            <wp:extent cx="5943600" cy="3714750"/>
+            <wp:effectExtent l="0" t="0" r="0" b="0"/>
+            <wp:docPr id="10" name="Picture"/>
+            <wp:cNvGraphicFramePr/>
+            <a:graphic xmlns:a="http://schemas.openxmlformats.org/drawingml/2006/main">
+              <a:graphicData uri="http://schemas.openxmlformats.org/drawingml/2006/picture">
+                <pic:pic xmlns:pic="http://schemas.openxmlformats.org/drawingml/2006/picture">
+                  <pic:nvPicPr>
+                    <pic:cNvPr id="0" name="Picture" descr="Royal-Dutch-Shell-Draft1_files/figure-docx/Oil%20Price%20Plot-1.png"/>
+                    <pic:cNvPicPr>
+                      <a:picLocks noChangeAspect="1" noChangeArrowheads="1"/>
+                    </pic:cNvPicPr>
+                  </pic:nvPicPr>
+                  <pic:blipFill>
+                    <a:blip r:embed="rId17"/>
+                    <a:stretch>
+                      <a:fillRect/>
+                    </a:stretch>
+                  </pic:blipFill>
+                  <pic:spPr bwMode="auto">
+                    <a:xfrm>
+                      <a:off x="0" y="0"/>
+                      <a:ext cx="5943600" cy="3714750"/>
+                    </a:xfrm>
+                    <a:prstGeom prst="rect">
+                      <a:avLst/>
+                    </a:prstGeom>
+                    <a:noFill/>
+                    <a:ln w="9525">
+                      <a:noFill/>
+                      <a:headEnd/>
+                      <a:tailEnd/>
+                    </a:ln>
+                  </pic:spPr>
+                </pic:pic>
+              </a:graphicData>
+            </a:graphic>
+          </wp:inline>
+        </w:drawing>
+      </w:r>
+    </w:p>
+    <w:p>
+      <w:pPr>
+        <w:pStyle w:val="Heading4"/>
+      </w:pPr>
+      <w:bookmarkStart w:id="18" w:name="natural-gas-rents"/>
+      <w:bookmarkEnd w:id="17"/>
+      <w:r>
+        <w:t>Natural Gas Rents</w:t>
+      </w:r>
+    </w:p>
+    <w:p>
+      <w:pPr>
+        <w:pStyle w:val="FirstParagraph"/>
+      </w:pPr>
+      <w:r>
+        <w:t>Natural gas rents were similarly derived as oil rents. As natural gas extration and production is also a major operation at RDS, although not as major as oil, we would also expect there to be correlation with revenues.</w:t>
+      </w:r>
+    </w:p>
+    <w:p>
+      <w:pPr>
+        <w:pStyle w:val="BodyText"/>
+      </w:pPr>
+      <w:r>
+        <w:rPr>
+          <w:noProof/>
+        </w:rPr>
+        <w:lastRenderedPageBreak/>
+        <w:drawing>
+          <wp:inline distT="0" distB="0" distL="0" distR="0" wp14:anchorId="2A0E6CEB" wp14:editId="067547D2">
+            <wp:extent cx="5943600" cy="3714750"/>
+            <wp:effectExtent l="0" t="0" r="0" b="0"/>
+            <wp:docPr id="11" name="Picture"/>
+            <wp:cNvGraphicFramePr/>
+            <a:graphic xmlns:a="http://schemas.openxmlformats.org/drawingml/2006/main">
+              <a:graphicData uri="http://schemas.openxmlformats.org/drawingml/2006/picture">
+                <pic:pic xmlns:pic="http://schemas.openxmlformats.org/drawingml/2006/picture">
+                  <pic:nvPicPr>
+                    <pic:cNvPr id="0" name="Picture" descr="Royal-Dutch-Shell-Draft1_files/figure-docx/Gas%20Price%20Plot-1.png"/>
+                    <pic:cNvPicPr>
+                      <a:picLocks noChangeAspect="1" noChangeArrowheads="1"/>
+                    </pic:cNvPicPr>
+                  </pic:nvPicPr>
+                  <pic:blipFill>
+                    <a:blip r:embed="rId18"/>
+                    <a:stretch>
+                      <a:fillRect/>
+                    </a:stretch>
+                  </pic:blipFill>
+                  <pic:spPr bwMode="auto">
+                    <a:xfrm>
+                      <a:off x="0" y="0"/>
+                      <a:ext cx="5943600" cy="3714750"/>
+                    </a:xfrm>
+                    <a:prstGeom prst="rect">
+                      <a:avLst/>
+                    </a:prstGeom>
+                    <a:noFill/>
+                    <a:ln w="9525">
+                      <a:noFill/>
+                      <a:headEnd/>
+                      <a:tailEnd/>
+                    </a:ln>
+                  </pic:spPr>
+                </pic:pic>
+              </a:graphicData>
+            </a:graphic>
+          </wp:inline>
+        </w:drawing>
+      </w:r>
+    </w:p>
+    <w:p>
+      <w:pPr>
+        <w:pStyle w:val="BodyText"/>
+      </w:pPr>
+      <w:r>
+        <w:t>A visual analysis is helpful in see</w:t>
+      </w:r>
+      <w:r>
+        <w:t>ing the bilateral interactions between revenues and these macroeconomic indicators, but, due to the complexity of the market, is not sufficient to infer conclusions. Using a linear model, the numerous intricacies can be quantified and help determine the mo</w:t>
+      </w:r>
+      <w:r>
+        <w:t>st significant. A log-log model enables the evaluation of the elasticies for each of these variables to RDS revenues. Which enables the ability to determine which macroeconomic variables impact revenues the greatest. Knowing these sensitivies will indicate</w:t>
+      </w:r>
+      <w:r>
+        <w:t xml:space="preserve"> where to allocate resources to hedge this risk.</w:t>
+      </w:r>
+    </w:p>
+    <w:p>
+      <w:pPr>
+        <w:pStyle w:val="Heading4"/>
+      </w:pPr>
+      <w:bookmarkStart w:id="19" w:name="log-log-model-evaluation"/>
+      <w:bookmarkEnd w:id="18"/>
+      <w:r>
         <w:t>Log-Log model evaluation</w:t>
       </w:r>
     </w:p>
@@ -378,18 +1112,18 @@
         <w:pStyle w:val="FirstParagraph"/>
       </w:pPr>
       <w:r>
-        <w:t>The following tables are</w:t>
-      </w:r>
-      <w:r>
-        <w:t xml:space="preserve"> the output of this model for each region. The “dlog()” encapsulating each variable is a function that returns the first difference of the natural log of the variable.</w:t>
+        <w:t xml:space="preserve">The following tables are the output of this model for each region. The “dlog()” encapsulating each variable is a function that returns the first difference of the natural log of the </w:t>
+      </w:r>
+      <w:r>
+        <w:t>variable.</w:t>
       </w:r>
     </w:p>
     <w:p>
       <w:pPr>
         <w:pStyle w:val="Heading4"/>
       </w:pPr>
-      <w:bookmarkStart w:id="11" w:name="asiaoceaniaafrica"/>
-      <w:bookmarkEnd w:id="10"/>
+      <w:bookmarkStart w:id="20" w:name="asiaoceaniaafrica"/>
+      <w:bookmarkEnd w:id="19"/>
       <w:r>
         <w:lastRenderedPageBreak/>
         <w:t>Asia/Oceania/Africa:</w:t>
@@ -408,13 +1142,14 @@
         <w:tblStyle w:val="Table"/>
         <w:tblW w:w="0" w:type="pct"/>
         <w:tblLook w:val="0020" w:firstRow="1" w:lastRow="0" w:firstColumn="0" w:lastColumn="0" w:noHBand="0" w:noVBand="0"/>
+        <w:tblCaption w:val="Asia/Oceania/Africa Log-Log Model."/>
       </w:tblPr>
       <w:tblGrid>
-        <w:gridCol w:w="2722"/>
-        <w:gridCol w:w="1056"/>
-        <w:gridCol w:w="636"/>
-        <w:gridCol w:w="1136"/>
-        <w:gridCol w:w="1003"/>
+        <w:gridCol w:w="3024"/>
+        <w:gridCol w:w="1692"/>
+        <w:gridCol w:w="1386"/>
+        <w:gridCol w:w="1679"/>
+        <w:gridCol w:w="1569"/>
       </w:tblGrid>
       <w:tr>
         <w:trPr>
@@ -440,7 +1175,6 @@
           <w:p>
             <w:pPr>
               <w:pStyle w:val="Compact"/>
-              <w:jc w:val="right"/>
             </w:pPr>
             <w:r>
               <w:t>Estimate</w:t>
@@ -454,7 +1188,6 @@
           <w:p>
             <w:pPr>
               <w:pStyle w:val="Compact"/>
-              <w:jc w:val="right"/>
             </w:pPr>
             <w:r>
               <w:t>SE</w:t>
@@ -468,24 +1201,19 @@
           <w:p>
             <w:pPr>
               <w:pStyle w:val="Compact"/>
-              <w:jc w:val="right"/>
-            </w:pPr>
-            <w:r>
-              <w:t>t-Statisti</w:t>
-            </w:r>
-            <w:r>
-              <w:t>c</w:t>
-            </w:r>
-          </w:p>
-        </w:tc>
-        <w:tc>
-          <w:tcPr>
-            <w:tcW w:w="0" w:type="auto"/>
-          </w:tcPr>
-          <w:p>
-            <w:pPr>
-              <w:pStyle w:val="Compact"/>
-              <w:jc w:val="right"/>
+            </w:pPr>
+            <w:r>
+              <w:t>t-Statistic</w:t>
+            </w:r>
+          </w:p>
+        </w:tc>
+        <w:tc>
+          <w:tcPr>
+            <w:tcW w:w="0" w:type="auto"/>
+          </w:tcPr>
+          <w:p>
+            <w:pPr>
+              <w:pStyle w:val="Compact"/>
             </w:pPr>
             <w:r>
               <w:t>P-Value</w:t>
@@ -494,6 +1222,9 @@
         </w:tc>
       </w:tr>
       <w:tr>
+        <w:trPr>
+          <w:cnfStyle w:val="000000100000" w:firstRow="0" w:lastRow="0" w:firstColumn="0" w:lastColumn="0" w:oddVBand="0" w:evenVBand="0" w:oddHBand="1" w:evenHBand="0" w:firstRowFirstColumn="0" w:firstRowLastColumn="0" w:lastRowFirstColumn="0" w:lastRowLastColumn="0"/>
+        </w:trPr>
         <w:tc>
           <w:tcPr>
             <w:tcW w:w="0" w:type="auto"/>
@@ -514,7 +1245,6 @@
           <w:p>
             <w:pPr>
               <w:pStyle w:val="Compact"/>
-              <w:jc w:val="right"/>
             </w:pPr>
             <w:r>
               <w:t>-0.35</w:t>
@@ -528,7 +1258,6 @@
           <w:p>
             <w:pPr>
               <w:pStyle w:val="Compact"/>
-              <w:jc w:val="right"/>
             </w:pPr>
             <w:r>
               <w:t>0.17</w:t>
@@ -542,7 +1271,6 @@
           <w:p>
             <w:pPr>
               <w:pStyle w:val="Compact"/>
-              <w:jc w:val="right"/>
             </w:pPr>
             <w:r>
               <w:t>-1.99</w:t>
@@ -556,7 +1284,6 @@
           <w:p>
             <w:pPr>
               <w:pStyle w:val="Compact"/>
-              <w:jc w:val="right"/>
             </w:pPr>
             <w:r>
               <w:t>0.10</w:t>
@@ -565,6 +1292,9 @@
         </w:tc>
       </w:tr>
       <w:tr>
+        <w:trPr>
+          <w:cnfStyle w:val="000000010000" w:firstRow="0" w:lastRow="0" w:firstColumn="0" w:lastColumn="0" w:oddVBand="0" w:evenVBand="0" w:oddHBand="0" w:evenHBand="1" w:firstRowFirstColumn="0" w:firstRowLastColumn="0" w:lastRowFirstColumn="0" w:lastRowLastColumn="0"/>
+        </w:trPr>
         <w:tc>
           <w:tcPr>
             <w:tcW w:w="0" w:type="auto"/>
@@ -585,7 +1315,6 @@
           <w:p>
             <w:pPr>
               <w:pStyle w:val="Compact"/>
-              <w:jc w:val="right"/>
             </w:pPr>
             <w:r>
               <w:t>6.23</w:t>
@@ -599,7 +1328,6 @@
           <w:p>
             <w:pPr>
               <w:pStyle w:val="Compact"/>
-              <w:jc w:val="right"/>
             </w:pPr>
             <w:r>
               <w:t>5.24</w:t>
@@ -613,7 +1341,6 @@
           <w:p>
             <w:pPr>
               <w:pStyle w:val="Compact"/>
-              <w:jc w:val="right"/>
             </w:pPr>
             <w:r>
               <w:t>1.19</w:t>
@@ -627,7 +1354,6 @@
           <w:p>
             <w:pPr>
               <w:pStyle w:val="Compact"/>
-              <w:jc w:val="right"/>
             </w:pPr>
             <w:r>
               <w:t>0.29</w:t>
@@ -636,6 +1362,9 @@
         </w:tc>
       </w:tr>
       <w:tr>
+        <w:trPr>
+          <w:cnfStyle w:val="000000100000" w:firstRow="0" w:lastRow="0" w:firstColumn="0" w:lastColumn="0" w:oddVBand="0" w:evenVBand="0" w:oddHBand="1" w:evenHBand="0" w:firstRowFirstColumn="0" w:firstRowLastColumn="0" w:lastRowFirstColumn="0" w:lastRowLastColumn="0"/>
+        </w:trPr>
         <w:tc>
           <w:tcPr>
             <w:tcW w:w="0" w:type="auto"/>
@@ -656,7 +1385,6 @@
           <w:p>
             <w:pPr>
               <w:pStyle w:val="Compact"/>
-              <w:jc w:val="right"/>
             </w:pPr>
             <w:r>
               <w:t>6.14</w:t>
@@ -670,7 +1398,6 @@
           <w:p>
             <w:pPr>
               <w:pStyle w:val="Compact"/>
-              <w:jc w:val="right"/>
             </w:pPr>
             <w:r>
               <w:t>5.00</w:t>
@@ -684,7 +1411,6 @@
           <w:p>
             <w:pPr>
               <w:pStyle w:val="Compact"/>
-              <w:jc w:val="right"/>
             </w:pPr>
             <w:r>
               <w:t>1.23</w:t>
@@ -698,7 +1424,6 @@
           <w:p>
             <w:pPr>
               <w:pStyle w:val="Compact"/>
-              <w:jc w:val="right"/>
             </w:pPr>
             <w:r>
               <w:t>0.27</w:t>
@@ -707,27 +1432,37 @@
         </w:tc>
       </w:tr>
       <w:tr>
-        <w:tc>
-          <w:tcPr>
-            <w:tcW w:w="0" w:type="auto"/>
-          </w:tcPr>
-          <w:p>
-            <w:pPr>
-              <w:pStyle w:val="Compact"/>
-            </w:pPr>
-            <w:r>
-              <w:t>dlog(indust.production)</w:t>
-            </w:r>
-          </w:p>
-        </w:tc>
-        <w:tc>
-          <w:tcPr>
-            <w:tcW w:w="0" w:type="auto"/>
-          </w:tcPr>
-          <w:p>
-            <w:pPr>
-              <w:pStyle w:val="Compact"/>
-              <w:jc w:val="right"/>
+        <w:trPr>
+          <w:cnfStyle w:val="000000010000" w:firstRow="0" w:lastRow="0" w:firstColumn="0" w:lastColumn="0" w:oddVBand="0" w:evenVBand="0" w:oddHBand="0" w:evenHBand="1" w:firstRowFirstColumn="0" w:firstRowLastColumn="0" w:lastRowFirstColumn="0" w:lastRowLastColumn="0"/>
+        </w:trPr>
+        <w:tc>
+          <w:tcPr>
+            <w:tcW w:w="0" w:type="auto"/>
+          </w:tcPr>
+          <w:p>
+            <w:pPr>
+              <w:pStyle w:val="Compact"/>
+            </w:pPr>
+            <w:r>
+              <w:t>dlog(</w:t>
+            </w:r>
+            <w:proofErr w:type="gramStart"/>
+            <w:r>
+              <w:t>indust.production</w:t>
+            </w:r>
+            <w:proofErr w:type="gramEnd"/>
+            <w:r>
+              <w:t>)</w:t>
+            </w:r>
+          </w:p>
+        </w:tc>
+        <w:tc>
+          <w:tcPr>
+            <w:tcW w:w="0" w:type="auto"/>
+          </w:tcPr>
+          <w:p>
+            <w:pPr>
+              <w:pStyle w:val="Compact"/>
             </w:pPr>
             <w:r>
               <w:t>-3.56</w:t>
@@ -741,7 +1476,6 @@
           <w:p>
             <w:pPr>
               <w:pStyle w:val="Compact"/>
-              <w:jc w:val="right"/>
             </w:pPr>
             <w:r>
               <w:t>1.98</w:t>
@@ -755,7 +1489,6 @@
           <w:p>
             <w:pPr>
               <w:pStyle w:val="Compact"/>
-              <w:jc w:val="right"/>
             </w:pPr>
             <w:r>
               <w:t>-1.80</w:t>
@@ -769,7 +1502,6 @@
           <w:p>
             <w:pPr>
               <w:pStyle w:val="Compact"/>
-              <w:jc w:val="right"/>
             </w:pPr>
             <w:r>
               <w:t>0.13</w:t>
@@ -778,6 +1510,9 @@
         </w:tc>
       </w:tr>
       <w:tr>
+        <w:trPr>
+          <w:cnfStyle w:val="000000100000" w:firstRow="0" w:lastRow="0" w:firstColumn="0" w:lastColumn="0" w:oddVBand="0" w:evenVBand="0" w:oddHBand="1" w:evenHBand="0" w:firstRowFirstColumn="0" w:firstRowLastColumn="0" w:lastRowFirstColumn="0" w:lastRowLastColumn="0"/>
+        </w:trPr>
         <w:tc>
           <w:tcPr>
             <w:tcW w:w="0" w:type="auto"/>
@@ -798,7 +1533,6 @@
           <w:p>
             <w:pPr>
               <w:pStyle w:val="Compact"/>
-              <w:jc w:val="right"/>
             </w:pPr>
             <w:r>
               <w:t>-0.05</w:t>
@@ -812,7 +1546,6 @@
           <w:p>
             <w:pPr>
               <w:pStyle w:val="Compact"/>
-              <w:jc w:val="right"/>
             </w:pPr>
             <w:r>
               <w:t>0.33</w:t>
@@ -826,7 +1559,6 @@
           <w:p>
             <w:pPr>
               <w:pStyle w:val="Compact"/>
-              <w:jc w:val="right"/>
             </w:pPr>
             <w:r>
               <w:t>-0.16</w:t>
@@ -840,7 +1572,6 @@
           <w:p>
             <w:pPr>
               <w:pStyle w:val="Compact"/>
-              <w:jc w:val="right"/>
             </w:pPr>
             <w:r>
               <w:t>0.88</w:t>
@@ -849,6 +1580,9 @@
         </w:tc>
       </w:tr>
       <w:tr>
+        <w:trPr>
+          <w:cnfStyle w:val="000000010000" w:firstRow="0" w:lastRow="0" w:firstColumn="0" w:lastColumn="0" w:oddVBand="0" w:evenVBand="0" w:oddHBand="0" w:evenHBand="1" w:firstRowFirstColumn="0" w:firstRowLastColumn="0" w:lastRowFirstColumn="0" w:lastRowLastColumn="0"/>
+        </w:trPr>
         <w:tc>
           <w:tcPr>
             <w:tcW w:w="0" w:type="auto"/>
@@ -869,35 +1603,32 @@
           <w:p>
             <w:pPr>
               <w:pStyle w:val="Compact"/>
-              <w:jc w:val="right"/>
-            </w:pPr>
-            <w:r>
-              <w:t>-0.02</w:t>
-            </w:r>
-          </w:p>
-        </w:tc>
-        <w:tc>
-          <w:tcPr>
-            <w:tcW w:w="0" w:type="auto"/>
-          </w:tcPr>
-          <w:p>
-            <w:pPr>
-              <w:pStyle w:val="Compact"/>
-              <w:jc w:val="right"/>
-            </w:pPr>
-            <w:r>
-              <w:t>0.03</w:t>
-            </w:r>
-          </w:p>
-        </w:tc>
-        <w:tc>
-          <w:tcPr>
-            <w:tcW w:w="0" w:type="auto"/>
-          </w:tcPr>
-          <w:p>
-            <w:pPr>
-              <w:pStyle w:val="Compact"/>
-              <w:jc w:val="right"/>
+            </w:pPr>
+            <w:r>
+              <w:t>-2.17</w:t>
+            </w:r>
+          </w:p>
+        </w:tc>
+        <w:tc>
+          <w:tcPr>
+            <w:tcW w:w="0" w:type="auto"/>
+          </w:tcPr>
+          <w:p>
+            <w:pPr>
+              <w:pStyle w:val="Compact"/>
+            </w:pPr>
+            <w:r>
+              <w:t>2.55</w:t>
+            </w:r>
+          </w:p>
+        </w:tc>
+        <w:tc>
+          <w:tcPr>
+            <w:tcW w:w="0" w:type="auto"/>
+          </w:tcPr>
+          <w:p>
+            <w:pPr>
+              <w:pStyle w:val="Compact"/>
             </w:pPr>
             <w:r>
               <w:t>-0.85</w:t>
@@ -911,7 +1642,6 @@
           <w:p>
             <w:pPr>
               <w:pStyle w:val="Compact"/>
-              <w:jc w:val="right"/>
             </w:pPr>
             <w:r>
               <w:t>0.44</w:t>
@@ -920,27 +1650,37 @@
         </w:tc>
       </w:tr>
       <w:tr>
-        <w:tc>
-          <w:tcPr>
-            <w:tcW w:w="0" w:type="auto"/>
-          </w:tcPr>
-          <w:p>
-            <w:pPr>
-              <w:pStyle w:val="Compact"/>
-            </w:pPr>
-            <w:r>
-              <w:t>dlog(oil.price)</w:t>
-            </w:r>
-          </w:p>
-        </w:tc>
-        <w:tc>
-          <w:tcPr>
-            <w:tcW w:w="0" w:type="auto"/>
-          </w:tcPr>
-          <w:p>
-            <w:pPr>
-              <w:pStyle w:val="Compact"/>
-              <w:jc w:val="right"/>
+        <w:trPr>
+          <w:cnfStyle w:val="000000100000" w:firstRow="0" w:lastRow="0" w:firstColumn="0" w:lastColumn="0" w:oddVBand="0" w:evenVBand="0" w:oddHBand="1" w:evenHBand="0" w:firstRowFirstColumn="0" w:firstRowLastColumn="0" w:lastRowFirstColumn="0" w:lastRowLastColumn="0"/>
+        </w:trPr>
+        <w:tc>
+          <w:tcPr>
+            <w:tcW w:w="0" w:type="auto"/>
+          </w:tcPr>
+          <w:p>
+            <w:pPr>
+              <w:pStyle w:val="Compact"/>
+            </w:pPr>
+            <w:r>
+              <w:t>dlog(</w:t>
+            </w:r>
+            <w:proofErr w:type="gramStart"/>
+            <w:r>
+              <w:t>oil.price</w:t>
+            </w:r>
+            <w:proofErr w:type="gramEnd"/>
+            <w:r>
+              <w:t>)</w:t>
+            </w:r>
+          </w:p>
+        </w:tc>
+        <w:tc>
+          <w:tcPr>
+            <w:tcW w:w="0" w:type="auto"/>
+          </w:tcPr>
+          <w:p>
+            <w:pPr>
+              <w:pStyle w:val="Compact"/>
             </w:pPr>
             <w:r>
               <w:t>0.71</w:t>
@@ -954,7 +1694,6 @@
           <w:p>
             <w:pPr>
               <w:pStyle w:val="Compact"/>
-              <w:jc w:val="right"/>
             </w:pPr>
             <w:r>
               <w:t>0.13</w:t>
@@ -968,7 +1707,6 @@
           <w:p>
             <w:pPr>
               <w:pStyle w:val="Compact"/>
-              <w:jc w:val="right"/>
             </w:pPr>
             <w:r>
               <w:t>5.53</w:t>
@@ -982,7 +1720,6 @@
           <w:p>
             <w:pPr>
               <w:pStyle w:val="Compact"/>
-              <w:jc w:val="right"/>
             </w:pPr>
             <w:r>
               <w:t>0.00</w:t>
@@ -991,55 +1728,63 @@
         </w:tc>
       </w:tr>
       <w:tr>
-        <w:tc>
-          <w:tcPr>
-            <w:tcW w:w="0" w:type="auto"/>
-          </w:tcPr>
-          <w:p>
-            <w:pPr>
-              <w:pStyle w:val="Compact"/>
-            </w:pPr>
-            <w:r>
-              <w:t>diff(unemployment.rate)</w:t>
-            </w:r>
-          </w:p>
-        </w:tc>
-        <w:tc>
-          <w:tcPr>
-            <w:tcW w:w="0" w:type="auto"/>
-          </w:tcPr>
-          <w:p>
-            <w:pPr>
-              <w:pStyle w:val="Compact"/>
-              <w:jc w:val="right"/>
-            </w:pPr>
-            <w:r>
-              <w:t>-0.52</w:t>
-            </w:r>
-          </w:p>
-        </w:tc>
-        <w:tc>
-          <w:tcPr>
-            <w:tcW w:w="0" w:type="auto"/>
-          </w:tcPr>
-          <w:p>
-            <w:pPr>
-              <w:pStyle w:val="Compact"/>
-              <w:jc w:val="right"/>
-            </w:pPr>
-            <w:r>
-              <w:t>0.47</w:t>
-            </w:r>
-          </w:p>
-        </w:tc>
-        <w:tc>
-          <w:tcPr>
-            <w:tcW w:w="0" w:type="auto"/>
-          </w:tcPr>
-          <w:p>
-            <w:pPr>
-              <w:pStyle w:val="Compact"/>
-              <w:jc w:val="right"/>
+        <w:trPr>
+          <w:cnfStyle w:val="000000010000" w:firstRow="0" w:lastRow="0" w:firstColumn="0" w:lastColumn="0" w:oddVBand="0" w:evenVBand="0" w:oddHBand="0" w:evenHBand="1" w:firstRowFirstColumn="0" w:firstRowLastColumn="0" w:lastRowFirstColumn="0" w:lastRowLastColumn="0"/>
+        </w:trPr>
+        <w:tc>
+          <w:tcPr>
+            <w:tcW w:w="0" w:type="auto"/>
+          </w:tcPr>
+          <w:p>
+            <w:pPr>
+              <w:pStyle w:val="Compact"/>
+            </w:pPr>
+            <w:r>
+              <w:t>diff(</w:t>
+            </w:r>
+            <w:proofErr w:type="gramStart"/>
+            <w:r>
+              <w:t>unemployment.rate</w:t>
+            </w:r>
+            <w:proofErr w:type="gramEnd"/>
+            <w:r>
+              <w:t>)</w:t>
+            </w:r>
+          </w:p>
+        </w:tc>
+        <w:tc>
+          <w:tcPr>
+            <w:tcW w:w="0" w:type="auto"/>
+          </w:tcPr>
+          <w:p>
+            <w:pPr>
+              <w:pStyle w:val="Compact"/>
+            </w:pPr>
+            <w:r>
+              <w:t>-52.07</w:t>
+            </w:r>
+          </w:p>
+        </w:tc>
+        <w:tc>
+          <w:tcPr>
+            <w:tcW w:w="0" w:type="auto"/>
+          </w:tcPr>
+          <w:p>
+            <w:pPr>
+              <w:pStyle w:val="Compact"/>
+            </w:pPr>
+            <w:r>
+              <w:t>47.48</w:t>
+            </w:r>
+          </w:p>
+        </w:tc>
+        <w:tc>
+          <w:tcPr>
+            <w:tcW w:w="0" w:type="auto"/>
+          </w:tcPr>
+          <w:p>
+            <w:pPr>
+              <w:pStyle w:val="Compact"/>
             </w:pPr>
             <w:r>
               <w:t>-1.10</w:t>
@@ -1053,7 +1798,6 @@
           <w:p>
             <w:pPr>
               <w:pStyle w:val="Compact"/>
-              <w:jc w:val="right"/>
             </w:pPr>
             <w:r>
               <w:t>0.32</w:t>
@@ -1062,27 +1806,37 @@
         </w:tc>
       </w:tr>
       <w:tr>
-        <w:tc>
-          <w:tcPr>
-            <w:tcW w:w="0" w:type="auto"/>
-          </w:tcPr>
-          <w:p>
-            <w:pPr>
-              <w:pStyle w:val="Compact"/>
-            </w:pPr>
-            <w:r>
-              <w:t>dlog(exchange.rate.index)</w:t>
-            </w:r>
-          </w:p>
-        </w:tc>
-        <w:tc>
-          <w:tcPr>
-            <w:tcW w:w="0" w:type="auto"/>
-          </w:tcPr>
-          <w:p>
-            <w:pPr>
-              <w:pStyle w:val="Compact"/>
-              <w:jc w:val="right"/>
+        <w:trPr>
+          <w:cnfStyle w:val="000000100000" w:firstRow="0" w:lastRow="0" w:firstColumn="0" w:lastColumn="0" w:oddVBand="0" w:evenVBand="0" w:oddHBand="1" w:evenHBand="0" w:firstRowFirstColumn="0" w:firstRowLastColumn="0" w:lastRowFirstColumn="0" w:lastRowLastColumn="0"/>
+        </w:trPr>
+        <w:tc>
+          <w:tcPr>
+            <w:tcW w:w="0" w:type="auto"/>
+          </w:tcPr>
+          <w:p>
+            <w:pPr>
+              <w:pStyle w:val="Compact"/>
+            </w:pPr>
+            <w:r>
+              <w:t>dlog(</w:t>
+            </w:r>
+            <w:proofErr w:type="gramStart"/>
+            <w:r>
+              <w:t>exchange.rate</w:t>
+            </w:r>
+            <w:proofErr w:type="gramEnd"/>
+            <w:r>
+              <w:t>.index)</w:t>
+            </w:r>
+          </w:p>
+        </w:tc>
+        <w:tc>
+          <w:tcPr>
+            <w:tcW w:w="0" w:type="auto"/>
+          </w:tcPr>
+          <w:p>
+            <w:pPr>
+              <w:pStyle w:val="Compact"/>
             </w:pPr>
             <w:r>
               <w:t>0.47</w:t>
@@ -1096,7 +1850,6 @@
           <w:p>
             <w:pPr>
               <w:pStyle w:val="Compact"/>
-              <w:jc w:val="right"/>
             </w:pPr>
             <w:r>
               <w:t>0.82</w:t>
@@ -1110,7 +1863,6 @@
           <w:p>
             <w:pPr>
               <w:pStyle w:val="Compact"/>
-              <w:jc w:val="right"/>
             </w:pPr>
             <w:r>
               <w:t>0.57</w:t>
@@ -1124,7 +1876,6 @@
           <w:p>
             <w:pPr>
               <w:pStyle w:val="Compact"/>
-              <w:jc w:val="right"/>
             </w:pPr>
             <w:r>
               <w:t>0.60</w:t>
@@ -1142,8 +1893,8 @@
       <w:pPr>
         <w:pStyle w:val="Heading4"/>
       </w:pPr>
-      <w:bookmarkStart w:id="12" w:name="europe"/>
-      <w:bookmarkEnd w:id="11"/>
+      <w:bookmarkStart w:id="21" w:name="europe"/>
+      <w:bookmarkEnd w:id="20"/>
       <w:r>
         <w:t>Europe:</w:t>
       </w:r>
@@ -1161,13 +1912,14 @@
         <w:tblStyle w:val="Table"/>
         <w:tblW w:w="0" w:type="pct"/>
         <w:tblLook w:val="0020" w:firstRow="1" w:lastRow="0" w:firstColumn="0" w:lastColumn="0" w:noHBand="0" w:noVBand="0"/>
+        <w:tblCaption w:val="Europe Log-Log Model."/>
       </w:tblPr>
       <w:tblGrid>
-        <w:gridCol w:w="2722"/>
-        <w:gridCol w:w="1056"/>
-        <w:gridCol w:w="756"/>
-        <w:gridCol w:w="1136"/>
-        <w:gridCol w:w="1003"/>
+        <w:gridCol w:w="3024"/>
+        <w:gridCol w:w="1692"/>
+        <w:gridCol w:w="1386"/>
+        <w:gridCol w:w="1679"/>
+        <w:gridCol w:w="1569"/>
       </w:tblGrid>
       <w:tr>
         <w:trPr>
@@ -1244,6 +1996,9 @@
         </w:tc>
       </w:tr>
       <w:tr>
+        <w:trPr>
+          <w:cnfStyle w:val="000000100000" w:firstRow="0" w:lastRow="0" w:firstColumn="0" w:lastColumn="0" w:oddVBand="0" w:evenVBand="0" w:oddHBand="1" w:evenHBand="0" w:firstRowFirstColumn="0" w:firstRowLastColumn="0" w:lastRowFirstColumn="0" w:lastRowLastColumn="0"/>
+        </w:trPr>
         <w:tc>
           <w:tcPr>
             <w:tcW w:w="0" w:type="auto"/>
@@ -1264,7 +2019,6 @@
           <w:p>
             <w:pPr>
               <w:pStyle w:val="Compact"/>
-              <w:jc w:val="right"/>
             </w:pPr>
             <w:r>
               <w:t>-0.18</w:t>
@@ -1278,7 +2032,6 @@
           <w:p>
             <w:pPr>
               <w:pStyle w:val="Compact"/>
-              <w:jc w:val="right"/>
             </w:pPr>
             <w:r>
               <w:t>0.10</w:t>
@@ -1292,7 +2045,6 @@
           <w:p>
             <w:pPr>
               <w:pStyle w:val="Compact"/>
-              <w:jc w:val="right"/>
             </w:pPr>
             <w:r>
               <w:t>-1.79</w:t>
@@ -1306,7 +2058,6 @@
           <w:p>
             <w:pPr>
               <w:pStyle w:val="Compact"/>
-              <w:jc w:val="right"/>
             </w:pPr>
             <w:r>
               <w:t>0.13</w:t>
@@ -1315,6 +2066,9 @@
         </w:tc>
       </w:tr>
       <w:tr>
+        <w:trPr>
+          <w:cnfStyle w:val="000000010000" w:firstRow="0" w:lastRow="0" w:firstColumn="0" w:lastColumn="0" w:oddVBand="0" w:evenVBand="0" w:oddHBand="0" w:evenHBand="1" w:firstRowFirstColumn="0" w:firstRowLastColumn="0" w:lastRowFirstColumn="0" w:lastRowLastColumn="0"/>
+        </w:trPr>
         <w:tc>
           <w:tcPr>
             <w:tcW w:w="0" w:type="auto"/>
@@ -1335,7 +2089,6 @@
           <w:p>
             <w:pPr>
               <w:pStyle w:val="Compact"/>
-              <w:jc w:val="right"/>
             </w:pPr>
             <w:r>
               <w:t>-4.15</w:t>
@@ -1349,7 +2102,6 @@
           <w:p>
             <w:pPr>
               <w:pStyle w:val="Compact"/>
-              <w:jc w:val="right"/>
             </w:pPr>
             <w:r>
               <w:t>7.80</w:t>
@@ -1363,7 +2115,6 @@
           <w:p>
             <w:pPr>
               <w:pStyle w:val="Compact"/>
-              <w:jc w:val="right"/>
             </w:pPr>
             <w:r>
               <w:t>-0.53</w:t>
@@ -1377,7 +2128,6 @@
           <w:p>
             <w:pPr>
               <w:pStyle w:val="Compact"/>
-              <w:jc w:val="right"/>
             </w:pPr>
             <w:r>
               <w:t>0.62</w:t>
@@ -1386,6 +2136,9 @@
         </w:tc>
       </w:tr>
       <w:tr>
+        <w:trPr>
+          <w:cnfStyle w:val="000000100000" w:firstRow="0" w:lastRow="0" w:firstColumn="0" w:lastColumn="0" w:oddVBand="0" w:evenVBand="0" w:oddHBand="1" w:evenHBand="0" w:firstRowFirstColumn="0" w:firstRowLastColumn="0" w:lastRowFirstColumn="0" w:lastRowLastColumn="0"/>
+        </w:trPr>
         <w:tc>
           <w:tcPr>
             <w:tcW w:w="0" w:type="auto"/>
@@ -1406,7 +2159,6 @@
           <w:p>
             <w:pPr>
               <w:pStyle w:val="Compact"/>
-              <w:jc w:val="right"/>
             </w:pPr>
             <w:r>
               <w:t>9.68</w:t>
@@ -1420,7 +2172,6 @@
           <w:p>
             <w:pPr>
               <w:pStyle w:val="Compact"/>
-              <w:jc w:val="right"/>
             </w:pPr>
             <w:r>
               <w:t>12.92</w:t>
@@ -1434,7 +2185,6 @@
           <w:p>
             <w:pPr>
               <w:pStyle w:val="Compact"/>
-              <w:jc w:val="right"/>
             </w:pPr>
             <w:r>
               <w:t>0.75</w:t>
@@ -1448,7 +2198,6 @@
           <w:p>
             <w:pPr>
               <w:pStyle w:val="Compact"/>
-              <w:jc w:val="right"/>
             </w:pPr>
             <w:r>
               <w:t>0.49</w:t>
@@ -1457,6 +2206,9 @@
         </w:tc>
       </w:tr>
       <w:tr>
+        <w:trPr>
+          <w:cnfStyle w:val="000000010000" w:firstRow="0" w:lastRow="0" w:firstColumn="0" w:lastColumn="0" w:oddVBand="0" w:evenVBand="0" w:oddHBand="0" w:evenHBand="1" w:firstRowFirstColumn="0" w:firstRowLastColumn="0" w:lastRowFirstColumn="0" w:lastRowLastColumn="0"/>
+        </w:trPr>
         <w:tc>
           <w:tcPr>
             <w:tcW w:w="0" w:type="auto"/>
@@ -1477,7 +2229,6 @@
           <w:p>
             <w:pPr>
               <w:pStyle w:val="Compact"/>
-              <w:jc w:val="right"/>
             </w:pPr>
             <w:r>
               <w:t>1.64</w:t>
@@ -1491,7 +2242,6 @@
           <w:p>
             <w:pPr>
               <w:pStyle w:val="Compact"/>
-              <w:jc w:val="right"/>
             </w:pPr>
             <w:r>
               <w:t>6.14</w:t>
@@ -1505,7 +2255,6 @@
           <w:p>
             <w:pPr>
               <w:pStyle w:val="Compact"/>
-              <w:jc w:val="right"/>
             </w:pPr>
             <w:r>
               <w:t>0.27</w:t>
@@ -1519,7 +2268,6 @@
           <w:p>
             <w:pPr>
               <w:pStyle w:val="Compact"/>
-              <w:jc w:val="right"/>
             </w:pPr>
             <w:r>
               <w:t>0.80</w:t>
@@ -1528,6 +2276,9 @@
         </w:tc>
       </w:tr>
       <w:tr>
+        <w:trPr>
+          <w:cnfStyle w:val="000000100000" w:firstRow="0" w:lastRow="0" w:firstColumn="0" w:lastColumn="0" w:oddVBand="0" w:evenVBand="0" w:oddHBand="1" w:evenHBand="0" w:firstRowFirstColumn="0" w:firstRowLastColumn="0" w:lastRowFirstColumn="0" w:lastRowLastColumn="0"/>
+        </w:trPr>
         <w:tc>
           <w:tcPr>
             <w:tcW w:w="0" w:type="auto"/>
@@ -1548,7 +2299,6 @@
           <w:p>
             <w:pPr>
               <w:pStyle w:val="Compact"/>
-              <w:jc w:val="right"/>
             </w:pPr>
             <w:r>
               <w:t>3.62</w:t>
@@ -1562,7 +2312,6 @@
           <w:p>
             <w:pPr>
               <w:pStyle w:val="Compact"/>
-              <w:jc w:val="right"/>
             </w:pPr>
             <w:r>
               <w:t>2.02</w:t>
@@ -1576,7 +2325,6 @@
           <w:p>
             <w:pPr>
               <w:pStyle w:val="Compact"/>
-              <w:jc w:val="right"/>
             </w:pPr>
             <w:r>
               <w:t>1.80</w:t>
@@ -1590,7 +2338,6 @@
           <w:p>
             <w:pPr>
               <w:pStyle w:val="Compact"/>
-              <w:jc w:val="right"/>
             </w:pPr>
             <w:r>
               <w:t>0.13</w:t>
@@ -1599,6 +2346,9 @@
         </w:tc>
       </w:tr>
       <w:tr>
+        <w:trPr>
+          <w:cnfStyle w:val="000000010000" w:firstRow="0" w:lastRow="0" w:firstColumn="0" w:lastColumn="0" w:oddVBand="0" w:evenVBand="0" w:oddHBand="0" w:evenHBand="1" w:firstRowFirstColumn="0" w:firstRowLastColumn="0" w:lastRowFirstColumn="0" w:lastRowLastColumn="0"/>
+        </w:trPr>
         <w:tc>
           <w:tcPr>
             <w:tcW w:w="0" w:type="auto"/>
@@ -1619,35 +2369,32 @@
           <w:p>
             <w:pPr>
               <w:pStyle w:val="Compact"/>
-              <w:jc w:val="right"/>
-            </w:pPr>
-            <w:r>
-              <w:t>0.04</w:t>
-            </w:r>
-          </w:p>
-        </w:tc>
-        <w:tc>
-          <w:tcPr>
-            <w:tcW w:w="0" w:type="auto"/>
-          </w:tcPr>
-          <w:p>
-            <w:pPr>
-              <w:pStyle w:val="Compact"/>
-              <w:jc w:val="right"/>
-            </w:pPr>
-            <w:r>
-              <w:t>0.06</w:t>
-            </w:r>
-          </w:p>
-        </w:tc>
-        <w:tc>
-          <w:tcPr>
-            <w:tcW w:w="0" w:type="auto"/>
-          </w:tcPr>
-          <w:p>
-            <w:pPr>
-              <w:pStyle w:val="Compact"/>
-              <w:jc w:val="right"/>
+            </w:pPr>
+            <w:r>
+              <w:t>3.80</w:t>
+            </w:r>
+          </w:p>
+        </w:tc>
+        <w:tc>
+          <w:tcPr>
+            <w:tcW w:w="0" w:type="auto"/>
+          </w:tcPr>
+          <w:p>
+            <w:pPr>
+              <w:pStyle w:val="Compact"/>
+            </w:pPr>
+            <w:r>
+              <w:t>6.23</w:t>
+            </w:r>
+          </w:p>
+        </w:tc>
+        <w:tc>
+          <w:tcPr>
+            <w:tcW w:w="0" w:type="auto"/>
+          </w:tcPr>
+          <w:p>
+            <w:pPr>
+              <w:pStyle w:val="Compact"/>
             </w:pPr>
             <w:r>
               <w:t>0.61</w:t>
@@ -1661,7 +2408,6 @@
           <w:p>
             <w:pPr>
               <w:pStyle w:val="Compact"/>
-              <w:jc w:val="right"/>
             </w:pPr>
             <w:r>
               <w:t>0.57</w:t>
@@ -1670,6 +2416,9 @@
         </w:tc>
       </w:tr>
       <w:tr>
+        <w:trPr>
+          <w:cnfStyle w:val="000000100000" w:firstRow="0" w:lastRow="0" w:firstColumn="0" w:lastColumn="0" w:oddVBand="0" w:evenVBand="0" w:oddHBand="1" w:evenHBand="0" w:firstRowFirstColumn="0" w:firstRowLastColumn="0" w:lastRowFirstColumn="0" w:lastRowLastColumn="0"/>
+        </w:trPr>
         <w:tc>
           <w:tcPr>
             <w:tcW w:w="0" w:type="auto"/>
@@ -1690,7 +2439,6 @@
           <w:p>
             <w:pPr>
               <w:pStyle w:val="Compact"/>
-              <w:jc w:val="right"/>
             </w:pPr>
             <w:r>
               <w:t>0.77</w:t>
@@ -1704,7 +2452,6 @@
           <w:p>
             <w:pPr>
               <w:pStyle w:val="Compact"/>
-              <w:jc w:val="right"/>
             </w:pPr>
             <w:r>
               <w:t>0.12</w:t>
@@ -1718,7 +2465,6 @@
           <w:p>
             <w:pPr>
               <w:pStyle w:val="Compact"/>
-              <w:jc w:val="right"/>
             </w:pPr>
             <w:r>
               <w:t>6.49</w:t>
@@ -1732,7 +2478,6 @@
           <w:p>
             <w:pPr>
               <w:pStyle w:val="Compact"/>
-              <w:jc w:val="right"/>
             </w:pPr>
             <w:r>
               <w:t>0.00</w:t>
@@ -1741,6 +2486,9 @@
         </w:tc>
       </w:tr>
       <w:tr>
+        <w:trPr>
+          <w:cnfStyle w:val="000000010000" w:firstRow="0" w:lastRow="0" w:firstColumn="0" w:lastColumn="0" w:oddVBand="0" w:evenVBand="0" w:oddHBand="0" w:evenHBand="1" w:firstRowFirstColumn="0" w:firstRowLastColumn="0" w:lastRowFirstColumn="0" w:lastRowLastColumn="0"/>
+        </w:trPr>
         <w:tc>
           <w:tcPr>
             <w:tcW w:w="0" w:type="auto"/>
@@ -1761,35 +2509,32 @@
           <w:p>
             <w:pPr>
               <w:pStyle w:val="Compact"/>
-              <w:jc w:val="right"/>
-            </w:pPr>
-            <w:r>
-              <w:t>0.23</w:t>
-            </w:r>
-          </w:p>
-        </w:tc>
-        <w:tc>
-          <w:tcPr>
-            <w:tcW w:w="0" w:type="auto"/>
-          </w:tcPr>
-          <w:p>
-            <w:pPr>
-              <w:pStyle w:val="Compact"/>
-              <w:jc w:val="right"/>
-            </w:pPr>
-            <w:r>
-              <w:t>0.16</w:t>
-            </w:r>
-          </w:p>
-        </w:tc>
-        <w:tc>
-          <w:tcPr>
-            <w:tcW w:w="0" w:type="auto"/>
-          </w:tcPr>
-          <w:p>
-            <w:pPr>
-              <w:pStyle w:val="Compact"/>
-              <w:jc w:val="right"/>
+            </w:pPr>
+            <w:r>
+              <w:t>23.26</w:t>
+            </w:r>
+          </w:p>
+        </w:tc>
+        <w:tc>
+          <w:tcPr>
+            <w:tcW w:w="0" w:type="auto"/>
+          </w:tcPr>
+          <w:p>
+            <w:pPr>
+              <w:pStyle w:val="Compact"/>
+            </w:pPr>
+            <w:r>
+              <w:t>16.32</w:t>
+            </w:r>
+          </w:p>
+        </w:tc>
+        <w:tc>
+          <w:tcPr>
+            <w:tcW w:w="0" w:type="auto"/>
+          </w:tcPr>
+          <w:p>
+            <w:pPr>
+              <w:pStyle w:val="Compact"/>
             </w:pPr>
             <w:r>
               <w:t>1.43</w:t>
@@ -1803,7 +2548,6 @@
           <w:p>
             <w:pPr>
               <w:pStyle w:val="Compact"/>
-              <w:jc w:val="right"/>
             </w:pPr>
             <w:r>
               <w:t>0.21</w:t>
@@ -1812,15 +2556,19 @@
         </w:tc>
       </w:tr>
       <w:tr>
-        <w:tc>
-          <w:tcPr>
-            <w:tcW w:w="0" w:type="auto"/>
-          </w:tcPr>
-          <w:p>
-            <w:pPr>
-              <w:pStyle w:val="Compact"/>
-            </w:pPr>
-            <w:r>
+        <w:trPr>
+          <w:cnfStyle w:val="000000100000" w:firstRow="0" w:lastRow="0" w:firstColumn="0" w:lastColumn="0" w:oddVBand="0" w:evenVBand="0" w:oddHBand="1" w:evenHBand="0" w:firstRowFirstColumn="0" w:firstRowLastColumn="0" w:lastRowFirstColumn="0" w:lastRowLastColumn="0"/>
+        </w:trPr>
+        <w:tc>
+          <w:tcPr>
+            <w:tcW w:w="0" w:type="auto"/>
+          </w:tcPr>
+          <w:p>
+            <w:pPr>
+              <w:pStyle w:val="Compact"/>
+            </w:pPr>
+            <w:r>
+              <w:lastRenderedPageBreak/>
               <w:t>dlog(exchange.rate.index)</w:t>
             </w:r>
           </w:p>
@@ -1832,7 +2580,6 @@
           <w:p>
             <w:pPr>
               <w:pStyle w:val="Compact"/>
-              <w:jc w:val="right"/>
             </w:pPr>
             <w:r>
               <w:t>0.95</w:t>
@@ -1846,7 +2593,6 @@
           <w:p>
             <w:pPr>
               <w:pStyle w:val="Compact"/>
-              <w:jc w:val="right"/>
             </w:pPr>
             <w:r>
               <w:t>1.39</w:t>
@@ -1860,7 +2606,6 @@
           <w:p>
             <w:pPr>
               <w:pStyle w:val="Compact"/>
-              <w:jc w:val="right"/>
             </w:pPr>
             <w:r>
               <w:t>0.69</w:t>
@@ -1874,7 +2619,6 @@
           <w:p>
             <w:pPr>
               <w:pStyle w:val="Compact"/>
-              <w:jc w:val="right"/>
             </w:pPr>
             <w:r>
               <w:t>0.52</w:t>
@@ -1892,8 +2636,8 @@
       <w:pPr>
         <w:pStyle w:val="Heading4"/>
       </w:pPr>
-      <w:bookmarkStart w:id="13" w:name="united-states"/>
-      <w:bookmarkEnd w:id="12"/>
+      <w:bookmarkStart w:id="22" w:name="united-states"/>
+      <w:bookmarkEnd w:id="21"/>
       <w:r>
         <w:t>United States:</w:t>
       </w:r>
@@ -1911,13 +2655,14 @@
         <w:tblStyle w:val="Table"/>
         <w:tblW w:w="0" w:type="pct"/>
         <w:tblLook w:val="0020" w:firstRow="1" w:lastRow="0" w:firstColumn="0" w:lastColumn="0" w:noHBand="0" w:noVBand="0"/>
+        <w:tblCaption w:val="US Log-Log Model."/>
       </w:tblPr>
       <w:tblGrid>
-        <w:gridCol w:w="2722"/>
-        <w:gridCol w:w="1056"/>
-        <w:gridCol w:w="756"/>
-        <w:gridCol w:w="1136"/>
-        <w:gridCol w:w="1003"/>
+        <w:gridCol w:w="3024"/>
+        <w:gridCol w:w="1692"/>
+        <w:gridCol w:w="1386"/>
+        <w:gridCol w:w="1679"/>
+        <w:gridCol w:w="1569"/>
       </w:tblGrid>
       <w:tr>
         <w:trPr>
@@ -1994,6 +2739,9 @@
         </w:tc>
       </w:tr>
       <w:tr>
+        <w:trPr>
+          <w:cnfStyle w:val="000000100000" w:firstRow="0" w:lastRow="0" w:firstColumn="0" w:lastColumn="0" w:oddVBand="0" w:evenVBand="0" w:oddHBand="1" w:evenHBand="0" w:firstRowFirstColumn="0" w:firstRowLastColumn="0" w:lastRowFirstColumn="0" w:lastRowLastColumn="0"/>
+        </w:trPr>
         <w:tc>
           <w:tcPr>
             <w:tcW w:w="0" w:type="auto"/>
@@ -2014,7 +2762,6 @@
           <w:p>
             <w:pPr>
               <w:pStyle w:val="Compact"/>
-              <w:jc w:val="right"/>
             </w:pPr>
             <w:r>
               <w:t>-0.16</w:t>
@@ -2028,7 +2775,6 @@
           <w:p>
             <w:pPr>
               <w:pStyle w:val="Compact"/>
-              <w:jc w:val="right"/>
             </w:pPr>
             <w:r>
               <w:t>0.31</w:t>
@@ -2042,7 +2788,6 @@
           <w:p>
             <w:pPr>
               <w:pStyle w:val="Compact"/>
-              <w:jc w:val="right"/>
             </w:pPr>
             <w:r>
               <w:t>-0.51</w:t>
@@ -2056,7 +2801,6 @@
           <w:p>
             <w:pPr>
               <w:pStyle w:val="Compact"/>
-              <w:jc w:val="right"/>
             </w:pPr>
             <w:r>
               <w:t>0.63</w:t>
@@ -2065,6 +2809,9 @@
         </w:tc>
       </w:tr>
       <w:tr>
+        <w:trPr>
+          <w:cnfStyle w:val="000000010000" w:firstRow="0" w:lastRow="0" w:firstColumn="0" w:lastColumn="0" w:oddVBand="0" w:evenVBand="0" w:oddHBand="0" w:evenHBand="1" w:firstRowFirstColumn="0" w:firstRowLastColumn="0" w:lastRowFirstColumn="0" w:lastRowLastColumn="0"/>
+        </w:trPr>
         <w:tc>
           <w:tcPr>
             <w:tcW w:w="0" w:type="auto"/>
@@ -2085,7 +2832,6 @@
           <w:p>
             <w:pPr>
               <w:pStyle w:val="Compact"/>
-              <w:jc w:val="right"/>
             </w:pPr>
             <w:r>
               <w:t>9.92</w:t>
@@ -2099,7 +2845,6 @@
           <w:p>
             <w:pPr>
               <w:pStyle w:val="Compact"/>
-              <w:jc w:val="right"/>
             </w:pPr>
             <w:r>
               <w:t>17.03</w:t>
@@ -2113,7 +2858,6 @@
           <w:p>
             <w:pPr>
               <w:pStyle w:val="Compact"/>
-              <w:jc w:val="right"/>
             </w:pPr>
             <w:r>
               <w:t>0.58</w:t>
@@ -2127,7 +2871,6 @@
           <w:p>
             <w:pPr>
               <w:pStyle w:val="Compact"/>
-              <w:jc w:val="right"/>
             </w:pPr>
             <w:r>
               <w:t>0.59</w:t>
@@ -2136,6 +2879,9 @@
         </w:tc>
       </w:tr>
       <w:tr>
+        <w:trPr>
+          <w:cnfStyle w:val="000000100000" w:firstRow="0" w:lastRow="0" w:firstColumn="0" w:lastColumn="0" w:oddVBand="0" w:evenVBand="0" w:oddHBand="1" w:evenHBand="0" w:firstRowFirstColumn="0" w:firstRowLastColumn="0" w:lastRowFirstColumn="0" w:lastRowLastColumn="0"/>
+        </w:trPr>
         <w:tc>
           <w:tcPr>
             <w:tcW w:w="0" w:type="auto"/>
@@ -2156,7 +2902,6 @@
           <w:p>
             <w:pPr>
               <w:pStyle w:val="Compact"/>
-              <w:jc w:val="right"/>
             </w:pPr>
             <w:r>
               <w:t>0.60</w:t>
@@ -2170,7 +2915,6 @@
           <w:p>
             <w:pPr>
               <w:pStyle w:val="Compact"/>
-              <w:jc w:val="right"/>
             </w:pPr>
             <w:r>
               <w:t>16.36</w:t>
@@ -2184,7 +2928,6 @@
           <w:p>
             <w:pPr>
               <w:pStyle w:val="Compact"/>
-              <w:jc w:val="right"/>
             </w:pPr>
             <w:r>
               <w:t>0.04</w:t>
@@ -2198,7 +2941,6 @@
           <w:p>
             <w:pPr>
               <w:pStyle w:val="Compact"/>
-              <w:jc w:val="right"/>
             </w:pPr>
             <w:r>
               <w:t>0.97</w:t>
@@ -2207,6 +2949,9 @@
         </w:tc>
       </w:tr>
       <w:tr>
+        <w:trPr>
+          <w:cnfStyle w:val="000000010000" w:firstRow="0" w:lastRow="0" w:firstColumn="0" w:lastColumn="0" w:oddVBand="0" w:evenVBand="0" w:oddHBand="0" w:evenHBand="1" w:firstRowFirstColumn="0" w:firstRowLastColumn="0" w:lastRowFirstColumn="0" w:lastRowLastColumn="0"/>
+        </w:trPr>
         <w:tc>
           <w:tcPr>
             <w:tcW w:w="0" w:type="auto"/>
@@ -2227,7 +2972,6 @@
           <w:p>
             <w:pPr>
               <w:pStyle w:val="Compact"/>
-              <w:jc w:val="right"/>
             </w:pPr>
             <w:r>
               <w:t>0.01</w:t>
@@ -2241,7 +2985,6 @@
           <w:p>
             <w:pPr>
               <w:pStyle w:val="Compact"/>
-              <w:jc w:val="right"/>
             </w:pPr>
             <w:r>
               <w:t>1.97</w:t>
@@ -2255,7 +2998,6 @@
           <w:p>
             <w:pPr>
               <w:pStyle w:val="Compact"/>
-              <w:jc w:val="right"/>
             </w:pPr>
             <w:r>
               <w:t>0.00</w:t>
@@ -2269,7 +3011,6 @@
           <w:p>
             <w:pPr>
               <w:pStyle w:val="Compact"/>
-              <w:jc w:val="right"/>
             </w:pPr>
             <w:r>
               <w:t>1.00</w:t>
@@ -2278,16 +3019,18 @@
         </w:tc>
       </w:tr>
       <w:tr>
-        <w:tc>
-          <w:tcPr>
-            <w:tcW w:w="0" w:type="auto"/>
-          </w:tcPr>
-          <w:p>
-            <w:pPr>
-              <w:pStyle w:val="Compact"/>
-            </w:pPr>
-            <w:r>
-              <w:lastRenderedPageBreak/>
+        <w:trPr>
+          <w:cnfStyle w:val="000000100000" w:firstRow="0" w:lastRow="0" w:firstColumn="0" w:lastColumn="0" w:oddVBand="0" w:evenVBand="0" w:oddHBand="1" w:evenHBand="0" w:firstRowFirstColumn="0" w:firstRowLastColumn="0" w:lastRowFirstColumn="0" w:lastRowLastColumn="0"/>
+        </w:trPr>
+        <w:tc>
+          <w:tcPr>
+            <w:tcW w:w="0" w:type="auto"/>
+          </w:tcPr>
+          <w:p>
+            <w:pPr>
+              <w:pStyle w:val="Compact"/>
+            </w:pPr>
+            <w:r>
               <w:t>dlog(cpi)</w:t>
             </w:r>
           </w:p>
@@ -2299,7 +3042,6 @@
           <w:p>
             <w:pPr>
               <w:pStyle w:val="Compact"/>
-              <w:jc w:val="right"/>
             </w:pPr>
             <w:r>
               <w:t>-3.37</w:t>
@@ -2313,7 +3055,6 @@
           <w:p>
             <w:pPr>
               <w:pStyle w:val="Compact"/>
-              <w:jc w:val="right"/>
             </w:pPr>
             <w:r>
               <w:t>15.50</w:t>
@@ -2327,7 +3068,6 @@
           <w:p>
             <w:pPr>
               <w:pStyle w:val="Compact"/>
-              <w:jc w:val="right"/>
             </w:pPr>
             <w:r>
               <w:t>-0.22</w:t>
@@ -2341,7 +3081,6 @@
           <w:p>
             <w:pPr>
               <w:pStyle w:val="Compact"/>
-              <w:jc w:val="right"/>
             </w:pPr>
             <w:r>
               <w:t>0.84</w:t>
@@ -2350,6 +3089,9 @@
         </w:tc>
       </w:tr>
       <w:tr>
+        <w:trPr>
+          <w:cnfStyle w:val="000000010000" w:firstRow="0" w:lastRow="0" w:firstColumn="0" w:lastColumn="0" w:oddVBand="0" w:evenVBand="0" w:oddHBand="0" w:evenHBand="1" w:firstRowFirstColumn="0" w:firstRowLastColumn="0" w:lastRowFirstColumn="0" w:lastRowLastColumn="0"/>
+        </w:trPr>
         <w:tc>
           <w:tcPr>
             <w:tcW w:w="0" w:type="auto"/>
@@ -2370,35 +3112,32 @@
           <w:p>
             <w:pPr>
               <w:pStyle w:val="Compact"/>
-              <w:jc w:val="right"/>
-            </w:pPr>
-            <w:r>
-              <w:t>-0.13</w:t>
-            </w:r>
-          </w:p>
-        </w:tc>
-        <w:tc>
-          <w:tcPr>
-            <w:tcW w:w="0" w:type="auto"/>
-          </w:tcPr>
-          <w:p>
-            <w:pPr>
-              <w:pStyle w:val="Compact"/>
-              <w:jc w:val="right"/>
-            </w:pPr>
-            <w:r>
-              <w:t>0.08</w:t>
-            </w:r>
-          </w:p>
-        </w:tc>
-        <w:tc>
-          <w:tcPr>
-            <w:tcW w:w="0" w:type="auto"/>
-          </w:tcPr>
-          <w:p>
-            <w:pPr>
-              <w:pStyle w:val="Compact"/>
-              <w:jc w:val="right"/>
+            </w:pPr>
+            <w:r>
+              <w:t>-13.06</w:t>
+            </w:r>
+          </w:p>
+        </w:tc>
+        <w:tc>
+          <w:tcPr>
+            <w:tcW w:w="0" w:type="auto"/>
+          </w:tcPr>
+          <w:p>
+            <w:pPr>
+              <w:pStyle w:val="Compact"/>
+            </w:pPr>
+            <w:r>
+              <w:t>7.75</w:t>
+            </w:r>
+          </w:p>
+        </w:tc>
+        <w:tc>
+          <w:tcPr>
+            <w:tcW w:w="0" w:type="auto"/>
+          </w:tcPr>
+          <w:p>
+            <w:pPr>
+              <w:pStyle w:val="Compact"/>
             </w:pPr>
             <w:r>
               <w:t>-1.69</w:t>
@@ -2412,7 +3151,6 @@
           <w:p>
             <w:pPr>
               <w:pStyle w:val="Compact"/>
-              <w:jc w:val="right"/>
             </w:pPr>
             <w:r>
               <w:t>0.15</w:t>
@@ -2421,6 +3159,9 @@
         </w:tc>
       </w:tr>
       <w:tr>
+        <w:trPr>
+          <w:cnfStyle w:val="000000100000" w:firstRow="0" w:lastRow="0" w:firstColumn="0" w:lastColumn="0" w:oddVBand="0" w:evenVBand="0" w:oddHBand="1" w:evenHBand="0" w:firstRowFirstColumn="0" w:firstRowLastColumn="0" w:lastRowFirstColumn="0" w:lastRowLastColumn="0"/>
+        </w:trPr>
         <w:tc>
           <w:tcPr>
             <w:tcW w:w="0" w:type="auto"/>
@@ -2441,7 +3182,6 @@
           <w:p>
             <w:pPr>
               <w:pStyle w:val="Compact"/>
-              <w:jc w:val="right"/>
             </w:pPr>
             <w:r>
               <w:t>0.03</w:t>
@@ -2455,7 +3195,6 @@
           <w:p>
             <w:pPr>
               <w:pStyle w:val="Compact"/>
-              <w:jc w:val="right"/>
             </w:pPr>
             <w:r>
               <w:t>0.06</w:t>
@@ -2469,7 +3208,6 @@
           <w:p>
             <w:pPr>
               <w:pStyle w:val="Compact"/>
-              <w:jc w:val="right"/>
             </w:pPr>
             <w:r>
               <w:t>0.42</w:t>
@@ -2483,7 +3221,6 @@
           <w:p>
             <w:pPr>
               <w:pStyle w:val="Compact"/>
-              <w:jc w:val="right"/>
             </w:pPr>
             <w:r>
               <w:t>0.69</w:t>
@@ -2492,6 +3229,9 @@
         </w:tc>
       </w:tr>
       <w:tr>
+        <w:trPr>
+          <w:cnfStyle w:val="000000010000" w:firstRow="0" w:lastRow="0" w:firstColumn="0" w:lastColumn="0" w:oddVBand="0" w:evenVBand="0" w:oddHBand="0" w:evenHBand="1" w:firstRowFirstColumn="0" w:firstRowLastColumn="0" w:lastRowFirstColumn="0" w:lastRowLastColumn="0"/>
+        </w:trPr>
         <w:tc>
           <w:tcPr>
             <w:tcW w:w="0" w:type="auto"/>
@@ -2512,35 +3252,32 @@
           <w:p>
             <w:pPr>
               <w:pStyle w:val="Compact"/>
-              <w:jc w:val="right"/>
-            </w:pPr>
-            <w:r>
-              <w:t>-0.09</w:t>
-            </w:r>
-          </w:p>
-        </w:tc>
-        <w:tc>
-          <w:tcPr>
-            <w:tcW w:w="0" w:type="auto"/>
-          </w:tcPr>
-          <w:p>
-            <w:pPr>
-              <w:pStyle w:val="Compact"/>
-              <w:jc w:val="right"/>
-            </w:pPr>
-            <w:r>
-              <w:t>0.17</w:t>
-            </w:r>
-          </w:p>
-        </w:tc>
-        <w:tc>
-          <w:tcPr>
-            <w:tcW w:w="0" w:type="auto"/>
-          </w:tcPr>
-          <w:p>
-            <w:pPr>
-              <w:pStyle w:val="Compact"/>
-              <w:jc w:val="right"/>
+            </w:pPr>
+            <w:r>
+              <w:t>-8.50</w:t>
+            </w:r>
+          </w:p>
+        </w:tc>
+        <w:tc>
+          <w:tcPr>
+            <w:tcW w:w="0" w:type="auto"/>
+          </w:tcPr>
+          <w:p>
+            <w:pPr>
+              <w:pStyle w:val="Compact"/>
+            </w:pPr>
+            <w:r>
+              <w:t>17.06</w:t>
+            </w:r>
+          </w:p>
+        </w:tc>
+        <w:tc>
+          <w:tcPr>
+            <w:tcW w:w="0" w:type="auto"/>
+          </w:tcPr>
+          <w:p>
+            <w:pPr>
+              <w:pStyle w:val="Compact"/>
             </w:pPr>
             <w:r>
               <w:t>-0.50</w:t>
@@ -2554,7 +3291,6 @@
           <w:p>
             <w:pPr>
               <w:pStyle w:val="Compact"/>
-              <w:jc w:val="right"/>
             </w:pPr>
             <w:r>
               <w:t>0.64</w:t>
@@ -2563,6 +3299,9 @@
         </w:tc>
       </w:tr>
       <w:tr>
+        <w:trPr>
+          <w:cnfStyle w:val="000000100000" w:firstRow="0" w:lastRow="0" w:firstColumn="0" w:lastColumn="0" w:oddVBand="0" w:evenVBand="0" w:oddHBand="1" w:evenHBand="0" w:firstRowFirstColumn="0" w:firstRowLastColumn="0" w:lastRowFirstColumn="0" w:lastRowLastColumn="0"/>
+        </w:trPr>
         <w:tc>
           <w:tcPr>
             <w:tcW w:w="0" w:type="auto"/>
@@ -2583,7 +3322,6 @@
           <w:p>
             <w:pPr>
               <w:pStyle w:val="Compact"/>
-              <w:jc w:val="right"/>
             </w:pPr>
             <w:r>
               <w:t>-4.18</w:t>
@@ -2597,7 +3335,6 @@
           <w:p>
             <w:pPr>
               <w:pStyle w:val="Compact"/>
-              <w:jc w:val="right"/>
             </w:pPr>
             <w:r>
               <w:t>4.80</w:t>
@@ -2611,7 +3348,6 @@
           <w:p>
             <w:pPr>
               <w:pStyle w:val="Compact"/>
-              <w:jc w:val="right"/>
             </w:pPr>
             <w:r>
               <w:t>-0.87</w:t>
@@ -2625,7 +3361,6 @@
           <w:p>
             <w:pPr>
               <w:pStyle w:val="Compact"/>
-              <w:jc w:val="right"/>
             </w:pPr>
             <w:r>
               <w:t>0.42</w:t>
@@ -2643,8 +3378,8 @@
       <w:pPr>
         <w:pStyle w:val="Heading4"/>
       </w:pPr>
-      <w:bookmarkStart w:id="14" w:name="other-americas"/>
-      <w:bookmarkEnd w:id="13"/>
+      <w:bookmarkStart w:id="23" w:name="other-americas"/>
+      <w:bookmarkEnd w:id="22"/>
       <w:r>
         <w:t>Other Americas:</w:t>
       </w:r>
@@ -2662,13 +3397,14 @@
         <w:tblStyle w:val="Table"/>
         <w:tblW w:w="0" w:type="pct"/>
         <w:tblLook w:val="0020" w:firstRow="1" w:lastRow="0" w:firstColumn="0" w:lastColumn="0" w:noHBand="0" w:noVBand="0"/>
+        <w:tblCaption w:val="Other Americas Log-Log Model."/>
       </w:tblPr>
       <w:tblGrid>
-        <w:gridCol w:w="2722"/>
-        <w:gridCol w:w="1056"/>
-        <w:gridCol w:w="756"/>
-        <w:gridCol w:w="1136"/>
-        <w:gridCol w:w="1003"/>
+        <w:gridCol w:w="3024"/>
+        <w:gridCol w:w="1692"/>
+        <w:gridCol w:w="1386"/>
+        <w:gridCol w:w="1679"/>
+        <w:gridCol w:w="1569"/>
       </w:tblGrid>
       <w:tr>
         <w:trPr>
@@ -2745,6 +3481,9 @@
         </w:tc>
       </w:tr>
       <w:tr>
+        <w:trPr>
+          <w:cnfStyle w:val="000000100000" w:firstRow="0" w:lastRow="0" w:firstColumn="0" w:lastColumn="0" w:oddVBand="0" w:evenVBand="0" w:oddHBand="1" w:evenHBand="0" w:firstRowFirstColumn="0" w:firstRowLastColumn="0" w:lastRowFirstColumn="0" w:lastRowLastColumn="0"/>
+        </w:trPr>
         <w:tc>
           <w:tcPr>
             <w:tcW w:w="0" w:type="auto"/>
@@ -2765,7 +3504,6 @@
           <w:p>
             <w:pPr>
               <w:pStyle w:val="Compact"/>
-              <w:jc w:val="right"/>
             </w:pPr>
             <w:r>
               <w:t>-0.18</w:t>
@@ -2779,7 +3517,6 @@
           <w:p>
             <w:pPr>
               <w:pStyle w:val="Compact"/>
-              <w:jc w:val="right"/>
             </w:pPr>
             <w:r>
               <w:t>0.10</w:t>
@@ -2793,7 +3530,6 @@
           <w:p>
             <w:pPr>
               <w:pStyle w:val="Compact"/>
-              <w:jc w:val="right"/>
             </w:pPr>
             <w:r>
               <w:t>-1.79</w:t>
@@ -2807,7 +3543,6 @@
           <w:p>
             <w:pPr>
               <w:pStyle w:val="Compact"/>
-              <w:jc w:val="right"/>
             </w:pPr>
             <w:r>
               <w:t>0.13</w:t>
@@ -2816,6 +3551,9 @@
         </w:tc>
       </w:tr>
       <w:tr>
+        <w:trPr>
+          <w:cnfStyle w:val="000000010000" w:firstRow="0" w:lastRow="0" w:firstColumn="0" w:lastColumn="0" w:oddVBand="0" w:evenVBand="0" w:oddHBand="0" w:evenHBand="1" w:firstRowFirstColumn="0" w:firstRowLastColumn="0" w:lastRowFirstColumn="0" w:lastRowLastColumn="0"/>
+        </w:trPr>
         <w:tc>
           <w:tcPr>
             <w:tcW w:w="0" w:type="auto"/>
@@ -2836,7 +3574,6 @@
           <w:p>
             <w:pPr>
               <w:pStyle w:val="Compact"/>
-              <w:jc w:val="right"/>
             </w:pPr>
             <w:r>
               <w:t>-4.15</w:t>
@@ -2850,7 +3587,6 @@
           <w:p>
             <w:pPr>
               <w:pStyle w:val="Compact"/>
-              <w:jc w:val="right"/>
             </w:pPr>
             <w:r>
               <w:t>7.80</w:t>
@@ -2864,7 +3600,6 @@
           <w:p>
             <w:pPr>
               <w:pStyle w:val="Compact"/>
-              <w:jc w:val="right"/>
             </w:pPr>
             <w:r>
               <w:t>-0.53</w:t>
@@ -2878,7 +3613,6 @@
           <w:p>
             <w:pPr>
               <w:pStyle w:val="Compact"/>
-              <w:jc w:val="right"/>
             </w:pPr>
             <w:r>
               <w:t>0.62</w:t>
@@ -2887,6 +3621,9 @@
         </w:tc>
       </w:tr>
       <w:tr>
+        <w:trPr>
+          <w:cnfStyle w:val="000000100000" w:firstRow="0" w:lastRow="0" w:firstColumn="0" w:lastColumn="0" w:oddVBand="0" w:evenVBand="0" w:oddHBand="1" w:evenHBand="0" w:firstRowFirstColumn="0" w:firstRowLastColumn="0" w:lastRowFirstColumn="0" w:lastRowLastColumn="0"/>
+        </w:trPr>
         <w:tc>
           <w:tcPr>
             <w:tcW w:w="0" w:type="auto"/>
@@ -2907,7 +3644,6 @@
           <w:p>
             <w:pPr>
               <w:pStyle w:val="Compact"/>
-              <w:jc w:val="right"/>
             </w:pPr>
             <w:r>
               <w:t>9.68</w:t>
@@ -2921,7 +3657,6 @@
           <w:p>
             <w:pPr>
               <w:pStyle w:val="Compact"/>
-              <w:jc w:val="right"/>
             </w:pPr>
             <w:r>
               <w:t>12.92</w:t>
@@ -2935,7 +3670,6 @@
           <w:p>
             <w:pPr>
               <w:pStyle w:val="Compact"/>
-              <w:jc w:val="right"/>
             </w:pPr>
             <w:r>
               <w:t>0.75</w:t>
@@ -2949,7 +3683,6 @@
           <w:p>
             <w:pPr>
               <w:pStyle w:val="Compact"/>
-              <w:jc w:val="right"/>
             </w:pPr>
             <w:r>
               <w:t>0.49</w:t>
@@ -2958,6 +3691,9 @@
         </w:tc>
       </w:tr>
       <w:tr>
+        <w:trPr>
+          <w:cnfStyle w:val="000000010000" w:firstRow="0" w:lastRow="0" w:firstColumn="0" w:lastColumn="0" w:oddVBand="0" w:evenVBand="0" w:oddHBand="0" w:evenHBand="1" w:firstRowFirstColumn="0" w:firstRowLastColumn="0" w:lastRowFirstColumn="0" w:lastRowLastColumn="0"/>
+        </w:trPr>
         <w:tc>
           <w:tcPr>
             <w:tcW w:w="0" w:type="auto"/>
@@ -2978,7 +3714,6 @@
           <w:p>
             <w:pPr>
               <w:pStyle w:val="Compact"/>
-              <w:jc w:val="right"/>
             </w:pPr>
             <w:r>
               <w:t>1.64</w:t>
@@ -2992,7 +3727,6 @@
           <w:p>
             <w:pPr>
               <w:pStyle w:val="Compact"/>
-              <w:jc w:val="right"/>
             </w:pPr>
             <w:r>
               <w:t>6.14</w:t>
@@ -3006,7 +3740,6 @@
           <w:p>
             <w:pPr>
               <w:pStyle w:val="Compact"/>
-              <w:jc w:val="right"/>
             </w:pPr>
             <w:r>
               <w:t>0.27</w:t>
@@ -3020,7 +3753,6 @@
           <w:p>
             <w:pPr>
               <w:pStyle w:val="Compact"/>
-              <w:jc w:val="right"/>
             </w:pPr>
             <w:r>
               <w:t>0.80</w:t>
@@ -3029,6 +3761,9 @@
         </w:tc>
       </w:tr>
       <w:tr>
+        <w:trPr>
+          <w:cnfStyle w:val="000000100000" w:firstRow="0" w:lastRow="0" w:firstColumn="0" w:lastColumn="0" w:oddVBand="0" w:evenVBand="0" w:oddHBand="1" w:evenHBand="0" w:firstRowFirstColumn="0" w:firstRowLastColumn="0" w:lastRowFirstColumn="0" w:lastRowLastColumn="0"/>
+        </w:trPr>
         <w:tc>
           <w:tcPr>
             <w:tcW w:w="0" w:type="auto"/>
@@ -3049,7 +3784,6 @@
           <w:p>
             <w:pPr>
               <w:pStyle w:val="Compact"/>
-              <w:jc w:val="right"/>
             </w:pPr>
             <w:r>
               <w:t>3.62</w:t>
@@ -3063,7 +3797,6 @@
           <w:p>
             <w:pPr>
               <w:pStyle w:val="Compact"/>
-              <w:jc w:val="right"/>
             </w:pPr>
             <w:r>
               <w:t>2.02</w:t>
@@ -3077,7 +3810,6 @@
           <w:p>
             <w:pPr>
               <w:pStyle w:val="Compact"/>
-              <w:jc w:val="right"/>
             </w:pPr>
             <w:r>
               <w:t>1.80</w:t>
@@ -3091,7 +3823,6 @@
           <w:p>
             <w:pPr>
               <w:pStyle w:val="Compact"/>
-              <w:jc w:val="right"/>
             </w:pPr>
             <w:r>
               <w:t>0.13</w:t>
@@ -3100,6 +3831,9 @@
         </w:tc>
       </w:tr>
       <w:tr>
+        <w:trPr>
+          <w:cnfStyle w:val="000000010000" w:firstRow="0" w:lastRow="0" w:firstColumn="0" w:lastColumn="0" w:oddVBand="0" w:evenVBand="0" w:oddHBand="0" w:evenHBand="1" w:firstRowFirstColumn="0" w:firstRowLastColumn="0" w:lastRowFirstColumn="0" w:lastRowLastColumn="0"/>
+        </w:trPr>
         <w:tc>
           <w:tcPr>
             <w:tcW w:w="0" w:type="auto"/>
@@ -3120,35 +3854,32 @@
           <w:p>
             <w:pPr>
               <w:pStyle w:val="Compact"/>
-              <w:jc w:val="right"/>
-            </w:pPr>
-            <w:r>
-              <w:t>0.04</w:t>
-            </w:r>
-          </w:p>
-        </w:tc>
-        <w:tc>
-          <w:tcPr>
-            <w:tcW w:w="0" w:type="auto"/>
-          </w:tcPr>
-          <w:p>
-            <w:pPr>
-              <w:pStyle w:val="Compact"/>
-              <w:jc w:val="right"/>
-            </w:pPr>
-            <w:r>
-              <w:t>0.06</w:t>
-            </w:r>
-          </w:p>
-        </w:tc>
-        <w:tc>
-          <w:tcPr>
-            <w:tcW w:w="0" w:type="auto"/>
-          </w:tcPr>
-          <w:p>
-            <w:pPr>
-              <w:pStyle w:val="Compact"/>
-              <w:jc w:val="right"/>
+            </w:pPr>
+            <w:r>
+              <w:t>3.80</w:t>
+            </w:r>
+          </w:p>
+        </w:tc>
+        <w:tc>
+          <w:tcPr>
+            <w:tcW w:w="0" w:type="auto"/>
+          </w:tcPr>
+          <w:p>
+            <w:pPr>
+              <w:pStyle w:val="Compact"/>
+            </w:pPr>
+            <w:r>
+              <w:t>6.23</w:t>
+            </w:r>
+          </w:p>
+        </w:tc>
+        <w:tc>
+          <w:tcPr>
+            <w:tcW w:w="0" w:type="auto"/>
+          </w:tcPr>
+          <w:p>
+            <w:pPr>
+              <w:pStyle w:val="Compact"/>
             </w:pPr>
             <w:r>
               <w:t>0.61</w:t>
@@ -3162,7 +3893,6 @@
           <w:p>
             <w:pPr>
               <w:pStyle w:val="Compact"/>
-              <w:jc w:val="right"/>
             </w:pPr>
             <w:r>
               <w:t>0.57</w:t>
@@ -3171,15 +3901,19 @@
         </w:tc>
       </w:tr>
       <w:tr>
-        <w:tc>
-          <w:tcPr>
-            <w:tcW w:w="0" w:type="auto"/>
-          </w:tcPr>
-          <w:p>
-            <w:pPr>
-              <w:pStyle w:val="Compact"/>
-            </w:pPr>
-            <w:r>
+        <w:trPr>
+          <w:cnfStyle w:val="000000100000" w:firstRow="0" w:lastRow="0" w:firstColumn="0" w:lastColumn="0" w:oddVBand="0" w:evenVBand="0" w:oddHBand="1" w:evenHBand="0" w:firstRowFirstColumn="0" w:firstRowLastColumn="0" w:lastRowFirstColumn="0" w:lastRowLastColumn="0"/>
+        </w:trPr>
+        <w:tc>
+          <w:tcPr>
+            <w:tcW w:w="0" w:type="auto"/>
+          </w:tcPr>
+          <w:p>
+            <w:pPr>
+              <w:pStyle w:val="Compact"/>
+            </w:pPr>
+            <w:r>
+              <w:lastRenderedPageBreak/>
               <w:t>dlog(oil.price)</w:t>
             </w:r>
           </w:p>
@@ -3191,7 +3925,6 @@
           <w:p>
             <w:pPr>
               <w:pStyle w:val="Compact"/>
-              <w:jc w:val="right"/>
             </w:pPr>
             <w:r>
               <w:t>0.77</w:t>
@@ -3205,7 +3938,6 @@
           <w:p>
             <w:pPr>
               <w:pStyle w:val="Compact"/>
-              <w:jc w:val="right"/>
             </w:pPr>
             <w:r>
               <w:t>0.12</w:t>
@@ -3219,7 +3951,6 @@
           <w:p>
             <w:pPr>
               <w:pStyle w:val="Compact"/>
-              <w:jc w:val="right"/>
             </w:pPr>
             <w:r>
               <w:t>6.49</w:t>
@@ -3233,7 +3964,6 @@
           <w:p>
             <w:pPr>
               <w:pStyle w:val="Compact"/>
-              <w:jc w:val="right"/>
             </w:pPr>
             <w:r>
               <w:t>0.00</w:t>
@@ -3242,6 +3972,9 @@
         </w:tc>
       </w:tr>
       <w:tr>
+        <w:trPr>
+          <w:cnfStyle w:val="000000010000" w:firstRow="0" w:lastRow="0" w:firstColumn="0" w:lastColumn="0" w:oddVBand="0" w:evenVBand="0" w:oddHBand="0" w:evenHBand="1" w:firstRowFirstColumn="0" w:firstRowLastColumn="0" w:lastRowFirstColumn="0" w:lastRowLastColumn="0"/>
+        </w:trPr>
         <w:tc>
           <w:tcPr>
             <w:tcW w:w="0" w:type="auto"/>
@@ -3262,35 +3995,32 @@
           <w:p>
             <w:pPr>
               <w:pStyle w:val="Compact"/>
-              <w:jc w:val="right"/>
-            </w:pPr>
-            <w:r>
-              <w:t>0.23</w:t>
-            </w:r>
-          </w:p>
-        </w:tc>
-        <w:tc>
-          <w:tcPr>
-            <w:tcW w:w="0" w:type="auto"/>
-          </w:tcPr>
-          <w:p>
-            <w:pPr>
-              <w:pStyle w:val="Compact"/>
-              <w:jc w:val="right"/>
-            </w:pPr>
-            <w:r>
-              <w:t>0.16</w:t>
-            </w:r>
-          </w:p>
-        </w:tc>
-        <w:tc>
-          <w:tcPr>
-            <w:tcW w:w="0" w:type="auto"/>
-          </w:tcPr>
-          <w:p>
-            <w:pPr>
-              <w:pStyle w:val="Compact"/>
-              <w:jc w:val="right"/>
+            </w:pPr>
+            <w:r>
+              <w:t>23.26</w:t>
+            </w:r>
+          </w:p>
+        </w:tc>
+        <w:tc>
+          <w:tcPr>
+            <w:tcW w:w="0" w:type="auto"/>
+          </w:tcPr>
+          <w:p>
+            <w:pPr>
+              <w:pStyle w:val="Compact"/>
+            </w:pPr>
+            <w:r>
+              <w:t>16.32</w:t>
+            </w:r>
+          </w:p>
+        </w:tc>
+        <w:tc>
+          <w:tcPr>
+            <w:tcW w:w="0" w:type="auto"/>
+          </w:tcPr>
+          <w:p>
+            <w:pPr>
+              <w:pStyle w:val="Compact"/>
             </w:pPr>
             <w:r>
               <w:t>1.43</w:t>
@@ -3304,7 +4034,6 @@
           <w:p>
             <w:pPr>
               <w:pStyle w:val="Compact"/>
-              <w:jc w:val="right"/>
             </w:pPr>
             <w:r>
               <w:t>0.21</w:t>
@@ -3313,6 +4042,9 @@
         </w:tc>
       </w:tr>
       <w:tr>
+        <w:trPr>
+          <w:cnfStyle w:val="000000100000" w:firstRow="0" w:lastRow="0" w:firstColumn="0" w:lastColumn="0" w:oddVBand="0" w:evenVBand="0" w:oddHBand="1" w:evenHBand="0" w:firstRowFirstColumn="0" w:firstRowLastColumn="0" w:lastRowFirstColumn="0" w:lastRowLastColumn="0"/>
+        </w:trPr>
         <w:tc>
           <w:tcPr>
             <w:tcW w:w="0" w:type="auto"/>
@@ -3333,7 +4065,6 @@
           <w:p>
             <w:pPr>
               <w:pStyle w:val="Compact"/>
-              <w:jc w:val="right"/>
             </w:pPr>
             <w:r>
               <w:t>0.95</w:t>
@@ -3347,7 +4078,6 @@
           <w:p>
             <w:pPr>
               <w:pStyle w:val="Compact"/>
-              <w:jc w:val="right"/>
             </w:pPr>
             <w:r>
               <w:t>1.39</w:t>
@@ -3361,7 +4091,6 @@
           <w:p>
             <w:pPr>
               <w:pStyle w:val="Compact"/>
-              <w:jc w:val="right"/>
             </w:pPr>
             <w:r>
               <w:t>0.69</w:t>
@@ -3375,7 +4104,6 @@
           <w:p>
             <w:pPr>
               <w:pStyle w:val="Compact"/>
-              <w:jc w:val="right"/>
             </w:pPr>
             <w:r>
               <w:t>0.52</w:t>
@@ -3393,10 +4121,9 @@
       <w:pPr>
         <w:pStyle w:val="Heading4"/>
       </w:pPr>
-      <w:bookmarkStart w:id="15" w:name="hedging-risk-of-elasticities"/>
-      <w:bookmarkEnd w:id="14"/>
-      <w:r>
-        <w:lastRenderedPageBreak/>
+      <w:bookmarkStart w:id="24" w:name="hedging-risk-of-elasticities"/>
+      <w:bookmarkEnd w:id="23"/>
+      <w:r>
         <w:t>Hedging risk of elasticities</w:t>
       </w:r>
     </w:p>
@@ -3404,8 +4131,8 @@
       <w:pPr>
         <w:pStyle w:val="Heading4"/>
       </w:pPr>
-      <w:bookmarkStart w:id="16" w:name="optimization"/>
-      <w:bookmarkEnd w:id="15"/>
+      <w:bookmarkStart w:id="25" w:name="optimization"/>
+      <w:bookmarkEnd w:id="24"/>
       <w:r>
         <w:t>Optimization</w:t>
       </w:r>
@@ -3414,8 +4141,8 @@
       <w:pPr>
         <w:pStyle w:val="Heading4"/>
       </w:pPr>
-      <w:bookmarkStart w:id="17" w:name="X307559b442129dfcdb77bacd43593bb3a0530e4"/>
-      <w:bookmarkEnd w:id="16"/>
+      <w:bookmarkStart w:id="26" w:name="X307559b442129dfcdb77bacd43593bb3a0530e4"/>
+      <w:bookmarkEnd w:id="25"/>
       <w:r>
         <w:t>Economic value-added of differing operations</w:t>
       </w:r>
@@ -3424,9 +4151,9 @@
       <w:pPr>
         <w:pStyle w:val="Heading2"/>
       </w:pPr>
-      <w:bookmarkStart w:id="18" w:name="results-discussion"/>
-      <w:bookmarkEnd w:id="17"/>
+      <w:bookmarkStart w:id="27" w:name="results-discussion"/>
       <w:bookmarkEnd w:id="8"/>
+      <w:bookmarkEnd w:id="26"/>
       <w:r>
         <w:t>Results &amp; Discussion</w:t>
       </w:r>
@@ -3435,7 +4162,7 @@
       <w:pPr>
         <w:pStyle w:val="Heading4"/>
       </w:pPr>
-      <w:bookmarkStart w:id="19" w:name="log-log-model-breakdown"/>
+      <w:bookmarkStart w:id="28" w:name="log-log-model-breakdown"/>
       <w:r>
         <w:t>log-log model breakdown</w:t>
       </w:r>
@@ -3444,8 +4171,8 @@
       <w:pPr>
         <w:pStyle w:val="Heading4"/>
       </w:pPr>
-      <w:bookmarkStart w:id="20" w:name="Xe4c541bf0034c28317dde2423a626e525b42e4f"/>
-      <w:bookmarkEnd w:id="19"/>
+      <w:bookmarkStart w:id="29" w:name="Xe4c541bf0034c28317dde2423a626e525b42e4f"/>
+      <w:bookmarkEnd w:id="28"/>
       <w:r>
         <w:t>basis of theoretical model and application</w:t>
       </w:r>
@@ -3454,8 +4181,8 @@
       <w:pPr>
         <w:pStyle w:val="Heading4"/>
       </w:pPr>
-      <w:bookmarkStart w:id="21" w:name="discussion-of-ideal-inputs"/>
-      <w:bookmarkEnd w:id="20"/>
+      <w:bookmarkStart w:id="30" w:name="discussion-of-ideal-inputs"/>
+      <w:bookmarkEnd w:id="29"/>
       <w:r>
         <w:t>discussion of ideal inputs</w:t>
       </w:r>
@@ -3464,22 +4191,19 @@
       <w:pPr>
         <w:pStyle w:val="Heading4"/>
       </w:pPr>
-      <w:bookmarkStart w:id="22" w:name="X204bbb8b3c912f53343df81b649f3239fd6957e"/>
-      <w:bookmarkEnd w:id="21"/>
-      <w:r>
-        <w:t>Diverse operations portfolio vs. allocation towards mo</w:t>
-      </w:r>
-      <w:r>
-        <w:t>st profitable</w:t>
+      <w:bookmarkStart w:id="31" w:name="X204bbb8b3c912f53343df81b649f3239fd6957e"/>
+      <w:bookmarkEnd w:id="30"/>
+      <w:r>
+        <w:t>Diverse operations portfolio vs. allocation towards most profitable</w:t>
       </w:r>
     </w:p>
     <w:p>
       <w:pPr>
         <w:pStyle w:val="Heading2"/>
       </w:pPr>
-      <w:bookmarkStart w:id="23" w:name="conclusion"/>
-      <w:bookmarkEnd w:id="22"/>
-      <w:bookmarkEnd w:id="18"/>
+      <w:bookmarkStart w:id="32" w:name="conclusion"/>
+      <w:bookmarkEnd w:id="27"/>
+      <w:bookmarkEnd w:id="31"/>
       <w:r>
         <w:t>Conclusion</w:t>
       </w:r>
@@ -3488,17 +4212,20 @@
       <w:pPr>
         <w:pStyle w:val="Heading4"/>
       </w:pPr>
-      <w:bookmarkStart w:id="24" w:name="X79ec6f3f6721ce13679596a4b2fde1e39a72fd9"/>
-      <w:r>
-        <w:t>Summary of available options to mitigate risk</w:t>
+      <w:bookmarkStart w:id="33" w:name="X79ec6f3f6721ce13679596a4b2fde1e39a72fd9"/>
+      <w:r>
+        <w:t>Summary of availa</w:t>
+      </w:r>
+      <w:r>
+        <w:t>ble options to mitigate risk</w:t>
       </w:r>
     </w:p>
     <w:p>
       <w:pPr>
         <w:pStyle w:val="Heading4"/>
       </w:pPr>
-      <w:bookmarkStart w:id="25" w:name="X840ecf6f493731f4f16204ec13312ae564d0e4b"/>
-      <w:bookmarkEnd w:id="24"/>
+      <w:bookmarkStart w:id="34" w:name="X840ecf6f493731f4f16204ec13312ae564d0e4b"/>
+      <w:bookmarkEnd w:id="33"/>
       <w:r>
         <w:t>How to maximize revenues given current conditions</w:t>
       </w:r>
@@ -3507,17 +4234,17 @@
       <w:pPr>
         <w:pStyle w:val="Heading4"/>
       </w:pPr>
-      <w:bookmarkStart w:id="26" w:name="X723972c84d93db85c99e130cc6049f941e6829e"/>
-      <w:bookmarkEnd w:id="25"/>
+      <w:bookmarkStart w:id="35" w:name="X723972c84d93db85c99e130cc6049f941e6829e"/>
+      <w:bookmarkEnd w:id="34"/>
       <w:r>
         <w:t>Discussion of variability outside of scope</w:t>
       </w:r>
-    </w:p>
-    <w:bookmarkEnd w:id="26"/>
-    <w:bookmarkEnd w:id="23"/>
-    <w:bookmarkEnd w:id="0"/>
+      <w:bookmarkEnd w:id="0"/>
+      <w:bookmarkEnd w:id="32"/>
+      <w:bookmarkEnd w:id="35"/>
+    </w:p>
     <w:sectPr>
-      <w:headerReference w:type="default" r:id="rId9"/>
+      <w:headerReference w:type="default" r:id="rId19"/>
       <w:pgSz w:w="12240" w:h="15840"/>
       <w:pgMar w:top="1440" w:right="1440" w:bottom="1440" w:left="1440" w:header="720" w:footer="720" w:gutter="0"/>
       <w:cols w:space="720"/>
@@ -3527,7 +4254,7 @@
 </file>
 
 <file path=word/endnotes.xml><?xml version="1.0" encoding="utf-8"?>
-<w:endnotes xmlns:wpc="http://schemas.microsoft.com/office/word/2010/wordprocessingCanvas" xmlns:cx="http://schemas.microsoft.com/office/drawing/2014/chartex" xmlns:cx1="http://schemas.microsoft.com/office/drawing/2015/9/8/chartex" xmlns:cx2="http://schemas.microsoft.com/office/drawing/2015/10/21/chartex" xmlns:cx3="http://schemas.microsoft.com/office/drawing/2016/5/9/chartex" xmlns:cx4="http://schemas.microsoft.com/office/drawing/2016/5/10/chartex" xmlns:cx5="http://schemas.microsoft.com/office/drawing/2016/5/11/chartex" xmlns:cx6="http://schemas.microsoft.com/office/drawing/2016/5/12/chartex" xmlns:cx7="http://schemas.microsoft.com/office/drawing/2016/5/13/chartex" xmlns:cx8="http://schemas.microsoft.com/office/drawing/2016/5/14/chartex" xmlns:mc="http://schemas.openxmlformats.org/markup-compatibility/2006" xmlns:aink="http://schemas.microsoft.com/office/drawing/2016/ink" xmlns:am3d="http://schemas.microsoft.com/office/drawing/2017/model3d" xmlns:o="urn:schemas-microsoft-com:office:office" xmlns:r="http://schemas.openxmlformats.org/officeDocument/2006/relationships" xmlns:m="http://schemas.openxmlformats.org/officeDocument/2006/math" xmlns:v="urn:schemas-microsoft-com:vml" xmlns:wp14="http://schemas.microsoft.com/office/word/2010/wordprocessingDrawing" xmlns:wp="http://schemas.openxmlformats.org/drawingml/2006/wordprocessingDrawing" xmlns:w10="urn:schemas-microsoft-com:office:word" xmlns:w="http://schemas.openxmlformats.org/wordprocessingml/2006/main" xmlns:w14="http://schemas.microsoft.com/office/word/2010/wordml" xmlns:w15="http://schemas.microsoft.com/office/word/2012/wordml" xmlns:w16cex="http://schemas.microsoft.com/office/word/2018/wordml/cex" xmlns:w16cid="http://schemas.microsoft.com/office/word/2016/wordml/cid" xmlns:w16="http://schemas.microsoft.com/office/word/2018/wordml" xmlns:w16se="http://schemas.microsoft.com/office/word/2015/wordml/symex" xmlns:wpg="http://schemas.microsoft.com/office/word/2010/wordprocessingGroup" xmlns:wpi="http://schemas.microsoft.com/office/word/2010/wordprocessingInk" xmlns:wne="http://schemas.microsoft.com/office/word/2006/wordml" xmlns:wps="http://schemas.microsoft.com/office/word/2010/wordprocessingShape" mc:Ignorable="w14 w15 w16se w16cid w16 w16cex wp14">
+<w:endnotes xmlns:wpc="http://schemas.microsoft.com/office/word/2010/wordprocessingCanvas" xmlns:cx="http://schemas.microsoft.com/office/drawing/2014/chartex" xmlns:cx1="http://schemas.microsoft.com/office/drawing/2015/9/8/chartex" xmlns:cx2="http://schemas.microsoft.com/office/drawing/2015/10/21/chartex" xmlns:cx3="http://schemas.microsoft.com/office/drawing/2016/5/9/chartex" xmlns:cx4="http://schemas.microsoft.com/office/drawing/2016/5/10/chartex" xmlns:cx5="http://schemas.microsoft.com/office/drawing/2016/5/11/chartex" xmlns:cx6="http://schemas.microsoft.com/office/drawing/2016/5/12/chartex" xmlns:cx7="http://schemas.microsoft.com/office/drawing/2016/5/13/chartex" xmlns:cx8="http://schemas.microsoft.com/office/drawing/2016/5/14/chartex" xmlns:mc="http://schemas.openxmlformats.org/markup-compatibility/2006" xmlns:aink="http://schemas.microsoft.com/office/drawing/2016/ink" xmlns:am3d="http://schemas.microsoft.com/office/drawing/2017/model3d" xmlns:o="urn:schemas-microsoft-com:office:office" xmlns:r="http://schemas.openxmlformats.org/officeDocument/2006/relationships" xmlns:m="http://schemas.openxmlformats.org/officeDocument/2006/math" xmlns:v="urn:schemas-microsoft-com:vml" xmlns:wp14="http://schemas.microsoft.com/office/word/2010/wordprocessingDrawing" xmlns:wp="http://schemas.openxmlformats.org/drawingml/2006/wordprocessingDrawing" xmlns:w10="urn:schemas-microsoft-com:office:word" xmlns:w="http://schemas.openxmlformats.org/wordprocessingml/2006/main" xmlns:w14="http://schemas.microsoft.com/office/word/2010/wordml" xmlns:w15="http://schemas.microsoft.com/office/word/2012/wordml" xmlns:w16cex="http://schemas.microsoft.com/office/word/2018/wordml/cex" xmlns:w16cid="http://schemas.microsoft.com/office/word/2016/wordml/cid" xmlns:w16="http://schemas.microsoft.com/office/word/2018/wordml" xmlns:w16sdtdh="http://schemas.microsoft.com/office/word/2020/wordml/sdtdatahash" xmlns:w16se="http://schemas.microsoft.com/office/word/2015/wordml/symex" xmlns:wpg="http://schemas.microsoft.com/office/word/2010/wordprocessingGroup" xmlns:wpi="http://schemas.microsoft.com/office/word/2010/wordprocessingInk" xmlns:wne="http://schemas.microsoft.com/office/word/2006/wordml" xmlns:wps="http://schemas.microsoft.com/office/word/2010/wordprocessingShape" mc:Ignorable="w14 w15 w16se w16cid w16 w16cex w16sdtdh wp14">
   <w:endnote w:type="separator" w:id="-1">
     <w:p>
       <w:pPr>
@@ -3552,7 +4279,7 @@
 </file>
 
 <file path=word/footnotes.xml><?xml version="1.0" encoding="utf-8"?>
-<w:footnotes xmlns:wpc="http://schemas.microsoft.com/office/word/2010/wordprocessingCanvas" xmlns:cx="http://schemas.microsoft.com/office/drawing/2014/chartex" xmlns:cx1="http://schemas.microsoft.com/office/drawing/2015/9/8/chartex" xmlns:cx2="http://schemas.microsoft.com/office/drawing/2015/10/21/chartex" xmlns:cx3="http://schemas.microsoft.com/office/drawing/2016/5/9/chartex" xmlns:cx4="http://schemas.microsoft.com/office/drawing/2016/5/10/chartex" xmlns:cx5="http://schemas.microsoft.com/office/drawing/2016/5/11/chartex" xmlns:cx6="http://schemas.microsoft.com/office/drawing/2016/5/12/chartex" xmlns:cx7="http://schemas.microsoft.com/office/drawing/2016/5/13/chartex" xmlns:cx8="http://schemas.microsoft.com/office/drawing/2016/5/14/chartex" xmlns:mc="http://schemas.openxmlformats.org/markup-compatibility/2006" xmlns:aink="http://schemas.microsoft.com/office/drawing/2016/ink" xmlns:am3d="http://schemas.microsoft.com/office/drawing/2017/model3d" xmlns:o="urn:schemas-microsoft-com:office:office" xmlns:r="http://schemas.openxmlformats.org/officeDocument/2006/relationships" xmlns:m="http://schemas.openxmlformats.org/officeDocument/2006/math" xmlns:v="urn:schemas-microsoft-com:vml" xmlns:wp14="http://schemas.microsoft.com/office/word/2010/wordprocessingDrawing" xmlns:wp="http://schemas.openxmlformats.org/drawingml/2006/wordprocessingDrawing" xmlns:w10="urn:schemas-microsoft-com:office:word" xmlns:w="http://schemas.openxmlformats.org/wordprocessingml/2006/main" xmlns:w14="http://schemas.microsoft.com/office/word/2010/wordml" xmlns:w15="http://schemas.microsoft.com/office/word/2012/wordml" xmlns:w16cex="http://schemas.microsoft.com/office/word/2018/wordml/cex" xmlns:w16cid="http://schemas.microsoft.com/office/word/2016/wordml/cid" xmlns:w16="http://schemas.microsoft.com/office/word/2018/wordml" xmlns:w16se="http://schemas.microsoft.com/office/word/2015/wordml/symex" xmlns:wpg="http://schemas.microsoft.com/office/word/2010/wordprocessingGroup" xmlns:wpi="http://schemas.microsoft.com/office/word/2010/wordprocessingInk" xmlns:wne="http://schemas.microsoft.com/office/word/2006/wordml" xmlns:wps="http://schemas.microsoft.com/office/word/2010/wordprocessingShape" mc:Ignorable="w14 w15 w16se w16cid w16 w16cex wp14">
+<w:footnotes xmlns:wpc="http://schemas.microsoft.com/office/word/2010/wordprocessingCanvas" xmlns:cx="http://schemas.microsoft.com/office/drawing/2014/chartex" xmlns:cx1="http://schemas.microsoft.com/office/drawing/2015/9/8/chartex" xmlns:cx2="http://schemas.microsoft.com/office/drawing/2015/10/21/chartex" xmlns:cx3="http://schemas.microsoft.com/office/drawing/2016/5/9/chartex" xmlns:cx4="http://schemas.microsoft.com/office/drawing/2016/5/10/chartex" xmlns:cx5="http://schemas.microsoft.com/office/drawing/2016/5/11/chartex" xmlns:cx6="http://schemas.microsoft.com/office/drawing/2016/5/12/chartex" xmlns:cx7="http://schemas.microsoft.com/office/drawing/2016/5/13/chartex" xmlns:cx8="http://schemas.microsoft.com/office/drawing/2016/5/14/chartex" xmlns:mc="http://schemas.openxmlformats.org/markup-compatibility/2006" xmlns:aink="http://schemas.microsoft.com/office/drawing/2016/ink" xmlns:am3d="http://schemas.microsoft.com/office/drawing/2017/model3d" xmlns:o="urn:schemas-microsoft-com:office:office" xmlns:r="http://schemas.openxmlformats.org/officeDocument/2006/relationships" xmlns:m="http://schemas.openxmlformats.org/officeDocument/2006/math" xmlns:v="urn:schemas-microsoft-com:vml" xmlns:wp14="http://schemas.microsoft.com/office/word/2010/wordprocessingDrawing" xmlns:wp="http://schemas.openxmlformats.org/drawingml/2006/wordprocessingDrawing" xmlns:w10="urn:schemas-microsoft-com:office:word" xmlns:w="http://schemas.openxmlformats.org/wordprocessingml/2006/main" xmlns:w14="http://schemas.microsoft.com/office/word/2010/wordml" xmlns:w15="http://schemas.microsoft.com/office/word/2012/wordml" xmlns:w16cex="http://schemas.microsoft.com/office/word/2018/wordml/cex" xmlns:w16cid="http://schemas.microsoft.com/office/word/2016/wordml/cid" xmlns:w16="http://schemas.microsoft.com/office/word/2018/wordml" xmlns:w16sdtdh="http://schemas.microsoft.com/office/word/2020/wordml/sdtdatahash" xmlns:w16se="http://schemas.microsoft.com/office/word/2015/wordml/symex" xmlns:wpg="http://schemas.microsoft.com/office/word/2010/wordprocessingGroup" xmlns:wpi="http://schemas.microsoft.com/office/word/2010/wordprocessingInk" xmlns:wne="http://schemas.microsoft.com/office/word/2006/wordml" xmlns:wps="http://schemas.microsoft.com/office/word/2010/wordprocessingShape" mc:Ignorable="w14 w15 w16se w16cid w16 w16cex w16sdtdh wp14">
   <w:footnote w:type="separator" w:id="-1">
     <w:p>
       <w:r>
@@ -3571,7 +4298,7 @@
 </file>
 
 <file path=word/header1.xml><?xml version="1.0" encoding="utf-8"?>
-<w:hdr xmlns:wpc="http://schemas.microsoft.com/office/word/2010/wordprocessingCanvas" xmlns:cx="http://schemas.microsoft.com/office/drawing/2014/chartex" xmlns:cx1="http://schemas.microsoft.com/office/drawing/2015/9/8/chartex" xmlns:cx2="http://schemas.microsoft.com/office/drawing/2015/10/21/chartex" xmlns:cx3="http://schemas.microsoft.com/office/drawing/2016/5/9/chartex" xmlns:cx4="http://schemas.microsoft.com/office/drawing/2016/5/10/chartex" xmlns:cx5="http://schemas.microsoft.com/office/drawing/2016/5/11/chartex" xmlns:cx6="http://schemas.microsoft.com/office/drawing/2016/5/12/chartex" xmlns:cx7="http://schemas.microsoft.com/office/drawing/2016/5/13/chartex" xmlns:cx8="http://schemas.microsoft.com/office/drawing/2016/5/14/chartex" xmlns:mc="http://schemas.openxmlformats.org/markup-compatibility/2006" xmlns:aink="http://schemas.microsoft.com/office/drawing/2016/ink" xmlns:am3d="http://schemas.microsoft.com/office/drawing/2017/model3d" xmlns:o="urn:schemas-microsoft-com:office:office" xmlns:r="http://schemas.openxmlformats.org/officeDocument/2006/relationships" xmlns:m="http://schemas.openxmlformats.org/officeDocument/2006/math" xmlns:v="urn:schemas-microsoft-com:vml" xmlns:wp14="http://schemas.microsoft.com/office/word/2010/wordprocessingDrawing" xmlns:wp="http://schemas.openxmlformats.org/drawingml/2006/wordprocessingDrawing" xmlns:w10="urn:schemas-microsoft-com:office:word" xmlns:w="http://schemas.openxmlformats.org/wordprocessingml/2006/main" xmlns:w14="http://schemas.microsoft.com/office/word/2010/wordml" xmlns:w15="http://schemas.microsoft.com/office/word/2012/wordml" xmlns:w16cex="http://schemas.microsoft.com/office/word/2018/wordml/cex" xmlns:w16cid="http://schemas.microsoft.com/office/word/2016/wordml/cid" xmlns:w16="http://schemas.microsoft.com/office/word/2018/wordml" xmlns:w16se="http://schemas.microsoft.com/office/word/2015/wordml/symex" xmlns:wpg="http://schemas.microsoft.com/office/word/2010/wordprocessingGroup" xmlns:wpi="http://schemas.microsoft.com/office/word/2010/wordprocessingInk" xmlns:wne="http://schemas.microsoft.com/office/word/2006/wordml" xmlns:wps="http://schemas.microsoft.com/office/word/2010/wordprocessingShape" mc:Ignorable="w14 w15 w16se w16cid w16 w16cex wp14">
+<w:hdr xmlns:wpc="http://schemas.microsoft.com/office/word/2010/wordprocessingCanvas" xmlns:cx="http://schemas.microsoft.com/office/drawing/2014/chartex" xmlns:cx1="http://schemas.microsoft.com/office/drawing/2015/9/8/chartex" xmlns:cx2="http://schemas.microsoft.com/office/drawing/2015/10/21/chartex" xmlns:cx3="http://schemas.microsoft.com/office/drawing/2016/5/9/chartex" xmlns:cx4="http://schemas.microsoft.com/office/drawing/2016/5/10/chartex" xmlns:cx5="http://schemas.microsoft.com/office/drawing/2016/5/11/chartex" xmlns:cx6="http://schemas.microsoft.com/office/drawing/2016/5/12/chartex" xmlns:cx7="http://schemas.microsoft.com/office/drawing/2016/5/13/chartex" xmlns:cx8="http://schemas.microsoft.com/office/drawing/2016/5/14/chartex" xmlns:mc="http://schemas.openxmlformats.org/markup-compatibility/2006" xmlns:aink="http://schemas.microsoft.com/office/drawing/2016/ink" xmlns:am3d="http://schemas.microsoft.com/office/drawing/2017/model3d" xmlns:o="urn:schemas-microsoft-com:office:office" xmlns:r="http://schemas.openxmlformats.org/officeDocument/2006/relationships" xmlns:m="http://schemas.openxmlformats.org/officeDocument/2006/math" xmlns:v="urn:schemas-microsoft-com:vml" xmlns:wp14="http://schemas.microsoft.com/office/word/2010/wordprocessingDrawing" xmlns:wp="http://schemas.openxmlformats.org/drawingml/2006/wordprocessingDrawing" xmlns:w10="urn:schemas-microsoft-com:office:word" xmlns:w="http://schemas.openxmlformats.org/wordprocessingml/2006/main" xmlns:w14="http://schemas.microsoft.com/office/word/2010/wordml" xmlns:w15="http://schemas.microsoft.com/office/word/2012/wordml" xmlns:w16cex="http://schemas.microsoft.com/office/word/2018/wordml/cex" xmlns:w16cid="http://schemas.microsoft.com/office/word/2016/wordml/cid" xmlns:w16="http://schemas.microsoft.com/office/word/2018/wordml" xmlns:w16sdtdh="http://schemas.microsoft.com/office/word/2020/wordml/sdtdatahash" xmlns:w16se="http://schemas.microsoft.com/office/word/2015/wordml/symex" xmlns:wpg="http://schemas.microsoft.com/office/word/2010/wordprocessingGroup" xmlns:wpi="http://schemas.microsoft.com/office/word/2010/wordprocessingInk" xmlns:wne="http://schemas.microsoft.com/office/word/2006/wordml" xmlns:wps="http://schemas.microsoft.com/office/word/2010/wordprocessingShape" mc:Ignorable="w14 w15 w16se w16cid w16 w16cex w16sdtdh wp14">
   <w:sdt>
     <w:sdtPr>
       <w:id w:val="-940758914"/>
@@ -3624,11 +4351,11 @@
 </file>
 
 <file path=word/numbering.xml><?xml version="1.0" encoding="utf-8"?>
-<w:numbering xmlns:wpc="http://schemas.microsoft.com/office/word/2010/wordprocessingCanvas" xmlns:cx="http://schemas.microsoft.com/office/drawing/2014/chartex" xmlns:cx1="http://schemas.microsoft.com/office/drawing/2015/9/8/chartex" xmlns:cx2="http://schemas.microsoft.com/office/drawing/2015/10/21/chartex" xmlns:cx3="http://schemas.microsoft.com/office/drawing/2016/5/9/chartex" xmlns:cx4="http://schemas.microsoft.com/office/drawing/2016/5/10/chartex" xmlns:cx5="http://schemas.microsoft.com/office/drawing/2016/5/11/chartex" xmlns:cx6="http://schemas.microsoft.com/office/drawing/2016/5/12/chartex" xmlns:cx7="http://schemas.microsoft.com/office/drawing/2016/5/13/chartex" xmlns:cx8="http://schemas.microsoft.com/office/drawing/2016/5/14/chartex" xmlns:mc="http://schemas.openxmlformats.org/markup-compatibility/2006" xmlns:aink="http://schemas.microsoft.com/office/drawing/2016/ink" xmlns:am3d="http://schemas.microsoft.com/office/drawing/2017/model3d" xmlns:o="urn:schemas-microsoft-com:office:office" xmlns:r="http://schemas.openxmlformats.org/officeDocument/2006/relationships" xmlns:m="http://schemas.openxmlformats.org/officeDocument/2006/math" xmlns:v="urn:schemas-microsoft-com:vml" xmlns:wp14="http://schemas.microsoft.com/office/word/2010/wordprocessingDrawing" xmlns:wp="http://schemas.openxmlformats.org/drawingml/2006/wordprocessingDrawing" xmlns:w10="urn:schemas-microsoft-com:office:word" xmlns:w="http://schemas.openxmlformats.org/wordprocessingml/2006/main" xmlns:w14="http://schemas.microsoft.com/office/word/2010/wordml" xmlns:w15="http://schemas.microsoft.com/office/word/2012/wordml" xmlns:w16cex="http://schemas.microsoft.com/office/word/2018/wordml/cex" xmlns:w16cid="http://schemas.microsoft.com/office/word/2016/wordml/cid" xmlns:w16="http://schemas.microsoft.com/office/word/2018/wordml" xmlns:w16se="http://schemas.microsoft.com/office/word/2015/wordml/symex" xmlns:wpg="http://schemas.microsoft.com/office/word/2010/wordprocessingGroup" xmlns:wpi="http://schemas.microsoft.com/office/word/2010/wordprocessingInk" xmlns:wne="http://schemas.microsoft.com/office/word/2006/wordml" xmlns:wps="http://schemas.microsoft.com/office/word/2010/wordprocessingShape" mc:Ignorable="w14 w15 w16se w16cid w16 w16cex wp14">
+<w:numbering xmlns:wpc="http://schemas.microsoft.com/office/word/2010/wordprocessingCanvas" xmlns:cx="http://schemas.microsoft.com/office/drawing/2014/chartex" xmlns:cx1="http://schemas.microsoft.com/office/drawing/2015/9/8/chartex" xmlns:cx2="http://schemas.microsoft.com/office/drawing/2015/10/21/chartex" xmlns:cx3="http://schemas.microsoft.com/office/drawing/2016/5/9/chartex" xmlns:cx4="http://schemas.microsoft.com/office/drawing/2016/5/10/chartex" xmlns:cx5="http://schemas.microsoft.com/office/drawing/2016/5/11/chartex" xmlns:cx6="http://schemas.microsoft.com/office/drawing/2016/5/12/chartex" xmlns:cx7="http://schemas.microsoft.com/office/drawing/2016/5/13/chartex" xmlns:cx8="http://schemas.microsoft.com/office/drawing/2016/5/14/chartex" xmlns:mc="http://schemas.openxmlformats.org/markup-compatibility/2006" xmlns:aink="http://schemas.microsoft.com/office/drawing/2016/ink" xmlns:am3d="http://schemas.microsoft.com/office/drawing/2017/model3d" xmlns:o="urn:schemas-microsoft-com:office:office" xmlns:r="http://schemas.openxmlformats.org/officeDocument/2006/relationships" xmlns:m="http://schemas.openxmlformats.org/officeDocument/2006/math" xmlns:v="urn:schemas-microsoft-com:vml" xmlns:wp14="http://schemas.microsoft.com/office/word/2010/wordprocessingDrawing" xmlns:wp="http://schemas.openxmlformats.org/drawingml/2006/wordprocessingDrawing" xmlns:w10="urn:schemas-microsoft-com:office:word" xmlns:w="http://schemas.openxmlformats.org/wordprocessingml/2006/main" xmlns:w14="http://schemas.microsoft.com/office/word/2010/wordml" xmlns:w15="http://schemas.microsoft.com/office/word/2012/wordml" xmlns:w16cex="http://schemas.microsoft.com/office/word/2018/wordml/cex" xmlns:w16cid="http://schemas.microsoft.com/office/word/2016/wordml/cid" xmlns:w16="http://schemas.microsoft.com/office/word/2018/wordml" xmlns:w16sdtdh="http://schemas.microsoft.com/office/word/2020/wordml/sdtdatahash" xmlns:w16se="http://schemas.microsoft.com/office/word/2015/wordml/symex" xmlns:wpg="http://schemas.microsoft.com/office/word/2010/wordprocessingGroup" xmlns:wpi="http://schemas.microsoft.com/office/word/2010/wordprocessingInk" xmlns:wne="http://schemas.microsoft.com/office/word/2006/wordml" xmlns:wps="http://schemas.microsoft.com/office/word/2010/wordprocessingShape" mc:Ignorable="w14 w15 w16se w16cid w16 w16cex w16sdtdh wp14">
   <w:abstractNum w:abstractNumId="0" w15:restartNumberingAfterBreak="0">
     <w:nsid w:val="FFFFFF7C"/>
     <w:multiLevelType w:val="singleLevel"/>
-    <w:tmpl w:val="10D88E16"/>
+    <w:tmpl w:val="D7487A20"/>
     <w:lvl w:ilvl="0">
       <w:start w:val="1"/>
       <w:numFmt w:val="decimal"/>
@@ -3645,7 +4372,7 @@
   <w:abstractNum w:abstractNumId="1" w15:restartNumberingAfterBreak="0">
     <w:nsid w:val="FFFFFF7D"/>
     <w:multiLevelType w:val="singleLevel"/>
-    <w:tmpl w:val="DDFCA2D4"/>
+    <w:tmpl w:val="F16A15C0"/>
     <w:lvl w:ilvl="0">
       <w:start w:val="1"/>
       <w:numFmt w:val="decimal"/>
@@ -3662,7 +4389,7 @@
   <w:abstractNum w:abstractNumId="2" w15:restartNumberingAfterBreak="0">
     <w:nsid w:val="FFFFFF7E"/>
     <w:multiLevelType w:val="singleLevel"/>
-    <w:tmpl w:val="D410FCE0"/>
+    <w:tmpl w:val="6F16394E"/>
     <w:lvl w:ilvl="0">
       <w:start w:val="1"/>
       <w:numFmt w:val="decimal"/>
@@ -3679,7 +4406,7 @@
   <w:abstractNum w:abstractNumId="3" w15:restartNumberingAfterBreak="0">
     <w:nsid w:val="FFFFFF7F"/>
     <w:multiLevelType w:val="singleLevel"/>
-    <w:tmpl w:val="4EFEC178"/>
+    <w:tmpl w:val="F58A3AC2"/>
     <w:lvl w:ilvl="0">
       <w:start w:val="1"/>
       <w:numFmt w:val="decimal"/>
@@ -3696,7 +4423,7 @@
   <w:abstractNum w:abstractNumId="4" w15:restartNumberingAfterBreak="0">
     <w:nsid w:val="FFFFFF80"/>
     <w:multiLevelType w:val="singleLevel"/>
-    <w:tmpl w:val="A1F0059E"/>
+    <w:tmpl w:val="30187E92"/>
     <w:lvl w:ilvl="0">
       <w:start w:val="1"/>
       <w:numFmt w:val="bullet"/>
@@ -3716,7 +4443,7 @@
   <w:abstractNum w:abstractNumId="5" w15:restartNumberingAfterBreak="0">
     <w:nsid w:val="FFFFFF81"/>
     <w:multiLevelType w:val="singleLevel"/>
-    <w:tmpl w:val="E06E7276"/>
+    <w:tmpl w:val="5E86B026"/>
     <w:lvl w:ilvl="0">
       <w:start w:val="1"/>
       <w:numFmt w:val="bullet"/>
@@ -3736,7 +4463,7 @@
   <w:abstractNum w:abstractNumId="6" w15:restartNumberingAfterBreak="0">
     <w:nsid w:val="FFFFFF82"/>
     <w:multiLevelType w:val="singleLevel"/>
-    <w:tmpl w:val="D67CEB34"/>
+    <w:tmpl w:val="C658D420"/>
     <w:lvl w:ilvl="0">
       <w:start w:val="1"/>
       <w:numFmt w:val="bullet"/>
@@ -3756,7 +4483,7 @@
   <w:abstractNum w:abstractNumId="7" w15:restartNumberingAfterBreak="0">
     <w:nsid w:val="FFFFFF83"/>
     <w:multiLevelType w:val="singleLevel"/>
-    <w:tmpl w:val="FA24DA42"/>
+    <w:tmpl w:val="8DF2F71E"/>
     <w:lvl w:ilvl="0">
       <w:start w:val="1"/>
       <w:numFmt w:val="bullet"/>
@@ -3776,7 +4503,7 @@
   <w:abstractNum w:abstractNumId="8" w15:restartNumberingAfterBreak="0">
     <w:nsid w:val="FFFFFF88"/>
     <w:multiLevelType w:val="singleLevel"/>
-    <w:tmpl w:val="D9F07628"/>
+    <w:tmpl w:val="04EE5BEC"/>
     <w:lvl w:ilvl="0">
       <w:start w:val="1"/>
       <w:numFmt w:val="decimal"/>
@@ -3793,7 +4520,7 @@
   <w:abstractNum w:abstractNumId="9" w15:restartNumberingAfterBreak="0">
     <w:nsid w:val="FFFFFF89"/>
     <w:multiLevelType w:val="singleLevel"/>
-    <w:tmpl w:val="F7C86BD2"/>
+    <w:tmpl w:val="A65A6552"/>
     <w:lvl w:ilvl="0">
       <w:start w:val="1"/>
       <w:numFmt w:val="bullet"/>
@@ -3932,11 +4659,20 @@
   <w:num w:numId="15">
     <w:abstractNumId w:val="10"/>
   </w:num>
+  <w:num w:numId="16">
+    <w:abstractNumId w:val="10"/>
+  </w:num>
+  <w:num w:numId="17">
+    <w:abstractNumId w:val="10"/>
+  </w:num>
+  <w:num w:numId="18">
+    <w:abstractNumId w:val="10"/>
+  </w:num>
 </w:numbering>
 </file>
 
 <file path=word/styles.xml><?xml version="1.0" encoding="utf-8"?>
-<w:styles xmlns:mc="http://schemas.openxmlformats.org/markup-compatibility/2006" xmlns:r="http://schemas.openxmlformats.org/officeDocument/2006/relationships" xmlns:w="http://schemas.openxmlformats.org/wordprocessingml/2006/main" xmlns:w14="http://schemas.microsoft.com/office/word/2010/wordml" xmlns:w15="http://schemas.microsoft.com/office/word/2012/wordml" xmlns:w16cex="http://schemas.microsoft.com/office/word/2018/wordml/cex" xmlns:w16cid="http://schemas.microsoft.com/office/word/2016/wordml/cid" xmlns:w16="http://schemas.microsoft.com/office/word/2018/wordml" xmlns:w16se="http://schemas.microsoft.com/office/word/2015/wordml/symex" mc:Ignorable="w14 w15 w16se w16cid w16 w16cex">
+<w:styles xmlns:mc="http://schemas.openxmlformats.org/markup-compatibility/2006" xmlns:r="http://schemas.openxmlformats.org/officeDocument/2006/relationships" xmlns:w="http://schemas.openxmlformats.org/wordprocessingml/2006/main" xmlns:w14="http://schemas.microsoft.com/office/word/2010/wordml" xmlns:w15="http://schemas.microsoft.com/office/word/2012/wordml" xmlns:w16cex="http://schemas.microsoft.com/office/word/2018/wordml/cex" xmlns:w16cid="http://schemas.microsoft.com/office/word/2016/wordml/cid" xmlns:w16="http://schemas.microsoft.com/office/word/2018/wordml" xmlns:w16sdtdh="http://schemas.microsoft.com/office/word/2020/wordml/sdtdatahash" xmlns:w16se="http://schemas.microsoft.com/office/word/2015/wordml/symex" mc:Ignorable="w14 w15 w16se w16cid w16 w16cex w16sdtdh">
   <w:docDefaults>
     <w:rPrDefault>
       <w:rPr>
@@ -4293,7 +5029,7 @@
   <w:style w:type="paragraph" w:default="1" w:styleId="Normal">
     <w:name w:val="Normal"/>
     <w:qFormat/>
-    <w:rsid w:val="00992E83"/>
+    <w:rsid w:val="00D61889"/>
   </w:style>
   <w:style w:type="paragraph" w:styleId="Heading1">
     <w:name w:val="heading 1"/>
@@ -4503,9 +5239,10 @@
     <w:basedOn w:val="Normal"/>
     <w:link w:val="BodyTextChar"/>
     <w:qFormat/>
-    <w:rsid w:val="002668CA"/>
+    <w:rsid w:val="00AE0F2F"/>
     <w:pPr>
       <w:spacing w:after="0" w:line="480" w:lineRule="auto"/>
+      <w:ind w:firstLine="720"/>
     </w:pPr>
     <w:rPr>
       <w:rFonts w:ascii="Times New Roman" w:hAnsi="Times New Roman"/>
@@ -4516,7 +5253,7 @@
     <w:basedOn w:val="BodyText"/>
     <w:next w:val="BodyText"/>
     <w:qFormat/>
-    <w:rsid w:val="002668CA"/>
+    <w:rsid w:val="00AE0F2F"/>
   </w:style>
   <w:style w:type="paragraph" w:customStyle="1" w:styleId="Compact">
     <w:name w:val="Compact"/>
@@ -4630,30 +5367,86 @@
   </w:style>
   <w:style w:type="table" w:customStyle="1" w:styleId="Table">
     <w:name w:val="Table"/>
+    <w:basedOn w:val="TableContemporary"/>
     <w:semiHidden/>
     <w:unhideWhenUsed/>
     <w:qFormat/>
+    <w:rsid w:val="00D61889"/>
+    <w:pPr>
+      <w:jc w:val="right"/>
+    </w:pPr>
+    <w:rPr>
+      <w:rFonts w:ascii="Times New Roman" w:hAnsi="Times New Roman"/>
+      <w:sz w:val="20"/>
+    </w:rPr>
     <w:tblPr>
-      <w:tblInd w:w="0" w:type="dxa"/>
-      <w:tblCellMar>
-        <w:top w:w="0" w:type="dxa"/>
-        <w:left w:w="108" w:type="dxa"/>
-        <w:bottom w:w="0" w:type="dxa"/>
-        <w:right w:w="108" w:type="dxa"/>
-      </w:tblCellMar>
+      <w:tblBorders>
+        <w:top w:val="single" w:sz="4" w:space="0" w:color="auto"/>
+        <w:left w:val="single" w:sz="4" w:space="0" w:color="auto"/>
+        <w:bottom w:val="single" w:sz="4" w:space="0" w:color="auto"/>
+        <w:right w:val="single" w:sz="4" w:space="0" w:color="auto"/>
+        <w:insideH w:val="single" w:sz="4" w:space="0" w:color="auto"/>
+        <w:insideV w:val="single" w:sz="4" w:space="0" w:color="auto"/>
+      </w:tblBorders>
     </w:tblPr>
+    <w:trPr>
+      <w:cantSplit/>
+    </w:trPr>
+    <w:tcPr>
+      <w:vAlign w:val="center"/>
+    </w:tcPr>
     <w:tblStylePr w:type="firstRow">
-      <w:tblPr>
-        <w:jc w:val="left"/>
-      </w:tblPr>
-      <w:trPr>
-        <w:jc w:val="left"/>
-      </w:trPr>
+      <w:pPr>
+        <w:jc w:val="center"/>
+      </w:pPr>
+      <w:rPr>
+        <w:b/>
+        <w:bCs/>
+        <w:color w:val="auto"/>
+      </w:rPr>
+      <w:tblPr/>
       <w:tcPr>
         <w:tcBorders>
           <w:bottom w:val="single" w:sz="0" w:space="0" w:color="auto"/>
+          <w:tl2br w:val="none" w:sz="0" w:space="0" w:color="auto"/>
+          <w:tr2bl w:val="none" w:sz="0" w:space="0" w:color="auto"/>
         </w:tcBorders>
-        <w:vAlign w:val="bottom"/>
+        <w:shd w:val="pct20" w:color="000000" w:fill="FFFFFF"/>
+        <w:vAlign w:val="top"/>
+      </w:tcPr>
+    </w:tblStylePr>
+    <w:tblStylePr w:type="firstCol">
+      <w:pPr>
+        <w:jc w:val="left"/>
+      </w:pPr>
+      <w:rPr>
+        <w:b/>
+      </w:rPr>
+    </w:tblStylePr>
+    <w:tblStylePr w:type="band1Horz">
+      <w:rPr>
+        <w:color w:val="auto"/>
+      </w:rPr>
+      <w:tblPr/>
+      <w:tcPr>
+        <w:tcBorders>
+          <w:tl2br w:val="none" w:sz="0" w:space="0" w:color="auto"/>
+          <w:tr2bl w:val="none" w:sz="0" w:space="0" w:color="auto"/>
+        </w:tcBorders>
+        <w:shd w:val="pct5" w:color="000000" w:fill="FFFFFF"/>
+      </w:tcPr>
+    </w:tblStylePr>
+    <w:tblStylePr w:type="band2Horz">
+      <w:rPr>
+        <w:color w:val="auto"/>
+      </w:rPr>
+      <w:tblPr/>
+      <w:tcPr>
+        <w:tcBorders>
+          <w:tl2br w:val="none" w:sz="0" w:space="0" w:color="auto"/>
+          <w:tr2bl w:val="none" w:sz="0" w:space="0" w:color="auto"/>
+        </w:tcBorders>
+        <w:shd w:val="pct20" w:color="000000" w:fill="FFFFFF"/>
       </w:tcPr>
     </w:tblStylePr>
   </w:style>
@@ -5096,7 +5889,7 @@
     <w:name w:val="Body Text Char"/>
     <w:basedOn w:val="DefaultParagraphFont"/>
     <w:link w:val="BodyText"/>
-    <w:rsid w:val="002668CA"/>
+    <w:rsid w:val="00AE0F2F"/>
     <w:rPr>
       <w:rFonts w:ascii="Times New Roman" w:hAnsi="Times New Roman"/>
     </w:rPr>
@@ -5142,6 +5935,61 @@
     <w:basedOn w:val="DefaultParagraphFont"/>
     <w:link w:val="Footer"/>
     <w:rsid w:val="00997869"/>
+  </w:style>
+  <w:style w:type="table" w:styleId="TableContemporary">
+    <w:name w:val="Table Contemporary"/>
+    <w:basedOn w:val="TableNormal"/>
+    <w:semiHidden/>
+    <w:unhideWhenUsed/>
+    <w:rsid w:val="00D61889"/>
+    <w:tblPr>
+      <w:tblStyleRowBandSize w:val="1"/>
+      <w:tblBorders>
+        <w:insideH w:val="single" w:sz="18" w:space="0" w:color="FFFFFF"/>
+        <w:insideV w:val="single" w:sz="18" w:space="0" w:color="FFFFFF"/>
+      </w:tblBorders>
+    </w:tblPr>
+    <w:tblStylePr w:type="firstRow">
+      <w:rPr>
+        <w:b/>
+        <w:bCs/>
+        <w:color w:val="auto"/>
+      </w:rPr>
+      <w:tblPr/>
+      <w:tcPr>
+        <w:tcBorders>
+          <w:tl2br w:val="none" w:sz="0" w:space="0" w:color="auto"/>
+          <w:tr2bl w:val="none" w:sz="0" w:space="0" w:color="auto"/>
+        </w:tcBorders>
+        <w:shd w:val="pct20" w:color="000000" w:fill="FFFFFF"/>
+      </w:tcPr>
+    </w:tblStylePr>
+    <w:tblStylePr w:type="band1Horz">
+      <w:rPr>
+        <w:color w:val="auto"/>
+      </w:rPr>
+      <w:tblPr/>
+      <w:tcPr>
+        <w:tcBorders>
+          <w:tl2br w:val="none" w:sz="0" w:space="0" w:color="auto"/>
+          <w:tr2bl w:val="none" w:sz="0" w:space="0" w:color="auto"/>
+        </w:tcBorders>
+        <w:shd w:val="pct5" w:color="000000" w:fill="FFFFFF"/>
+      </w:tcPr>
+    </w:tblStylePr>
+    <w:tblStylePr w:type="band2Horz">
+      <w:rPr>
+        <w:color w:val="auto"/>
+      </w:rPr>
+      <w:tblPr/>
+      <w:tcPr>
+        <w:tcBorders>
+          <w:tl2br w:val="none" w:sz="0" w:space="0" w:color="auto"/>
+          <w:tr2bl w:val="none" w:sz="0" w:space="0" w:color="auto"/>
+        </w:tcBorders>
+        <w:shd w:val="pct20" w:color="000000" w:fill="FFFFFF"/>
+      </w:tcPr>
+    </w:tblStylePr>
   </w:style>
 </w:styles>
 </file>
@@ -5462,4 +6310,16 @@
   </a:objectDefaults>
   <a:extraClrSchemeLst/>
 </a:theme>
+</file>
+
+<file path=customXml/item1.xml><?xml version="1.0" encoding="utf-8"?>
+<b:Sources xmlns:b="http://schemas.openxmlformats.org/officeDocument/2006/bibliography" xmlns="http://schemas.openxmlformats.org/officeDocument/2006/bibliography" SelectedStyle="\APASixthEditionOfficeOnline.xsl" StyleName="APA" Version="6"/>
+</file>
+
+<file path=customXml/itemProps1.xml><?xml version="1.0" encoding="utf-8"?>
+<ds:datastoreItem xmlns:ds="http://schemas.openxmlformats.org/officeDocument/2006/customXml" ds:itemID="{32191128-517C-4849-AA6E-08D97C5B745B}">
+  <ds:schemaRefs>
+    <ds:schemaRef ds:uri="http://schemas.openxmlformats.org/officeDocument/2006/bibliography"/>
+  </ds:schemaRefs>
+</ds:datastoreItem>
 </file>
</xml_diff>